<commit_message>
add new pages and backend thingh
</commit_message>
<xml_diff>
--- a/Discord Community Intelligence Dashboard.docx
+++ b/Discord Community Intelligence Dashboard.docx
@@ -500,8 +500,6 @@
       <w:r>
         <w:t xml:space="preserve"> Folder Structure</w:t>
       </w:r>
-      <w:bookmarkStart w:id="0" w:name="_GoBack"/>
-      <w:bookmarkEnd w:id="0"/>
     </w:p>
     <w:p>
       <w:pPr>
@@ -4276,7 +4274,7 @@
       </w:pPr>
       <w:r>
         <w:pict>
-          <v:rect id="_x0000_i1074" style="width:0;height:1.5pt" o:hralign="center" o:hrstd="t" o:hr="t" fillcolor="#a0a0a0" stroked="f"/>
+          <v:rect id="_x0000_i1035" style="width:0;height:1.5pt" o:hralign="center" o:hrstd="t" o:hr="t" fillcolor="#a0a0a0" stroked="f"/>
         </w:pict>
       </w:r>
     </w:p>
@@ -4898,7 +4896,7 @@
       </w:pPr>
       <w:r>
         <w:pict>
-          <v:rect id="_x0000_i1073" style="width:0;height:1.5pt" o:hralign="center" o:hrstd="t" o:hr="t" fillcolor="#a0a0a0" stroked="f"/>
+          <v:rect id="_x0000_i1036" style="width:0;height:1.5pt" o:hralign="center" o:hrstd="t" o:hr="t" fillcolor="#a0a0a0" stroked="f"/>
         </w:pict>
       </w:r>
     </w:p>
@@ -5454,7 +5452,7 @@
       </w:pPr>
       <w:r>
         <w:pict>
-          <v:rect id="_x0000_i1071" style="width:0;height:1.5pt" o:hralign="center" o:hrstd="t" o:hr="t" fillcolor="#a0a0a0" stroked="f"/>
+          <v:rect id="_x0000_i1037" style="width:0;height:1.5pt" o:hralign="center" o:hrstd="t" o:hr="t" fillcolor="#a0a0a0" stroked="f"/>
         </w:pict>
       </w:r>
     </w:p>
@@ -5674,6 +5672,9 @@
         <w:spacing w:after="0"/>
       </w:pPr>
       <w:r>
+        <w:rPr>
+          <w:noProof/>
+        </w:rPr>
         <w:drawing>
           <wp:inline distT="0" distB="0" distL="0" distR="0" wp14:anchorId="47299FD4" wp14:editId="21AAA123">
             <wp:extent cx="5596128" cy="2784420"/>
@@ -5717,7 +5718,7 @@
       </w:pPr>
       <w:r>
         <w:pict>
-          <v:rect id="_x0000_i1072" style="width:0;height:1.5pt" o:hralign="center" o:hrstd="t" o:hr="t" fillcolor="#a0a0a0" stroked="f"/>
+          <v:rect id="_x0000_i1038" style="width:0;height:1.5pt" o:hralign="center" o:hrstd="t" o:hr="t" fillcolor="#a0a0a0" stroked="f"/>
         </w:pict>
       </w:r>
     </w:p>
@@ -5742,6 +5743,11 @@
       <w:pPr>
         <w:pStyle w:val="NormalWeb"/>
         <w:spacing w:after="0" w:afterAutospacing="0"/>
+        <w:rPr>
+          <w:rFonts w:eastAsiaTheme="majorEastAsia"/>
+          <w:b/>
+          <w:bCs/>
+        </w:rPr>
       </w:pPr>
       <w:r>
         <w:rPr>
@@ -6522,7 +6528,7 @@
       </w:pPr>
       <w:r>
         <w:pict>
-          <v:rect id="_x0000_i1070" style="width:0;height:1.5pt" o:hralign="center" o:hrstd="t" o:hr="t" fillcolor="#a0a0a0" stroked="f"/>
+          <v:rect id="_x0000_i1039" style="width:0;height:1.5pt" o:hralign="center" o:hrstd="t" o:hr="t" fillcolor="#a0a0a0" stroked="f"/>
         </w:pict>
       </w:r>
     </w:p>
@@ -6563,7 +6569,7 @@
       </w:pPr>
       <w:r>
         <w:pict>
-          <v:rect id="_x0000_i1055" style="width:0;height:1.5pt" o:hralign="center" o:hrstd="t" o:hr="t" fillcolor="#a0a0a0" stroked="f"/>
+          <v:rect id="_x0000_i1040" style="width:0;height:1.5pt" o:hralign="center" o:hrstd="t" o:hr="t" fillcolor="#a0a0a0" stroked="f"/>
         </w:pict>
       </w:r>
     </w:p>
@@ -6604,7 +6610,7 @@
       </w:pPr>
       <w:r>
         <w:pict>
-          <v:rect id="_x0000_i1056" style="width:0;height:1.5pt" o:hralign="center" o:hrstd="t" o:hr="t" fillcolor="#a0a0a0" stroked="f"/>
+          <v:rect id="_x0000_i1041" style="width:0;height:1.5pt" o:hralign="center" o:hrstd="t" o:hr="t" fillcolor="#a0a0a0" stroked="f"/>
         </w:pict>
       </w:r>
     </w:p>
@@ -6642,7 +6648,7 @@
       </w:pPr>
       <w:r>
         <w:pict>
-          <v:rect id="_x0000_i1057" style="width:0;height:1.5pt" o:hralign="center" o:hrstd="t" o:hr="t" fillcolor="#a0a0a0" stroked="f"/>
+          <v:rect id="_x0000_i1042" style="width:0;height:1.5pt" o:hralign="center" o:hrstd="t" o:hr="t" fillcolor="#a0a0a0" stroked="f"/>
         </w:pict>
       </w:r>
     </w:p>
@@ -6681,7 +6687,7 @@
       <w:r>
         <w:lastRenderedPageBreak/>
         <w:pict>
-          <v:rect id="_x0000_i1058" style="width:0;height:1.5pt" o:hralign="center" o:hrstd="t" o:hr="t" fillcolor="#a0a0a0" stroked="f"/>
+          <v:rect id="_x0000_i1043" style="width:0;height:1.5pt" o:hralign="center" o:hrstd="t" o:hr="t" fillcolor="#a0a0a0" stroked="f"/>
         </w:pict>
       </w:r>
     </w:p>
@@ -6719,7 +6725,7 @@
       </w:pPr>
       <w:r>
         <w:pict>
-          <v:rect id="_x0000_i1059" style="width:0;height:1.5pt" o:hralign="center" o:hrstd="t" o:hr="t" fillcolor="#a0a0a0" stroked="f"/>
+          <v:rect id="_x0000_i1044" style="width:0;height:1.5pt" o:hralign="center" o:hrstd="t" o:hr="t" fillcolor="#a0a0a0" stroked="f"/>
         </w:pict>
       </w:r>
     </w:p>
@@ -6778,7 +6784,7 @@
     <w:p>
       <w:r>
         <w:pict>
-          <v:rect id="_x0000_i1083" style="width:0;height:1.5pt" o:hralign="center" o:hrstd="t" o:hr="t" fillcolor="#a0a0a0" stroked="f"/>
+          <v:rect id="_x0000_i1045" style="width:0;height:1.5pt" o:hralign="center" o:hrstd="t" o:hr="t" fillcolor="#a0a0a0" stroked="f"/>
         </w:pict>
       </w:r>
     </w:p>
@@ -6967,27 +6973,30 @@
       <w:pPr>
         <w:pStyle w:val="NormalWeb"/>
         <w:spacing w:after="0" w:afterAutospacing="0"/>
+        <w:rPr>
+          <w:rFonts w:ascii="Arial Rounded MT Bold" w:hAnsi="Arial Rounded MT Bold"/>
+        </w:rPr>
       </w:pPr>
       <w:proofErr w:type="gramStart"/>
       <w:r>
         <w:rPr>
-          <w:rFonts w:hAnsi="Symbol"/>
-        </w:rPr>
-        <w:t></w:t>
-      </w:r>
-      <w:r>
-        <w:t xml:space="preserve">  </w:t>
+          <w:rFonts w:ascii="Arial Rounded MT Bold" w:hAnsi="Arial Rounded MT Bold"/>
+        </w:rPr>
+        <w:t xml:space="preserve">  </w:t>
       </w:r>
       <w:proofErr w:type="spellStart"/>
       <w:r>
-        <w:t>T</w:t>
-      </w:r>
-      <w:r>
-        <w:t>te</w:t>
+        <w:rPr>
+          <w:rFonts w:ascii="Arial Rounded MT Bold" w:hAnsi="Arial Rounded MT Bold"/>
+        </w:rPr>
+        <w:t>Tte</w:t>
       </w:r>
       <w:proofErr w:type="spellEnd"/>
       <w:proofErr w:type="gramEnd"/>
       <w:r>
+        <w:rPr>
+          <w:rFonts w:ascii="Arial Rounded MT Bold" w:hAnsi="Arial Rounded MT Bold"/>
+        </w:rPr>
         <w:t xml:space="preserve"> React app with Tailwind CSS</w:t>
       </w:r>
     </w:p>
@@ -6995,41 +7004,50 @@
       <w:pPr>
         <w:pStyle w:val="NormalWeb"/>
         <w:spacing w:after="0" w:afterAutospacing="0"/>
+        <w:rPr>
+          <w:rFonts w:ascii="Arial Rounded MT Bold" w:hAnsi="Arial Rounded MT Bold"/>
+        </w:rPr>
       </w:pPr>
       <w:proofErr w:type="gramStart"/>
       <w:r>
         <w:rPr>
-          <w:rFonts w:hAnsi="Symbol"/>
-        </w:rPr>
-        <w:t></w:t>
-      </w:r>
-      <w:r>
-        <w:t xml:space="preserve">  </w:t>
+          <w:rFonts w:ascii="Arial Rounded MT Bold" w:hAnsi="Arial Rounded MT Bold"/>
+        </w:rPr>
+        <w:t xml:space="preserve">  </w:t>
       </w:r>
       <w:proofErr w:type="spellStart"/>
       <w:r>
+        <w:rPr>
+          <w:rFonts w:ascii="Arial Rounded MT Bold" w:hAnsi="Arial Rounded MT Bold"/>
+        </w:rPr>
         <w:t>Axios</w:t>
       </w:r>
       <w:proofErr w:type="spellEnd"/>
       <w:proofErr w:type="gramEnd"/>
       <w:r>
+        <w:rPr>
+          <w:rFonts w:ascii="Arial Rounded MT Bold" w:hAnsi="Arial Rounded MT Bold"/>
+        </w:rPr>
         <w:t xml:space="preserve"> instance that automatically adds </w:t>
       </w:r>
       <w:r>
         <w:rPr>
           <w:rStyle w:val="HTMLCode"/>
-          <w:rFonts w:eastAsiaTheme="majorEastAsia"/>
+          <w:rFonts w:ascii="Arial Rounded MT Bold" w:eastAsiaTheme="majorEastAsia" w:hAnsi="Arial Rounded MT Bold"/>
         </w:rPr>
         <w:t>Authorization: Bearer &lt;token&gt;</w:t>
       </w:r>
       <w:r>
+        <w:rPr>
+          <w:rFonts w:ascii="Arial Rounded MT Bold" w:hAnsi="Arial Rounded MT Bold"/>
+        </w:rPr>
         <w:t xml:space="preserve"> from </w:t>
       </w:r>
       <w:proofErr w:type="spellStart"/>
       <w:r>
         <w:rPr>
           <w:rStyle w:val="HTMLCode"/>
-          <w:rFonts w:eastAsiaTheme="majorEastAsia"/>
+          <w:rFonts w:ascii="Arial Rounded MT Bold" w:eastAsiaTheme="majorEastAsia" w:hAnsi="Arial Rounded MT Bold"/>
         </w:rPr>
         <w:t>localStorage</w:t>
       </w:r>
@@ -7039,45 +7057,54 @@
       <w:pPr>
         <w:pStyle w:val="NormalWeb"/>
         <w:spacing w:after="0" w:afterAutospacing="0"/>
+        <w:rPr>
+          <w:rFonts w:ascii="Arial Rounded MT Bold" w:hAnsi="Arial Rounded MT Bold"/>
+        </w:rPr>
       </w:pPr>
       <w:proofErr w:type="gramStart"/>
       <w:r>
         <w:rPr>
-          <w:rFonts w:hAnsi="Symbol"/>
-        </w:rPr>
-        <w:t></w:t>
-      </w:r>
-      <w:r>
-        <w:t xml:space="preserve">  Pages</w:t>
+          <w:rFonts w:ascii="Arial Rounded MT Bold" w:hAnsi="Arial Rounded MT Bold"/>
+        </w:rPr>
+        <w:t>  Pages</w:t>
       </w:r>
       <w:proofErr w:type="gramEnd"/>
       <w:r>
+        <w:rPr>
+          <w:rFonts w:ascii="Arial Rounded MT Bold" w:hAnsi="Arial Rounded MT Bold"/>
+        </w:rPr>
         <w:t xml:space="preserve">: </w:t>
       </w:r>
       <w:r>
         <w:rPr>
           <w:rStyle w:val="HTMLCode"/>
-          <w:rFonts w:eastAsiaTheme="majorEastAsia"/>
+          <w:rFonts w:ascii="Arial Rounded MT Bold" w:eastAsiaTheme="majorEastAsia" w:hAnsi="Arial Rounded MT Bold"/>
         </w:rPr>
         <w:t>Login</w:t>
       </w:r>
       <w:r>
+        <w:rPr>
+          <w:rFonts w:ascii="Arial Rounded MT Bold" w:hAnsi="Arial Rounded MT Bold"/>
+        </w:rPr>
         <w:t xml:space="preserve">, </w:t>
       </w:r>
       <w:r>
         <w:rPr>
           <w:rStyle w:val="HTMLCode"/>
-          <w:rFonts w:eastAsiaTheme="majorEastAsia"/>
+          <w:rFonts w:ascii="Arial Rounded MT Bold" w:eastAsiaTheme="majorEastAsia" w:hAnsi="Arial Rounded MT Bold"/>
         </w:rPr>
         <w:t>Register</w:t>
       </w:r>
       <w:r>
+        <w:rPr>
+          <w:rFonts w:ascii="Arial Rounded MT Bold" w:hAnsi="Arial Rounded MT Bold"/>
+        </w:rPr>
         <w:t xml:space="preserve">, </w:t>
       </w:r>
       <w:r>
         <w:rPr>
           <w:rStyle w:val="HTMLCode"/>
-          <w:rFonts w:eastAsiaTheme="majorEastAsia"/>
+          <w:rFonts w:ascii="Arial Rounded MT Bold" w:eastAsiaTheme="majorEastAsia" w:hAnsi="Arial Rounded MT Bold"/>
         </w:rPr>
         <w:t>Dashboard</w:t>
       </w:r>
@@ -7086,74 +7113,89 @@
       <w:pPr>
         <w:pStyle w:val="NormalWeb"/>
         <w:spacing w:after="0" w:afterAutospacing="0"/>
+        <w:rPr>
+          <w:rFonts w:ascii="Arial Rounded MT Bold" w:hAnsi="Arial Rounded MT Bold"/>
+        </w:rPr>
       </w:pPr>
       <w:proofErr w:type="gramStart"/>
       <w:r>
         <w:rPr>
-          <w:rFonts w:hAnsi="Symbol"/>
-        </w:rPr>
-        <w:t></w:t>
-      </w:r>
-      <w:r>
-        <w:t xml:space="preserve">  Components</w:t>
+          <w:rFonts w:ascii="Arial Rounded MT Bold" w:hAnsi="Arial Rounded MT Bold"/>
+        </w:rPr>
+        <w:t>  Components</w:t>
       </w:r>
       <w:proofErr w:type="gramEnd"/>
       <w:r>
+        <w:rPr>
+          <w:rFonts w:ascii="Arial Rounded MT Bold" w:hAnsi="Arial Rounded MT Bold"/>
+        </w:rPr>
         <w:t xml:space="preserve">: </w:t>
       </w:r>
       <w:proofErr w:type="spellStart"/>
       <w:r>
         <w:rPr>
           <w:rStyle w:val="HTMLCode"/>
-          <w:rFonts w:eastAsiaTheme="majorEastAsia"/>
+          <w:rFonts w:ascii="Arial Rounded MT Bold" w:eastAsiaTheme="majorEastAsia" w:hAnsi="Arial Rounded MT Bold"/>
         </w:rPr>
         <w:t>GrowthChart</w:t>
       </w:r>
       <w:proofErr w:type="spellEnd"/>
       <w:r>
+        <w:rPr>
+          <w:rFonts w:ascii="Arial Rounded MT Bold" w:hAnsi="Arial Rounded MT Bold"/>
+        </w:rPr>
         <w:t xml:space="preserve">, </w:t>
       </w:r>
       <w:proofErr w:type="spellStart"/>
       <w:r>
         <w:rPr>
           <w:rStyle w:val="HTMLCode"/>
-          <w:rFonts w:eastAsiaTheme="majorEastAsia"/>
+          <w:rFonts w:ascii="Arial Rounded MT Bold" w:eastAsiaTheme="majorEastAsia" w:hAnsi="Arial Rounded MT Bold"/>
         </w:rPr>
         <w:t>ActiveUsers</w:t>
       </w:r>
       <w:proofErr w:type="spellEnd"/>
       <w:r>
+        <w:rPr>
+          <w:rFonts w:ascii="Arial Rounded MT Bold" w:hAnsi="Arial Rounded MT Bold"/>
+        </w:rPr>
         <w:t xml:space="preserve">, </w:t>
       </w:r>
       <w:proofErr w:type="spellStart"/>
       <w:r>
         <w:rPr>
           <w:rStyle w:val="HTMLCode"/>
-          <w:rFonts w:eastAsiaTheme="majorEastAsia"/>
+          <w:rFonts w:ascii="Arial Rounded MT Bold" w:eastAsiaTheme="majorEastAsia" w:hAnsi="Arial Rounded MT Bold"/>
         </w:rPr>
         <w:t>TrendingTopics</w:t>
       </w:r>
       <w:proofErr w:type="spellEnd"/>
       <w:r>
+        <w:rPr>
+          <w:rFonts w:ascii="Arial Rounded MT Bold" w:hAnsi="Arial Rounded MT Bold"/>
+        </w:rPr>
         <w:t xml:space="preserve">, </w:t>
       </w:r>
       <w:proofErr w:type="spellStart"/>
       <w:r>
         <w:rPr>
           <w:rStyle w:val="HTMLCode"/>
-          <w:rFonts w:eastAsiaTheme="majorEastAsia"/>
+          <w:rFonts w:ascii="Arial Rounded MT Bold" w:eastAsiaTheme="majorEastAsia" w:hAnsi="Arial Rounded MT Bold"/>
         </w:rPr>
         <w:t>TopChannels</w:t>
       </w:r>
       <w:proofErr w:type="spellEnd"/>
       <w:r>
+        <w:rPr>
+          <w:rFonts w:ascii="Arial Rounded MT Bold" w:hAnsi="Arial Rounded MT Bold"/>
+        </w:rPr>
         <w:t xml:space="preserve">, </w:t>
       </w:r>
       <w:proofErr w:type="spellStart"/>
       <w:r>
         <w:rPr>
           <w:rStyle w:val="HTMLCode"/>
-          <w:rFonts w:eastAsiaTheme="majorEastAsia"/>
+          <w:rFonts w:ascii="Arial Rounded MT Bold" w:eastAsiaTheme="majorEastAsia" w:hAnsi="Arial Rounded MT Bold"/>
         </w:rPr>
         <w:t>SummaryCard</w:t>
       </w:r>
@@ -7163,19 +7205,22 @@
       <w:pPr>
         <w:pStyle w:val="NormalWeb"/>
         <w:spacing w:after="0" w:afterAutospacing="0"/>
+        <w:rPr>
+          <w:rFonts w:ascii="Arial Rounded MT Bold" w:hAnsi="Arial Rounded MT Bold"/>
+        </w:rPr>
       </w:pPr>
       <w:proofErr w:type="gramStart"/>
       <w:r>
         <w:rPr>
-          <w:rFonts w:hAnsi="Symbol"/>
-        </w:rPr>
-        <w:t></w:t>
-      </w:r>
-      <w:r>
-        <w:t xml:space="preserve">  Protected</w:t>
+          <w:rFonts w:ascii="Arial Rounded MT Bold" w:hAnsi="Arial Rounded MT Bold"/>
+        </w:rPr>
+        <w:t>  Protected</w:t>
       </w:r>
       <w:proofErr w:type="gramEnd"/>
       <w:r>
+        <w:rPr>
+          <w:rFonts w:ascii="Arial Rounded MT Bold" w:hAnsi="Arial Rounded MT Bold"/>
+        </w:rPr>
         <w:t xml:space="preserve"> routes (redirect to login if not logged in)</w:t>
       </w:r>
     </w:p>
@@ -7183,30 +7228,37 @@
       <w:pPr>
         <w:pStyle w:val="NormalWeb"/>
         <w:spacing w:after="0" w:afterAutospacing="0"/>
+        <w:rPr>
+          <w:rFonts w:ascii="Arial Rounded MT Bold" w:hAnsi="Arial Rounded MT Bold"/>
+        </w:rPr>
       </w:pPr>
       <w:proofErr w:type="gramStart"/>
       <w:r>
         <w:rPr>
-          <w:rFonts w:hAnsi="Symbol"/>
-        </w:rPr>
-        <w:t></w:t>
-      </w:r>
-      <w:r>
-        <w:t xml:space="preserve">  Charts</w:t>
+          <w:rFonts w:ascii="Arial Rounded MT Bold" w:hAnsi="Arial Rounded MT Bold"/>
+        </w:rPr>
+        <w:t>  Charts</w:t>
       </w:r>
       <w:proofErr w:type="gramEnd"/>
       <w:r>
+        <w:rPr>
+          <w:rFonts w:ascii="Arial Rounded MT Bold" w:hAnsi="Arial Rounded MT Bold"/>
+        </w:rPr>
         <w:t xml:space="preserve"> using </w:t>
       </w:r>
       <w:proofErr w:type="spellStart"/>
       <w:r>
         <w:rPr>
           <w:rStyle w:val="Strong"/>
+          <w:rFonts w:ascii="Arial Rounded MT Bold" w:hAnsi="Arial Rounded MT Bold"/>
         </w:rPr>
         <w:t>recharts</w:t>
       </w:r>
       <w:proofErr w:type="spellEnd"/>
       <w:r>
+        <w:rPr>
+          <w:rFonts w:ascii="Arial Rounded MT Bold" w:hAnsi="Arial Rounded MT Bold"/>
+        </w:rPr>
         <w:t xml:space="preserve"> (simple and clean)</w:t>
       </w:r>
     </w:p>
@@ -7214,19 +7266,22 @@
       <w:pPr>
         <w:pStyle w:val="NormalWeb"/>
         <w:spacing w:after="0" w:afterAutospacing="0"/>
+        <w:rPr>
+          <w:rFonts w:ascii="Arial Rounded MT Bold" w:hAnsi="Arial Rounded MT Bold"/>
+        </w:rPr>
       </w:pPr>
       <w:proofErr w:type="gramStart"/>
       <w:r>
         <w:rPr>
-          <w:rFonts w:hAnsi="Symbol"/>
-        </w:rPr>
-        <w:t></w:t>
-      </w:r>
-      <w:r>
-        <w:t xml:space="preserve">  Clear</w:t>
+          <w:rFonts w:ascii="Arial Rounded MT Bold" w:hAnsi="Arial Rounded MT Bold"/>
+        </w:rPr>
+        <w:t>  Clear</w:t>
       </w:r>
       <w:proofErr w:type="gramEnd"/>
       <w:r>
+        <w:rPr>
+          <w:rFonts w:ascii="Arial Rounded MT Bold" w:hAnsi="Arial Rounded MT Bold"/>
+        </w:rPr>
         <w:t xml:space="preserve"> install + run instructions</w:t>
       </w:r>
     </w:p>
@@ -7239,7 +7294,7 @@
     <w:p>
       <w:pPr>
         <w:pStyle w:val="NormalWeb"/>
-        <w:spacing w:after="240" w:afterAutospacing="0"/>
+        <w:spacing w:after="0" w:afterAutospacing="0"/>
       </w:pPr>
     </w:p>
     <w:p>
@@ -7247,6 +7302,8 @@
         <w:pStyle w:val="NormalWeb"/>
         <w:spacing w:after="240" w:afterAutospacing="0"/>
       </w:pPr>
+      <w:bookmarkStart w:id="0" w:name="_GoBack"/>
+      <w:bookmarkEnd w:id="0"/>
     </w:p>
     <w:p>
       <w:pPr>
@@ -7601,6 +7658,9 @@
         <w:t>TopChannels.jsx</w:t>
       </w:r>
       <w:proofErr w:type="spellEnd"/>
+      <w:r>
+        <w:t xml:space="preserve"> </w:t>
+      </w:r>
     </w:p>
     <w:p>
       <w:pPr>

</xml_diff>

<commit_message>
add new pages and backend thingh all thingh  done
</commit_message>
<xml_diff>
--- a/Discord Community Intelligence Dashboard.docx
+++ b/Discord Community Intelligence Dashboard.docx
@@ -21,518 +21,1396 @@
       </w:r>
     </w:p>
     <w:p/>
-    <w:p>
-      <w:pPr>
-        <w:spacing w:before="100" w:beforeAutospacing="1" w:line="240" w:lineRule="auto"/>
-        <w:outlineLvl w:val="2"/>
-        <w:rPr>
-          <w:rFonts w:ascii="Times New Roman" w:eastAsia="Times New Roman" w:hAnsi="Times New Roman" w:cs="Times New Roman"/>
-          <w:b/>
-          <w:bCs/>
-          <w:sz w:val="27"/>
-          <w:szCs w:val="27"/>
-        </w:rPr>
-      </w:pPr>
-      <w:r>
-        <w:rPr>
-          <w:rFonts w:ascii="Segoe UI Symbol" w:eastAsia="Times New Roman" w:hAnsi="Segoe UI Symbol" w:cs="Segoe UI Symbol"/>
-          <w:b/>
-          <w:bCs/>
-          <w:sz w:val="27"/>
-          <w:szCs w:val="27"/>
-        </w:rPr>
-        <w:t>✔</w:t>
-      </w:r>
-      <w:r>
-        <w:rPr>
-          <w:rFonts w:ascii="Times New Roman" w:eastAsia="Times New Roman" w:hAnsi="Times New Roman" w:cs="Times New Roman"/>
-          <w:b/>
-          <w:bCs/>
-          <w:sz w:val="27"/>
-          <w:szCs w:val="27"/>
-        </w:rPr>
-        <w:t xml:space="preserve"> Project Title</w:t>
-      </w:r>
-    </w:p>
-    <w:p>
-      <w:pPr>
-        <w:spacing w:before="100" w:beforeAutospacing="1" w:line="240" w:lineRule="auto"/>
-        <w:outlineLvl w:val="2"/>
-        <w:rPr>
-          <w:rFonts w:ascii="Times New Roman" w:eastAsia="Times New Roman" w:hAnsi="Times New Roman" w:cs="Times New Roman"/>
-          <w:b/>
-          <w:bCs/>
-          <w:sz w:val="27"/>
-          <w:szCs w:val="27"/>
-        </w:rPr>
-      </w:pPr>
-      <w:r>
-        <w:rPr>
-          <w:rFonts w:ascii="Segoe UI Symbol" w:eastAsia="Times New Roman" w:hAnsi="Segoe UI Symbol" w:cs="Segoe UI Symbol"/>
-          <w:b/>
-          <w:bCs/>
-          <w:sz w:val="27"/>
-          <w:szCs w:val="27"/>
-        </w:rPr>
-        <w:t>✔</w:t>
-      </w:r>
-      <w:r>
-        <w:rPr>
-          <w:rFonts w:ascii="Times New Roman" w:eastAsia="Times New Roman" w:hAnsi="Times New Roman" w:cs="Times New Roman"/>
-          <w:b/>
-          <w:bCs/>
-          <w:sz w:val="27"/>
-          <w:szCs w:val="27"/>
-        </w:rPr>
-        <w:t xml:space="preserve"> Description</w:t>
-      </w:r>
-    </w:p>
-    <w:p>
-      <w:pPr>
-        <w:spacing w:before="100" w:beforeAutospacing="1" w:line="240" w:lineRule="auto"/>
-        <w:outlineLvl w:val="2"/>
-        <w:rPr>
-          <w:rFonts w:ascii="Times New Roman" w:eastAsia="Times New Roman" w:hAnsi="Times New Roman" w:cs="Times New Roman"/>
-          <w:b/>
-          <w:bCs/>
-          <w:sz w:val="27"/>
-          <w:szCs w:val="27"/>
-        </w:rPr>
-      </w:pPr>
-      <w:r>
-        <w:rPr>
-          <w:rFonts w:ascii="Segoe UI Symbol" w:eastAsia="Times New Roman" w:hAnsi="Segoe UI Symbol" w:cs="Segoe UI Symbol"/>
-          <w:b/>
-          <w:bCs/>
-          <w:sz w:val="27"/>
-          <w:szCs w:val="27"/>
-        </w:rPr>
-        <w:t>✔</w:t>
-      </w:r>
-      <w:r>
-        <w:rPr>
-          <w:rFonts w:ascii="Times New Roman" w:eastAsia="Times New Roman" w:hAnsi="Times New Roman" w:cs="Times New Roman"/>
-          <w:b/>
-          <w:bCs/>
-          <w:sz w:val="27"/>
-          <w:szCs w:val="27"/>
-        </w:rPr>
-        <w:t xml:space="preserve"> Features</w:t>
-      </w:r>
-    </w:p>
-    <w:p>
-      <w:pPr>
-        <w:spacing w:before="100" w:beforeAutospacing="1" w:line="240" w:lineRule="auto"/>
-        <w:outlineLvl w:val="2"/>
-        <w:rPr>
-          <w:rFonts w:ascii="Times New Roman" w:eastAsia="Times New Roman" w:hAnsi="Times New Roman" w:cs="Times New Roman"/>
-          <w:b/>
-          <w:bCs/>
-          <w:sz w:val="27"/>
-          <w:szCs w:val="27"/>
-        </w:rPr>
-      </w:pPr>
-      <w:r>
-        <w:rPr>
-          <w:rFonts w:ascii="Segoe UI Symbol" w:eastAsia="Times New Roman" w:hAnsi="Segoe UI Symbol" w:cs="Segoe UI Symbol"/>
-          <w:b/>
-          <w:bCs/>
-          <w:sz w:val="27"/>
-          <w:szCs w:val="27"/>
-        </w:rPr>
-        <w:t>✔</w:t>
-      </w:r>
-      <w:r>
-        <w:rPr>
-          <w:rFonts w:ascii="Times New Roman" w:eastAsia="Times New Roman" w:hAnsi="Times New Roman" w:cs="Times New Roman"/>
-          <w:b/>
-          <w:bCs/>
-          <w:sz w:val="27"/>
-          <w:szCs w:val="27"/>
-        </w:rPr>
-        <w:t xml:space="preserve"> Tech Stack</w:t>
-      </w:r>
-    </w:p>
-    <w:p>
-      <w:pPr>
-        <w:spacing w:before="100" w:beforeAutospacing="1" w:line="240" w:lineRule="auto"/>
-        <w:outlineLvl w:val="2"/>
-        <w:rPr>
-          <w:rFonts w:ascii="Times New Roman" w:eastAsia="Times New Roman" w:hAnsi="Times New Roman" w:cs="Times New Roman"/>
-          <w:b/>
-          <w:bCs/>
-          <w:sz w:val="27"/>
-          <w:szCs w:val="27"/>
-        </w:rPr>
-      </w:pPr>
-      <w:r>
-        <w:rPr>
-          <w:rFonts w:ascii="Segoe UI Symbol" w:eastAsia="Times New Roman" w:hAnsi="Segoe UI Symbol" w:cs="Segoe UI Symbol"/>
-          <w:b/>
-          <w:bCs/>
-          <w:sz w:val="27"/>
-          <w:szCs w:val="27"/>
-        </w:rPr>
-        <w:t>✔</w:t>
-      </w:r>
-      <w:r>
-        <w:rPr>
-          <w:rFonts w:ascii="Times New Roman" w:eastAsia="Times New Roman" w:hAnsi="Times New Roman" w:cs="Times New Roman"/>
-          <w:b/>
-          <w:bCs/>
-          <w:sz w:val="27"/>
-          <w:szCs w:val="27"/>
-        </w:rPr>
-        <w:t xml:space="preserve"> How to </w:t>
+    <w:tbl>
+      <w:tblPr>
+        <w:tblStyle w:val="TableGrid"/>
+        <w:tblW w:w="0" w:type="auto"/>
+        <w:tblLook w:val="04A0" w:firstRow="1" w:lastRow="0" w:firstColumn="1" w:lastColumn="0" w:noHBand="0" w:noVBand="1"/>
+      </w:tblPr>
+      <w:tblGrid>
+        <w:gridCol w:w="726"/>
+        <w:gridCol w:w="5610"/>
+        <w:gridCol w:w="3014"/>
+      </w:tblGrid>
+      <w:tr>
+        <w:tc>
+          <w:tcPr>
+            <w:tcW w:w="726" w:type="dxa"/>
+          </w:tcPr>
+          <w:p>
+            <w:pPr>
+              <w:pStyle w:val="ListParagraph"/>
+              <w:numPr>
+                <w:ilvl w:val="0"/>
+                <w:numId w:val="11"/>
+              </w:numPr>
+              <w:spacing w:before="100" w:beforeAutospacing="1"/>
+              <w:outlineLvl w:val="2"/>
+              <w:rPr>
+                <w:rFonts w:ascii="Times New Roman" w:eastAsia="Times New Roman" w:hAnsi="Times New Roman" w:cs="Times New Roman"/>
+                <w:b/>
+                <w:bCs/>
+                <w:sz w:val="27"/>
+                <w:szCs w:val="27"/>
+              </w:rPr>
+            </w:pPr>
+          </w:p>
+        </w:tc>
+        <w:tc>
+          <w:tcPr>
+            <w:tcW w:w="5610" w:type="dxa"/>
+          </w:tcPr>
+          <w:p>
+            <w:pPr>
+              <w:spacing w:before="100" w:beforeAutospacing="1"/>
+              <w:outlineLvl w:val="2"/>
+              <w:rPr>
+                <w:rFonts w:ascii="Times New Roman" w:eastAsia="Times New Roman" w:hAnsi="Times New Roman" w:cs="Times New Roman"/>
+                <w:b/>
+                <w:bCs/>
+                <w:sz w:val="27"/>
+                <w:szCs w:val="27"/>
+              </w:rPr>
+            </w:pPr>
+            <w:r>
+              <w:rPr>
+                <w:rFonts w:ascii="Times New Roman" w:eastAsia="Times New Roman" w:hAnsi="Times New Roman" w:cs="Times New Roman"/>
+                <w:b/>
+                <w:bCs/>
+                <w:sz w:val="27"/>
+                <w:szCs w:val="27"/>
+              </w:rPr>
+              <w:t>Project Title</w:t>
+            </w:r>
+          </w:p>
+        </w:tc>
+        <w:tc>
+          <w:tcPr>
+            <w:tcW w:w="3014" w:type="dxa"/>
+          </w:tcPr>
+          <w:p>
+            <w:pPr>
+              <w:spacing w:before="100" w:beforeAutospacing="1"/>
+              <w:outlineLvl w:val="2"/>
+              <w:rPr>
+                <w:rFonts w:ascii="Times New Roman" w:eastAsia="Times New Roman" w:hAnsi="Times New Roman" w:cs="Times New Roman"/>
+                <w:b/>
+                <w:bCs/>
+                <w:sz w:val="27"/>
+                <w:szCs w:val="27"/>
+              </w:rPr>
+            </w:pPr>
+          </w:p>
+        </w:tc>
+      </w:tr>
+      <w:tr>
+        <w:tc>
+          <w:tcPr>
+            <w:tcW w:w="726" w:type="dxa"/>
+          </w:tcPr>
+          <w:p>
+            <w:pPr>
+              <w:pStyle w:val="ListParagraph"/>
+              <w:numPr>
+                <w:ilvl w:val="0"/>
+                <w:numId w:val="11"/>
+              </w:numPr>
+              <w:spacing w:before="100" w:beforeAutospacing="1"/>
+              <w:outlineLvl w:val="2"/>
+              <w:rPr>
+                <w:rFonts w:ascii="Times New Roman" w:eastAsia="Times New Roman" w:hAnsi="Times New Roman" w:cs="Times New Roman"/>
+                <w:b/>
+                <w:bCs/>
+                <w:sz w:val="27"/>
+                <w:szCs w:val="27"/>
+              </w:rPr>
+            </w:pPr>
+          </w:p>
+        </w:tc>
+        <w:tc>
+          <w:tcPr>
+            <w:tcW w:w="5610" w:type="dxa"/>
+          </w:tcPr>
+          <w:p>
+            <w:pPr>
+              <w:spacing w:before="100" w:beforeAutospacing="1"/>
+              <w:outlineLvl w:val="2"/>
+              <w:rPr>
+                <w:rFonts w:ascii="Times New Roman" w:eastAsia="Times New Roman" w:hAnsi="Times New Roman" w:cs="Times New Roman"/>
+                <w:b/>
+                <w:bCs/>
+                <w:sz w:val="27"/>
+                <w:szCs w:val="27"/>
+              </w:rPr>
+            </w:pPr>
+            <w:r>
+              <w:rPr>
+                <w:rFonts w:ascii="Times New Roman" w:eastAsia="Times New Roman" w:hAnsi="Times New Roman" w:cs="Times New Roman"/>
+                <w:b/>
+                <w:bCs/>
+                <w:sz w:val="27"/>
+                <w:szCs w:val="27"/>
+              </w:rPr>
+              <w:t>Description</w:t>
+            </w:r>
+          </w:p>
+        </w:tc>
+        <w:tc>
+          <w:tcPr>
+            <w:tcW w:w="3014" w:type="dxa"/>
+          </w:tcPr>
+          <w:p>
+            <w:pPr>
+              <w:spacing w:before="100" w:beforeAutospacing="1"/>
+              <w:outlineLvl w:val="2"/>
+              <w:rPr>
+                <w:rFonts w:ascii="Times New Roman" w:eastAsia="Times New Roman" w:hAnsi="Times New Roman" w:cs="Times New Roman"/>
+                <w:b/>
+                <w:bCs/>
+                <w:sz w:val="27"/>
+                <w:szCs w:val="27"/>
+              </w:rPr>
+            </w:pPr>
+          </w:p>
+        </w:tc>
+      </w:tr>
+      <w:tr>
+        <w:tc>
+          <w:tcPr>
+            <w:tcW w:w="726" w:type="dxa"/>
+          </w:tcPr>
+          <w:p>
+            <w:pPr>
+              <w:pStyle w:val="ListParagraph"/>
+              <w:numPr>
+                <w:ilvl w:val="0"/>
+                <w:numId w:val="11"/>
+              </w:numPr>
+              <w:spacing w:before="100" w:beforeAutospacing="1"/>
+              <w:outlineLvl w:val="2"/>
+              <w:rPr>
+                <w:rFonts w:ascii="Times New Roman" w:eastAsia="Times New Roman" w:hAnsi="Times New Roman" w:cs="Times New Roman"/>
+                <w:b/>
+                <w:bCs/>
+                <w:sz w:val="27"/>
+                <w:szCs w:val="27"/>
+              </w:rPr>
+            </w:pPr>
+          </w:p>
+        </w:tc>
+        <w:tc>
+          <w:tcPr>
+            <w:tcW w:w="5610" w:type="dxa"/>
+          </w:tcPr>
+          <w:p>
+            <w:pPr>
+              <w:spacing w:before="100" w:beforeAutospacing="1"/>
+              <w:outlineLvl w:val="2"/>
+              <w:rPr>
+                <w:rFonts w:ascii="Times New Roman" w:eastAsia="Times New Roman" w:hAnsi="Times New Roman" w:cs="Times New Roman"/>
+                <w:b/>
+                <w:bCs/>
+                <w:sz w:val="27"/>
+                <w:szCs w:val="27"/>
+              </w:rPr>
+            </w:pPr>
+            <w:r>
+              <w:rPr>
+                <w:rFonts w:ascii="Times New Roman" w:eastAsia="Times New Roman" w:hAnsi="Times New Roman" w:cs="Times New Roman"/>
+                <w:b/>
+                <w:bCs/>
+                <w:sz w:val="27"/>
+                <w:szCs w:val="27"/>
+              </w:rPr>
+              <w:t>Features</w:t>
+            </w:r>
+          </w:p>
+        </w:tc>
+        <w:tc>
+          <w:tcPr>
+            <w:tcW w:w="3014" w:type="dxa"/>
+          </w:tcPr>
+          <w:p>
+            <w:pPr>
+              <w:spacing w:before="100" w:beforeAutospacing="1"/>
+              <w:outlineLvl w:val="2"/>
+              <w:rPr>
+                <w:rFonts w:ascii="Times New Roman" w:eastAsia="Times New Roman" w:hAnsi="Times New Roman" w:cs="Times New Roman"/>
+                <w:b/>
+                <w:bCs/>
+                <w:sz w:val="27"/>
+                <w:szCs w:val="27"/>
+              </w:rPr>
+            </w:pPr>
+          </w:p>
+        </w:tc>
+      </w:tr>
+      <w:tr>
+        <w:tc>
+          <w:tcPr>
+            <w:tcW w:w="726" w:type="dxa"/>
+          </w:tcPr>
+          <w:p>
+            <w:pPr>
+              <w:pStyle w:val="ListParagraph"/>
+              <w:numPr>
+                <w:ilvl w:val="0"/>
+                <w:numId w:val="11"/>
+              </w:numPr>
+              <w:spacing w:before="100" w:beforeAutospacing="1"/>
+              <w:outlineLvl w:val="2"/>
+              <w:rPr>
+                <w:rFonts w:ascii="Times New Roman" w:eastAsia="Times New Roman" w:hAnsi="Times New Roman" w:cs="Times New Roman"/>
+                <w:b/>
+                <w:bCs/>
+                <w:sz w:val="27"/>
+                <w:szCs w:val="27"/>
+              </w:rPr>
+            </w:pPr>
+          </w:p>
+        </w:tc>
+        <w:tc>
+          <w:tcPr>
+            <w:tcW w:w="5610" w:type="dxa"/>
+          </w:tcPr>
+          <w:p>
+            <w:pPr>
+              <w:spacing w:before="100" w:beforeAutospacing="1"/>
+              <w:outlineLvl w:val="2"/>
+              <w:rPr>
+                <w:rFonts w:ascii="Times New Roman" w:eastAsia="Times New Roman" w:hAnsi="Times New Roman" w:cs="Times New Roman"/>
+                <w:b/>
+                <w:bCs/>
+                <w:sz w:val="27"/>
+                <w:szCs w:val="27"/>
+              </w:rPr>
+            </w:pPr>
+            <w:r>
+              <w:rPr>
+                <w:rFonts w:ascii="Times New Roman" w:eastAsia="Times New Roman" w:hAnsi="Times New Roman" w:cs="Times New Roman"/>
+                <w:b/>
+                <w:bCs/>
+                <w:sz w:val="27"/>
+                <w:szCs w:val="27"/>
+              </w:rPr>
+              <w:t xml:space="preserve"> Tech Stack</w:t>
+            </w:r>
+          </w:p>
+        </w:tc>
+        <w:tc>
+          <w:tcPr>
+            <w:tcW w:w="3014" w:type="dxa"/>
+          </w:tcPr>
+          <w:p>
+            <w:pPr>
+              <w:spacing w:before="100" w:beforeAutospacing="1"/>
+              <w:outlineLvl w:val="2"/>
+              <w:rPr>
+                <w:rFonts w:ascii="Times New Roman" w:eastAsia="Times New Roman" w:hAnsi="Times New Roman" w:cs="Times New Roman"/>
+                <w:b/>
+                <w:bCs/>
+                <w:sz w:val="27"/>
+                <w:szCs w:val="27"/>
+              </w:rPr>
+            </w:pPr>
+          </w:p>
+        </w:tc>
+      </w:tr>
+      <w:tr>
+        <w:tc>
+          <w:tcPr>
+            <w:tcW w:w="726" w:type="dxa"/>
+          </w:tcPr>
+          <w:p>
+            <w:pPr>
+              <w:pStyle w:val="ListParagraph"/>
+              <w:numPr>
+                <w:ilvl w:val="0"/>
+                <w:numId w:val="11"/>
+              </w:numPr>
+              <w:spacing w:before="100" w:beforeAutospacing="1"/>
+              <w:outlineLvl w:val="2"/>
+              <w:rPr>
+                <w:rFonts w:ascii="Times New Roman" w:eastAsia="Times New Roman" w:hAnsi="Times New Roman" w:cs="Times New Roman"/>
+                <w:b/>
+                <w:bCs/>
+                <w:sz w:val="27"/>
+                <w:szCs w:val="27"/>
+              </w:rPr>
+            </w:pPr>
+          </w:p>
+        </w:tc>
+        <w:tc>
+          <w:tcPr>
+            <w:tcW w:w="5610" w:type="dxa"/>
+          </w:tcPr>
+          <w:p>
+            <w:pPr>
+              <w:spacing w:before="100" w:beforeAutospacing="1"/>
+              <w:outlineLvl w:val="2"/>
+              <w:rPr>
+                <w:rFonts w:ascii="Times New Roman" w:eastAsia="Times New Roman" w:hAnsi="Times New Roman" w:cs="Times New Roman"/>
+                <w:b/>
+                <w:bCs/>
+                <w:sz w:val="27"/>
+                <w:szCs w:val="27"/>
+              </w:rPr>
+            </w:pPr>
+            <w:r>
+              <w:rPr>
+                <w:rFonts w:ascii="Times New Roman" w:eastAsia="Times New Roman" w:hAnsi="Times New Roman" w:cs="Times New Roman"/>
+                <w:b/>
+                <w:bCs/>
+                <w:sz w:val="27"/>
+                <w:szCs w:val="27"/>
+              </w:rPr>
+              <w:t xml:space="preserve"> How to Run (frontend + backend)</w:t>
+            </w:r>
+          </w:p>
+        </w:tc>
+        <w:tc>
+          <w:tcPr>
+            <w:tcW w:w="3014" w:type="dxa"/>
+          </w:tcPr>
+          <w:p>
+            <w:pPr>
+              <w:spacing w:before="100" w:beforeAutospacing="1"/>
+              <w:outlineLvl w:val="2"/>
+              <w:rPr>
+                <w:rFonts w:ascii="Times New Roman" w:eastAsia="Times New Roman" w:hAnsi="Times New Roman" w:cs="Times New Roman"/>
+                <w:b/>
+                <w:bCs/>
+                <w:sz w:val="27"/>
+                <w:szCs w:val="27"/>
+              </w:rPr>
+            </w:pPr>
+          </w:p>
+        </w:tc>
+      </w:tr>
+      <w:tr>
+        <w:tc>
+          <w:tcPr>
+            <w:tcW w:w="726" w:type="dxa"/>
+          </w:tcPr>
+          <w:p>
+            <w:pPr>
+              <w:pStyle w:val="ListParagraph"/>
+              <w:numPr>
+                <w:ilvl w:val="0"/>
+                <w:numId w:val="11"/>
+              </w:numPr>
+              <w:spacing w:before="100" w:beforeAutospacing="1"/>
+              <w:outlineLvl w:val="2"/>
+              <w:rPr>
+                <w:rFonts w:ascii="Times New Roman" w:eastAsia="Times New Roman" w:hAnsi="Times New Roman" w:cs="Times New Roman"/>
+                <w:b/>
+                <w:bCs/>
+                <w:sz w:val="27"/>
+                <w:szCs w:val="27"/>
+              </w:rPr>
+            </w:pPr>
+          </w:p>
+        </w:tc>
+        <w:tc>
+          <w:tcPr>
+            <w:tcW w:w="5610" w:type="dxa"/>
+          </w:tcPr>
+          <w:p>
+            <w:pPr>
+              <w:spacing w:before="100" w:beforeAutospacing="1"/>
+              <w:outlineLvl w:val="2"/>
+              <w:rPr>
+                <w:rFonts w:ascii="Times New Roman" w:eastAsia="Times New Roman" w:hAnsi="Times New Roman" w:cs="Times New Roman"/>
+                <w:b/>
+                <w:bCs/>
+                <w:sz w:val="27"/>
+                <w:szCs w:val="27"/>
+              </w:rPr>
+            </w:pPr>
+            <w:r>
+              <w:rPr>
+                <w:rFonts w:ascii="Times New Roman" w:eastAsia="Times New Roman" w:hAnsi="Times New Roman" w:cs="Times New Roman"/>
+                <w:b/>
+                <w:bCs/>
+                <w:sz w:val="27"/>
+                <w:szCs w:val="27"/>
+              </w:rPr>
+              <w:t xml:space="preserve"> API Endpoints</w:t>
+            </w:r>
+          </w:p>
+        </w:tc>
+        <w:tc>
+          <w:tcPr>
+            <w:tcW w:w="3014" w:type="dxa"/>
+          </w:tcPr>
+          <w:p>
+            <w:pPr>
+              <w:spacing w:before="100" w:beforeAutospacing="1"/>
+              <w:outlineLvl w:val="2"/>
+              <w:rPr>
+                <w:rFonts w:ascii="Times New Roman" w:eastAsia="Times New Roman" w:hAnsi="Times New Roman" w:cs="Times New Roman"/>
+                <w:b/>
+                <w:bCs/>
+                <w:sz w:val="27"/>
+                <w:szCs w:val="27"/>
+              </w:rPr>
+            </w:pPr>
+          </w:p>
+        </w:tc>
+      </w:tr>
+      <w:tr>
+        <w:tc>
+          <w:tcPr>
+            <w:tcW w:w="726" w:type="dxa"/>
+          </w:tcPr>
+          <w:p>
+            <w:pPr>
+              <w:pStyle w:val="ListParagraph"/>
+              <w:numPr>
+                <w:ilvl w:val="0"/>
+                <w:numId w:val="11"/>
+              </w:numPr>
+              <w:spacing w:before="100" w:beforeAutospacing="1"/>
+              <w:outlineLvl w:val="2"/>
+              <w:rPr>
+                <w:rFonts w:ascii="Times New Roman" w:eastAsia="Times New Roman" w:hAnsi="Times New Roman" w:cs="Times New Roman"/>
+                <w:b/>
+                <w:bCs/>
+                <w:sz w:val="27"/>
+                <w:szCs w:val="27"/>
+              </w:rPr>
+            </w:pPr>
+          </w:p>
+        </w:tc>
+        <w:tc>
+          <w:tcPr>
+            <w:tcW w:w="5610" w:type="dxa"/>
+          </w:tcPr>
+          <w:p>
+            <w:pPr>
+              <w:spacing w:before="100" w:beforeAutospacing="1"/>
+              <w:outlineLvl w:val="2"/>
+              <w:rPr>
+                <w:rFonts w:ascii="Times New Roman" w:eastAsia="Times New Roman" w:hAnsi="Times New Roman" w:cs="Times New Roman"/>
+                <w:b/>
+                <w:bCs/>
+                <w:sz w:val="27"/>
+                <w:szCs w:val="27"/>
+              </w:rPr>
+            </w:pPr>
+            <w:r>
+              <w:rPr>
+                <w:rFonts w:ascii="Times New Roman" w:eastAsia="Times New Roman" w:hAnsi="Times New Roman" w:cs="Times New Roman"/>
+                <w:b/>
+                <w:bCs/>
+                <w:sz w:val="27"/>
+                <w:szCs w:val="27"/>
+              </w:rPr>
+              <w:t xml:space="preserve"> Screenshots</w:t>
+            </w:r>
+          </w:p>
+        </w:tc>
+        <w:tc>
+          <w:tcPr>
+            <w:tcW w:w="3014" w:type="dxa"/>
+          </w:tcPr>
+          <w:p>
+            <w:pPr>
+              <w:spacing w:before="100" w:beforeAutospacing="1"/>
+              <w:outlineLvl w:val="2"/>
+              <w:rPr>
+                <w:rFonts w:ascii="Times New Roman" w:eastAsia="Times New Roman" w:hAnsi="Times New Roman" w:cs="Times New Roman"/>
+                <w:b/>
+                <w:bCs/>
+                <w:sz w:val="27"/>
+                <w:szCs w:val="27"/>
+              </w:rPr>
+            </w:pPr>
+          </w:p>
+        </w:tc>
+      </w:tr>
+      <w:tr>
+        <w:tc>
+          <w:tcPr>
+            <w:tcW w:w="726" w:type="dxa"/>
+          </w:tcPr>
+          <w:p>
+            <w:pPr>
+              <w:pStyle w:val="ListParagraph"/>
+              <w:numPr>
+                <w:ilvl w:val="0"/>
+                <w:numId w:val="11"/>
+              </w:numPr>
+              <w:spacing w:before="100" w:beforeAutospacing="1"/>
+              <w:outlineLvl w:val="2"/>
+              <w:rPr>
+                <w:rFonts w:ascii="Times New Roman" w:eastAsia="Times New Roman" w:hAnsi="Times New Roman" w:cs="Times New Roman"/>
+                <w:b/>
+                <w:bCs/>
+                <w:sz w:val="27"/>
+                <w:szCs w:val="27"/>
+              </w:rPr>
+            </w:pPr>
+          </w:p>
+        </w:tc>
+        <w:tc>
+          <w:tcPr>
+            <w:tcW w:w="5610" w:type="dxa"/>
+          </w:tcPr>
+          <w:p>
+            <w:pPr>
+              <w:spacing w:before="100" w:beforeAutospacing="1"/>
+              <w:outlineLvl w:val="2"/>
+              <w:rPr>
+                <w:rFonts w:ascii="Times New Roman" w:eastAsia="Times New Roman" w:hAnsi="Times New Roman" w:cs="Times New Roman"/>
+                <w:b/>
+                <w:bCs/>
+                <w:sz w:val="27"/>
+                <w:szCs w:val="27"/>
+              </w:rPr>
+            </w:pPr>
+            <w:r>
+              <w:rPr>
+                <w:rFonts w:ascii="Times New Roman" w:eastAsia="Times New Roman" w:hAnsi="Times New Roman" w:cs="Times New Roman"/>
+                <w:b/>
+                <w:bCs/>
+                <w:sz w:val="27"/>
+                <w:szCs w:val="27"/>
+              </w:rPr>
+              <w:t>Video Walkthrough Link</w:t>
+            </w:r>
+          </w:p>
+        </w:tc>
+        <w:tc>
+          <w:tcPr>
+            <w:tcW w:w="3014" w:type="dxa"/>
+          </w:tcPr>
+          <w:p>
+            <w:pPr>
+              <w:spacing w:before="100" w:beforeAutospacing="1"/>
+              <w:outlineLvl w:val="2"/>
+              <w:rPr>
+                <w:rFonts w:ascii="Times New Roman" w:eastAsia="Times New Roman" w:hAnsi="Times New Roman" w:cs="Times New Roman"/>
+                <w:b/>
+                <w:bCs/>
+                <w:sz w:val="27"/>
+                <w:szCs w:val="27"/>
+              </w:rPr>
+            </w:pPr>
+          </w:p>
+        </w:tc>
+      </w:tr>
+      <w:tr>
+        <w:tc>
+          <w:tcPr>
+            <w:tcW w:w="726" w:type="dxa"/>
+          </w:tcPr>
+          <w:p>
+            <w:pPr>
+              <w:pStyle w:val="ListParagraph"/>
+              <w:numPr>
+                <w:ilvl w:val="0"/>
+                <w:numId w:val="11"/>
+              </w:numPr>
+              <w:spacing w:before="100" w:beforeAutospacing="1"/>
+              <w:outlineLvl w:val="2"/>
+              <w:rPr>
+                <w:rFonts w:ascii="Times New Roman" w:eastAsia="Times New Roman" w:hAnsi="Times New Roman" w:cs="Times New Roman"/>
+                <w:b/>
+                <w:bCs/>
+                <w:sz w:val="27"/>
+                <w:szCs w:val="27"/>
+              </w:rPr>
+            </w:pPr>
+          </w:p>
+        </w:tc>
+        <w:tc>
+          <w:tcPr>
+            <w:tcW w:w="5610" w:type="dxa"/>
+          </w:tcPr>
+          <w:p>
+            <w:pPr>
+              <w:spacing w:before="100" w:beforeAutospacing="1"/>
+              <w:outlineLvl w:val="2"/>
+              <w:rPr>
+                <w:rFonts w:ascii="Times New Roman" w:eastAsia="Times New Roman" w:hAnsi="Times New Roman" w:cs="Times New Roman"/>
+                <w:b/>
+                <w:bCs/>
+                <w:sz w:val="27"/>
+                <w:szCs w:val="27"/>
+              </w:rPr>
+            </w:pPr>
+            <w:r>
+              <w:rPr>
+                <w:rFonts w:ascii="Times New Roman" w:eastAsia="Times New Roman" w:hAnsi="Times New Roman" w:cs="Times New Roman"/>
+                <w:b/>
+                <w:bCs/>
+                <w:sz w:val="27"/>
+                <w:szCs w:val="27"/>
+              </w:rPr>
+              <w:t>Folder Structure</w:t>
+            </w:r>
+          </w:p>
+        </w:tc>
+        <w:tc>
+          <w:tcPr>
+            <w:tcW w:w="3014" w:type="dxa"/>
+          </w:tcPr>
+          <w:p>
+            <w:pPr>
+              <w:spacing w:before="100" w:beforeAutospacing="1"/>
+              <w:outlineLvl w:val="2"/>
+              <w:rPr>
+                <w:rFonts w:ascii="Times New Roman" w:eastAsia="Times New Roman" w:hAnsi="Times New Roman" w:cs="Times New Roman"/>
+                <w:b/>
+                <w:bCs/>
+                <w:sz w:val="27"/>
+                <w:szCs w:val="27"/>
+              </w:rPr>
+            </w:pPr>
+          </w:p>
+        </w:tc>
+      </w:tr>
+      <w:tr>
+        <w:tc>
+          <w:tcPr>
+            <w:tcW w:w="726" w:type="dxa"/>
+          </w:tcPr>
+          <w:p>
+            <w:pPr>
+              <w:pStyle w:val="ListParagraph"/>
+              <w:numPr>
+                <w:ilvl w:val="0"/>
+                <w:numId w:val="11"/>
+              </w:numPr>
+              <w:spacing w:before="100" w:beforeAutospacing="1"/>
+              <w:outlineLvl w:val="2"/>
+              <w:rPr>
+                <w:rFonts w:ascii="Times New Roman" w:eastAsia="Times New Roman" w:hAnsi="Times New Roman" w:cs="Times New Roman"/>
+                <w:b/>
+                <w:bCs/>
+                <w:sz w:val="27"/>
+                <w:szCs w:val="27"/>
+              </w:rPr>
+            </w:pPr>
+          </w:p>
+        </w:tc>
+        <w:tc>
+          <w:tcPr>
+            <w:tcW w:w="5610" w:type="dxa"/>
+          </w:tcPr>
+          <w:p>
+            <w:pPr>
+              <w:spacing w:before="100" w:beforeAutospacing="1"/>
+              <w:outlineLvl w:val="2"/>
+              <w:rPr>
+                <w:rFonts w:ascii="Times New Roman" w:eastAsia="Times New Roman" w:hAnsi="Times New Roman" w:cs="Times New Roman"/>
+                <w:b/>
+                <w:bCs/>
+                <w:sz w:val="27"/>
+                <w:szCs w:val="27"/>
+              </w:rPr>
+            </w:pPr>
+            <w:r>
+              <w:rPr>
+                <w:rFonts w:ascii="Times New Roman" w:eastAsia="Times New Roman" w:hAnsi="Times New Roman" w:cs="Times New Roman"/>
+                <w:b/>
+                <w:bCs/>
+                <w:sz w:val="27"/>
+                <w:szCs w:val="27"/>
+              </w:rPr>
+              <w:t>Future Improvements</w:t>
+            </w:r>
+          </w:p>
+        </w:tc>
+        <w:tc>
+          <w:tcPr>
+            <w:tcW w:w="3014" w:type="dxa"/>
+          </w:tcPr>
+          <w:p>
+            <w:pPr>
+              <w:spacing w:before="100" w:beforeAutospacing="1"/>
+              <w:outlineLvl w:val="2"/>
+              <w:rPr>
+                <w:rFonts w:ascii="Times New Roman" w:eastAsia="Times New Roman" w:hAnsi="Times New Roman" w:cs="Times New Roman"/>
+                <w:b/>
+                <w:bCs/>
+                <w:sz w:val="27"/>
+                <w:szCs w:val="27"/>
+              </w:rPr>
+            </w:pPr>
+          </w:p>
+        </w:tc>
+      </w:tr>
+      <w:tr>
+        <w:tc>
+          <w:tcPr>
+            <w:tcW w:w="726" w:type="dxa"/>
+          </w:tcPr>
+          <w:p>
+            <w:pPr>
+              <w:pStyle w:val="Heading3"/>
+              <w:numPr>
+                <w:ilvl w:val="0"/>
+                <w:numId w:val="11"/>
+              </w:numPr>
+              <w:spacing w:after="160" w:afterAutospacing="0"/>
+              <w:outlineLvl w:val="2"/>
+            </w:pPr>
+          </w:p>
+        </w:tc>
+        <w:tc>
+          <w:tcPr>
+            <w:tcW w:w="5610" w:type="dxa"/>
+          </w:tcPr>
+          <w:p>
+            <w:pPr>
+              <w:pStyle w:val="Heading3"/>
+              <w:spacing w:after="160"/>
+              <w:outlineLvl w:val="2"/>
+            </w:pPr>
+            <w:r>
+              <w:t>Project Title</w:t>
+            </w:r>
+          </w:p>
+        </w:tc>
+        <w:tc>
+          <w:tcPr>
+            <w:tcW w:w="3014" w:type="dxa"/>
+          </w:tcPr>
+          <w:p>
+            <w:pPr>
+              <w:pStyle w:val="Heading3"/>
+              <w:spacing w:after="160"/>
+              <w:outlineLvl w:val="2"/>
+            </w:pPr>
+          </w:p>
+        </w:tc>
+      </w:tr>
+      <w:tr>
+        <w:tc>
+          <w:tcPr>
+            <w:tcW w:w="726" w:type="dxa"/>
+          </w:tcPr>
+          <w:p>
+            <w:pPr>
+              <w:pStyle w:val="Heading3"/>
+              <w:numPr>
+                <w:ilvl w:val="0"/>
+                <w:numId w:val="11"/>
+              </w:numPr>
+              <w:spacing w:after="160" w:afterAutospacing="0"/>
+              <w:outlineLvl w:val="2"/>
+            </w:pPr>
+          </w:p>
+        </w:tc>
+        <w:tc>
+          <w:tcPr>
+            <w:tcW w:w="5610" w:type="dxa"/>
+          </w:tcPr>
+          <w:p>
+            <w:pPr>
+              <w:pStyle w:val="Heading3"/>
+              <w:spacing w:after="160"/>
+              <w:outlineLvl w:val="2"/>
+            </w:pPr>
+            <w:r>
+              <w:t xml:space="preserve"> Description</w:t>
+            </w:r>
+          </w:p>
+        </w:tc>
+        <w:tc>
+          <w:tcPr>
+            <w:tcW w:w="3014" w:type="dxa"/>
+          </w:tcPr>
+          <w:p>
+            <w:pPr>
+              <w:pStyle w:val="Heading3"/>
+              <w:spacing w:after="160"/>
+              <w:outlineLvl w:val="2"/>
+            </w:pPr>
+          </w:p>
+        </w:tc>
+      </w:tr>
+      <w:tr>
+        <w:tc>
+          <w:tcPr>
+            <w:tcW w:w="726" w:type="dxa"/>
+          </w:tcPr>
+          <w:p>
+            <w:pPr>
+              <w:pStyle w:val="Heading3"/>
+              <w:numPr>
+                <w:ilvl w:val="0"/>
+                <w:numId w:val="11"/>
+              </w:numPr>
+              <w:spacing w:after="160" w:afterAutospacing="0"/>
+              <w:outlineLvl w:val="2"/>
+            </w:pPr>
+          </w:p>
+        </w:tc>
+        <w:tc>
+          <w:tcPr>
+            <w:tcW w:w="5610" w:type="dxa"/>
+          </w:tcPr>
+          <w:p>
+            <w:pPr>
+              <w:pStyle w:val="Heading3"/>
+              <w:spacing w:after="160"/>
+              <w:outlineLvl w:val="2"/>
+            </w:pPr>
+            <w:r>
+              <w:t xml:space="preserve"> Features</w:t>
+            </w:r>
+          </w:p>
+        </w:tc>
+        <w:tc>
+          <w:tcPr>
+            <w:tcW w:w="3014" w:type="dxa"/>
+          </w:tcPr>
+          <w:p>
+            <w:pPr>
+              <w:pStyle w:val="Heading3"/>
+              <w:spacing w:after="160"/>
+              <w:outlineLvl w:val="2"/>
+            </w:pPr>
+          </w:p>
+        </w:tc>
+      </w:tr>
+      <w:tr>
+        <w:tc>
+          <w:tcPr>
+            <w:tcW w:w="726" w:type="dxa"/>
+          </w:tcPr>
+          <w:p>
+            <w:pPr>
+              <w:pStyle w:val="Heading3"/>
+              <w:numPr>
+                <w:ilvl w:val="0"/>
+                <w:numId w:val="11"/>
+              </w:numPr>
+              <w:spacing w:after="160" w:afterAutospacing="0"/>
+              <w:outlineLvl w:val="2"/>
+            </w:pPr>
+          </w:p>
+        </w:tc>
+        <w:tc>
+          <w:tcPr>
+            <w:tcW w:w="5610" w:type="dxa"/>
+          </w:tcPr>
+          <w:p>
+            <w:pPr>
+              <w:pStyle w:val="Heading3"/>
+              <w:spacing w:after="160"/>
+              <w:outlineLvl w:val="2"/>
+            </w:pPr>
+            <w:r>
+              <w:t xml:space="preserve"> Tech Stack</w:t>
+            </w:r>
+          </w:p>
+        </w:tc>
+        <w:tc>
+          <w:tcPr>
+            <w:tcW w:w="3014" w:type="dxa"/>
+          </w:tcPr>
+          <w:p>
+            <w:pPr>
+              <w:pStyle w:val="Heading3"/>
+              <w:spacing w:after="160"/>
+              <w:outlineLvl w:val="2"/>
+            </w:pPr>
+          </w:p>
+        </w:tc>
+      </w:tr>
+      <w:tr>
+        <w:tc>
+          <w:tcPr>
+            <w:tcW w:w="726" w:type="dxa"/>
+          </w:tcPr>
+          <w:p>
+            <w:pPr>
+              <w:pStyle w:val="Heading3"/>
+              <w:numPr>
+                <w:ilvl w:val="0"/>
+                <w:numId w:val="11"/>
+              </w:numPr>
+              <w:spacing w:after="160" w:afterAutospacing="0"/>
+              <w:outlineLvl w:val="2"/>
+            </w:pPr>
+          </w:p>
+        </w:tc>
+        <w:tc>
+          <w:tcPr>
+            <w:tcW w:w="5610" w:type="dxa"/>
+          </w:tcPr>
+          <w:p>
+            <w:pPr>
+              <w:pStyle w:val="Heading3"/>
+              <w:spacing w:after="160"/>
+              <w:outlineLvl w:val="2"/>
+            </w:pPr>
+            <w:r>
+              <w:t xml:space="preserve"> How to </w:t>
+            </w:r>
+            <w:proofErr w:type="gramStart"/>
+            <w:r>
+              <w:t>Run</w:t>
+            </w:r>
+            <w:proofErr w:type="gramEnd"/>
+            <w:r>
+              <w:t xml:space="preserve"> (frontend + backend)</w:t>
+            </w:r>
+          </w:p>
+        </w:tc>
+        <w:tc>
+          <w:tcPr>
+            <w:tcW w:w="3014" w:type="dxa"/>
+          </w:tcPr>
+          <w:p>
+            <w:pPr>
+              <w:pStyle w:val="Heading3"/>
+              <w:spacing w:after="160"/>
+              <w:outlineLvl w:val="2"/>
+            </w:pPr>
+          </w:p>
+        </w:tc>
+      </w:tr>
+      <w:tr>
+        <w:tc>
+          <w:tcPr>
+            <w:tcW w:w="726" w:type="dxa"/>
+          </w:tcPr>
+          <w:p>
+            <w:pPr>
+              <w:pStyle w:val="Heading3"/>
+              <w:numPr>
+                <w:ilvl w:val="0"/>
+                <w:numId w:val="11"/>
+              </w:numPr>
+              <w:spacing w:after="160" w:afterAutospacing="0"/>
+              <w:outlineLvl w:val="2"/>
+            </w:pPr>
+          </w:p>
+        </w:tc>
+        <w:tc>
+          <w:tcPr>
+            <w:tcW w:w="5610" w:type="dxa"/>
+          </w:tcPr>
+          <w:p>
+            <w:pPr>
+              <w:pStyle w:val="Heading3"/>
+              <w:spacing w:after="160"/>
+              <w:outlineLvl w:val="2"/>
+            </w:pPr>
+            <w:r>
+              <w:t>API Endpoints</w:t>
+            </w:r>
+          </w:p>
+        </w:tc>
+        <w:tc>
+          <w:tcPr>
+            <w:tcW w:w="3014" w:type="dxa"/>
+          </w:tcPr>
+          <w:p>
+            <w:pPr>
+              <w:pStyle w:val="Heading3"/>
+              <w:spacing w:after="160"/>
+              <w:outlineLvl w:val="2"/>
+            </w:pPr>
+          </w:p>
+        </w:tc>
+      </w:tr>
+      <w:tr>
+        <w:tc>
+          <w:tcPr>
+            <w:tcW w:w="726" w:type="dxa"/>
+          </w:tcPr>
+          <w:p>
+            <w:pPr>
+              <w:pStyle w:val="Heading3"/>
+              <w:numPr>
+                <w:ilvl w:val="0"/>
+                <w:numId w:val="11"/>
+              </w:numPr>
+              <w:spacing w:after="160" w:afterAutospacing="0"/>
+              <w:outlineLvl w:val="2"/>
+            </w:pPr>
+          </w:p>
+        </w:tc>
+        <w:tc>
+          <w:tcPr>
+            <w:tcW w:w="5610" w:type="dxa"/>
+          </w:tcPr>
+          <w:p>
+            <w:pPr>
+              <w:pStyle w:val="Heading3"/>
+              <w:spacing w:after="160"/>
+              <w:outlineLvl w:val="2"/>
+            </w:pPr>
+            <w:r>
+              <w:t>Screenshots</w:t>
+            </w:r>
+          </w:p>
+        </w:tc>
+        <w:tc>
+          <w:tcPr>
+            <w:tcW w:w="3014" w:type="dxa"/>
+          </w:tcPr>
+          <w:p>
+            <w:pPr>
+              <w:pStyle w:val="Heading3"/>
+              <w:spacing w:after="160"/>
+              <w:outlineLvl w:val="2"/>
+            </w:pPr>
+          </w:p>
+        </w:tc>
+      </w:tr>
+      <w:tr>
+        <w:tc>
+          <w:tcPr>
+            <w:tcW w:w="726" w:type="dxa"/>
+          </w:tcPr>
+          <w:p>
+            <w:pPr>
+              <w:pStyle w:val="Heading3"/>
+              <w:numPr>
+                <w:ilvl w:val="0"/>
+                <w:numId w:val="11"/>
+              </w:numPr>
+              <w:spacing w:after="160" w:afterAutospacing="0"/>
+              <w:outlineLvl w:val="2"/>
+            </w:pPr>
+          </w:p>
+        </w:tc>
+        <w:tc>
+          <w:tcPr>
+            <w:tcW w:w="5610" w:type="dxa"/>
+          </w:tcPr>
+          <w:p>
+            <w:pPr>
+              <w:pStyle w:val="Heading3"/>
+              <w:spacing w:after="160"/>
+              <w:outlineLvl w:val="2"/>
+            </w:pPr>
+            <w:r>
+              <w:t xml:space="preserve"> Folder Structure</w:t>
+            </w:r>
+          </w:p>
+        </w:tc>
+        <w:tc>
+          <w:tcPr>
+            <w:tcW w:w="3014" w:type="dxa"/>
+          </w:tcPr>
+          <w:p>
+            <w:pPr>
+              <w:pStyle w:val="Heading3"/>
+              <w:spacing w:after="160"/>
+              <w:outlineLvl w:val="2"/>
+            </w:pPr>
+          </w:p>
+        </w:tc>
+      </w:tr>
+    </w:tbl>
+    <w:p>
+      <w:pPr>
+        <w:spacing w:after="0"/>
+      </w:pPr>
+    </w:p>
+    <w:p>
+      <w:pPr>
+        <w:pStyle w:val="Heading2"/>
+      </w:pPr>
+      <w:r>
+        <w:t>Project Title</w:t>
+      </w:r>
+    </w:p>
+    <w:p>
+      <w:r>
+        <w:t>Discord Community Intelligence</w:t>
+      </w:r>
+    </w:p>
+    <w:p>
+      <w:pPr>
+        <w:pStyle w:val="Heading2"/>
+      </w:pPr>
+      <w:r>
+        <w:t>Description</w:t>
+      </w:r>
+    </w:p>
+    <w:p>
+      <w:r>
+        <w:t>A complete Discord analytics platform that provides insights into server growth, engagement, trends, community health, and moderation efficiency.</w:t>
+      </w:r>
+    </w:p>
+    <w:p>
+      <w:pPr>
+        <w:pStyle w:val="Heading2"/>
+      </w:pPr>
+      <w:r>
+        <w:t>Features</w:t>
+      </w:r>
+    </w:p>
+    <w:p>
+      <w:r>
+        <w:t>Core Features:</w:t>
+      </w:r>
+    </w:p>
+    <w:p>
+      <w:r>
+        <w:t>- Bot Authentication System</w:t>
+      </w:r>
+    </w:p>
+    <w:p>
+      <w:r>
+        <w:t>- Discord OAuth2 flow</w:t>
+      </w:r>
+    </w:p>
+    <w:p>
+      <w:r>
+        <w:t>- Bot permission management</w:t>
+      </w:r>
+    </w:p>
+    <w:p>
+      <w:r>
+        <w:t>- Server invitation system</w:t>
+      </w:r>
+    </w:p>
+    <w:p>
+      <w:r>
+        <w:lastRenderedPageBreak/>
+        <w:t>- User privacy controls</w:t>
+      </w:r>
+    </w:p>
+    <w:p>
+      <w:r>
+        <w:t>- Message frequency analysis</w:t>
+      </w:r>
+    </w:p>
+    <w:p>
+      <w:r>
+        <w:t xml:space="preserve">- Channel activity </w:t>
+      </w:r>
+      <w:proofErr w:type="spellStart"/>
+      <w:r>
+        <w:t>heatmaps</w:t>
+      </w:r>
+      <w:proofErr w:type="spellEnd"/>
+    </w:p>
+    <w:p>
+      <w:r>
+        <w:t>- Member growth tracking</w:t>
+      </w:r>
+    </w:p>
+    <w:p>
+      <w:r>
+        <w:t>- Role distribution insights</w:t>
+      </w:r>
+    </w:p>
+    <w:p>
+      <w:r>
+        <w:t>- Emoji usage patterns</w:t>
+      </w:r>
+    </w:p>
+    <w:p>
+      <w:r>
+        <w:t>- Meme trend tracking</w:t>
+      </w:r>
+    </w:p>
+    <w:p>
+      <w:r>
+        <w:t>- Link sharing analysis</w:t>
+      </w:r>
+    </w:p>
+    <w:p>
+      <w:r>
+        <w:t>- Voice channel metrics</w:t>
+      </w:r>
+    </w:p>
+    <w:p>
+      <w:r>
+        <w:t>- Toxicity detection model</w:t>
+      </w:r>
+    </w:p>
+    <w:p>
+      <w:r>
+        <w:t>- Engagement scoring</w:t>
+      </w:r>
+    </w:p>
+    <w:p>
+      <w:r>
+        <w:t>- New member retention metrics</w:t>
+      </w:r>
+    </w:p>
+    <w:p>
+      <w:r>
+        <w:t>- Moderator effectiveness analysis</w:t>
+      </w:r>
+    </w:p>
+    <w:p/>
+    <w:p>
+      <w:pPr>
+        <w:pStyle w:val="Heading2"/>
+      </w:pPr>
+      <w:r>
+        <w:t>Tech Stack</w:t>
+      </w:r>
+    </w:p>
+    <w:p>
+      <w:r>
+        <w:t xml:space="preserve">Frontend: React (Tailwind CSS, </w:t>
+      </w:r>
+      <w:proofErr w:type="spellStart"/>
+      <w:r>
+        <w:t>Recharts</w:t>
+      </w:r>
+      <w:proofErr w:type="spellEnd"/>
+      <w:r>
+        <w:t>)</w:t>
+      </w:r>
+    </w:p>
+    <w:p>
+      <w:r>
+        <w:t>Backend: Node.js (Express, Discord.js)</w:t>
+      </w:r>
+    </w:p>
+    <w:p>
+      <w:pPr>
+        <w:rPr>
+          <w:rStyle w:val="Hyperlink"/>
+          <w:rFonts w:ascii="Arial" w:hAnsi="Arial" w:cs="Arial"/>
+          <w:color w:val="1A0DAB"/>
+          <w:u w:val="none"/>
+          <w:shd w:val="clear" w:color="auto" w:fill="FFFFFF"/>
+        </w:rPr>
+      </w:pPr>
+      <w:r>
+        <w:t xml:space="preserve">Database: </w:t>
       </w:r>
       <w:proofErr w:type="gramStart"/>
       <w:r>
-        <w:rPr>
-          <w:rFonts w:ascii="Times New Roman" w:eastAsia="Times New Roman" w:hAnsi="Times New Roman" w:cs="Times New Roman"/>
-          <w:b/>
-          <w:bCs/>
-          <w:sz w:val="27"/>
-          <w:szCs w:val="27"/>
-        </w:rPr>
-        <w:t>Run</w:t>
+        <w:t>PostgreSQL ,</w:t>
       </w:r>
       <w:proofErr w:type="gramEnd"/>
       <w:r>
-        <w:rPr>
-          <w:rFonts w:ascii="Times New Roman" w:eastAsia="Times New Roman" w:hAnsi="Times New Roman" w:cs="Times New Roman"/>
-          <w:b/>
-          <w:bCs/>
-          <w:sz w:val="27"/>
-          <w:szCs w:val="27"/>
-        </w:rPr>
-        <w:t xml:space="preserve"> (frontend + backend)</w:t>
-      </w:r>
-    </w:p>
-    <w:p>
-      <w:pPr>
-        <w:spacing w:before="100" w:beforeAutospacing="1" w:line="240" w:lineRule="auto"/>
-        <w:outlineLvl w:val="2"/>
-        <w:rPr>
-          <w:rFonts w:ascii="Times New Roman" w:eastAsia="Times New Roman" w:hAnsi="Times New Roman" w:cs="Times New Roman"/>
-          <w:b/>
-          <w:bCs/>
-          <w:sz w:val="27"/>
-          <w:szCs w:val="27"/>
-        </w:rPr>
-      </w:pPr>
-      <w:r>
-        <w:rPr>
-          <w:rFonts w:ascii="Segoe UI Symbol" w:eastAsia="Times New Roman" w:hAnsi="Segoe UI Symbol" w:cs="Segoe UI Symbol"/>
-          <w:b/>
-          <w:bCs/>
-          <w:sz w:val="27"/>
-          <w:szCs w:val="27"/>
-        </w:rPr>
-        <w:t>✔</w:t>
-      </w:r>
-      <w:r>
-        <w:rPr>
-          <w:rFonts w:ascii="Times New Roman" w:eastAsia="Times New Roman" w:hAnsi="Times New Roman" w:cs="Times New Roman"/>
-          <w:b/>
-          <w:bCs/>
-          <w:sz w:val="27"/>
-          <w:szCs w:val="27"/>
-        </w:rPr>
-        <w:t xml:space="preserve"> API Endpoints</w:t>
-      </w:r>
-    </w:p>
-    <w:p>
-      <w:pPr>
-        <w:spacing w:before="100" w:beforeAutospacing="1" w:line="240" w:lineRule="auto"/>
-        <w:outlineLvl w:val="2"/>
-        <w:rPr>
-          <w:rFonts w:ascii="Times New Roman" w:eastAsia="Times New Roman" w:hAnsi="Times New Roman" w:cs="Times New Roman"/>
-          <w:b/>
-          <w:bCs/>
-          <w:sz w:val="27"/>
-          <w:szCs w:val="27"/>
-        </w:rPr>
-      </w:pPr>
-      <w:r>
-        <w:rPr>
-          <w:rFonts w:ascii="Segoe UI Symbol" w:eastAsia="Times New Roman" w:hAnsi="Segoe UI Symbol" w:cs="Segoe UI Symbol"/>
-          <w:b/>
-          <w:bCs/>
-          <w:sz w:val="27"/>
-          <w:szCs w:val="27"/>
-        </w:rPr>
-        <w:t>✔</w:t>
-      </w:r>
-      <w:r>
-        <w:rPr>
-          <w:rFonts w:ascii="Times New Roman" w:eastAsia="Times New Roman" w:hAnsi="Times New Roman" w:cs="Times New Roman"/>
-          <w:b/>
-          <w:bCs/>
-          <w:sz w:val="27"/>
-          <w:szCs w:val="27"/>
-        </w:rPr>
-        <w:t xml:space="preserve"> Screenshots</w:t>
-      </w:r>
-    </w:p>
-    <w:p>
-      <w:pPr>
-        <w:spacing w:before="100" w:beforeAutospacing="1" w:line="240" w:lineRule="auto"/>
-        <w:outlineLvl w:val="2"/>
-        <w:rPr>
-          <w:rFonts w:ascii="Times New Roman" w:eastAsia="Times New Roman" w:hAnsi="Times New Roman" w:cs="Times New Roman"/>
-          <w:b/>
-          <w:bCs/>
-          <w:sz w:val="27"/>
-          <w:szCs w:val="27"/>
-        </w:rPr>
-      </w:pPr>
-      <w:r>
-        <w:rPr>
-          <w:rFonts w:ascii="Segoe UI Symbol" w:eastAsia="Times New Roman" w:hAnsi="Segoe UI Symbol" w:cs="Segoe UI Symbol"/>
-          <w:b/>
-          <w:bCs/>
-          <w:sz w:val="27"/>
-          <w:szCs w:val="27"/>
-        </w:rPr>
-        <w:t>✔</w:t>
-      </w:r>
-      <w:r>
-        <w:rPr>
-          <w:rFonts w:ascii="Times New Roman" w:eastAsia="Times New Roman" w:hAnsi="Times New Roman" w:cs="Times New Roman"/>
-          <w:b/>
-          <w:bCs/>
-          <w:sz w:val="27"/>
-          <w:szCs w:val="27"/>
-        </w:rPr>
-        <w:t xml:space="preserve"> Video Walkthrough Link</w:t>
-      </w:r>
-    </w:p>
-    <w:p>
-      <w:pPr>
-        <w:spacing w:before="100" w:beforeAutospacing="1" w:line="240" w:lineRule="auto"/>
-        <w:outlineLvl w:val="2"/>
-        <w:rPr>
-          <w:rFonts w:ascii="Times New Roman" w:eastAsia="Times New Roman" w:hAnsi="Times New Roman" w:cs="Times New Roman"/>
-          <w:b/>
-          <w:bCs/>
-          <w:sz w:val="27"/>
-          <w:szCs w:val="27"/>
-        </w:rPr>
-      </w:pPr>
-      <w:r>
-        <w:rPr>
-          <w:rFonts w:ascii="Segoe UI Symbol" w:eastAsia="Times New Roman" w:hAnsi="Segoe UI Symbol" w:cs="Segoe UI Symbol"/>
-          <w:b/>
-          <w:bCs/>
-          <w:sz w:val="27"/>
-          <w:szCs w:val="27"/>
-        </w:rPr>
-        <w:t>✔</w:t>
-      </w:r>
-      <w:r>
-        <w:rPr>
-          <w:rFonts w:ascii="Times New Roman" w:eastAsia="Times New Roman" w:hAnsi="Times New Roman" w:cs="Times New Roman"/>
-          <w:b/>
-          <w:bCs/>
-          <w:sz w:val="27"/>
-          <w:szCs w:val="27"/>
-        </w:rPr>
-        <w:t xml:space="preserve"> Folder Structure</w:t>
-      </w:r>
-    </w:p>
-    <w:p>
-      <w:pPr>
-        <w:spacing w:before="100" w:beforeAutospacing="1" w:line="240" w:lineRule="auto"/>
-        <w:outlineLvl w:val="2"/>
-        <w:rPr>
-          <w:rFonts w:ascii="Times New Roman" w:eastAsia="Times New Roman" w:hAnsi="Times New Roman" w:cs="Times New Roman"/>
-          <w:b/>
-          <w:bCs/>
-          <w:sz w:val="27"/>
-          <w:szCs w:val="27"/>
-        </w:rPr>
-      </w:pPr>
-      <w:r>
-        <w:rPr>
-          <w:rFonts w:ascii="Segoe UI Symbol" w:eastAsia="Times New Roman" w:hAnsi="Segoe UI Symbol" w:cs="Segoe UI Symbol"/>
-          <w:b/>
-          <w:bCs/>
-          <w:sz w:val="27"/>
-          <w:szCs w:val="27"/>
-        </w:rPr>
-        <w:t>✔</w:t>
-      </w:r>
-      <w:r>
-        <w:rPr>
-          <w:rFonts w:ascii="Times New Roman" w:eastAsia="Times New Roman" w:hAnsi="Times New Roman" w:cs="Times New Roman"/>
-          <w:b/>
-          <w:bCs/>
-          <w:sz w:val="27"/>
-          <w:szCs w:val="27"/>
-        </w:rPr>
-        <w:t xml:space="preserve"> Future Improvements</w:t>
-      </w:r>
-    </w:p>
-    <w:p>
-      <w:pPr>
-        <w:pStyle w:val="Heading3"/>
-        <w:spacing w:after="160" w:afterAutospacing="0"/>
-      </w:pPr>
-      <w:r>
-        <w:rPr>
-          <w:rFonts w:ascii="Segoe UI Symbol" w:hAnsi="Segoe UI Symbol" w:cs="Segoe UI Symbol"/>
-        </w:rPr>
-        <w:t>✔</w:t>
-      </w:r>
-      <w:r>
-        <w:t xml:space="preserve"> Project Title</w:t>
-      </w:r>
-    </w:p>
-    <w:p>
-      <w:pPr>
-        <w:pStyle w:val="Heading3"/>
-        <w:spacing w:after="160" w:afterAutospacing="0"/>
-      </w:pPr>
-      <w:r>
-        <w:rPr>
-          <w:rFonts w:ascii="Segoe UI Symbol" w:hAnsi="Segoe UI Symbol" w:cs="Segoe UI Symbol"/>
-        </w:rPr>
-        <w:t>✔</w:t>
-      </w:r>
-      <w:r>
-        <w:t xml:space="preserve"> Description</w:t>
-      </w:r>
-    </w:p>
-    <w:p>
-      <w:pPr>
-        <w:pStyle w:val="Heading3"/>
-        <w:spacing w:after="160" w:afterAutospacing="0"/>
-      </w:pPr>
-      <w:r>
-        <w:rPr>
-          <w:rFonts w:ascii="Segoe UI Symbol" w:hAnsi="Segoe UI Symbol" w:cs="Segoe UI Symbol"/>
-        </w:rPr>
-        <w:t>✔</w:t>
-      </w:r>
-      <w:r>
-        <w:t xml:space="preserve"> Features</w:t>
-      </w:r>
-    </w:p>
-    <w:p>
-      <w:pPr>
-        <w:pStyle w:val="Heading3"/>
-        <w:spacing w:after="160" w:afterAutospacing="0"/>
-      </w:pPr>
-      <w:r>
-        <w:rPr>
-          <w:rFonts w:ascii="Segoe UI Symbol" w:hAnsi="Segoe UI Symbol" w:cs="Segoe UI Symbol"/>
-        </w:rPr>
-        <w:t>✔</w:t>
-      </w:r>
-      <w:r>
-        <w:t xml:space="preserve"> Tech Stack</w:t>
-      </w:r>
-    </w:p>
-    <w:p>
-      <w:pPr>
-        <w:pStyle w:val="Heading3"/>
-        <w:spacing w:after="160" w:afterAutospacing="0"/>
-      </w:pPr>
-      <w:r>
-        <w:rPr>
-          <w:rFonts w:ascii="Segoe UI Symbol" w:hAnsi="Segoe UI Symbol" w:cs="Segoe UI Symbol"/>
-        </w:rPr>
-        <w:t>✔</w:t>
-      </w:r>
-      <w:r>
-        <w:t xml:space="preserve"> How to </w:t>
-      </w:r>
+        <w:t xml:space="preserve"> </w:t>
+      </w:r>
+      <w:hyperlink r:id="rId5" w:history="1">
+        <w:r>
+          <w:rPr>
+            <w:rStyle w:val="Hyperlink"/>
+            <w:rFonts w:ascii="Arial" w:hAnsi="Arial" w:cs="Arial"/>
+            <w:bCs/>
+            <w:color w:val="000000" w:themeColor="text1"/>
+            <w:shd w:val="clear" w:color="auto" w:fill="FFFFFF"/>
+          </w:rPr>
+          <w:t>MongoDB</w:t>
+        </w:r>
+      </w:hyperlink>
+    </w:p>
+    <w:p>
+      <w:r>
+        <w:t xml:space="preserve">Cache: </w:t>
+      </w:r>
+      <w:proofErr w:type="spellStart"/>
+      <w:r>
+        <w:t>Redis</w:t>
+      </w:r>
+      <w:proofErr w:type="spellEnd"/>
+    </w:p>
+    <w:p>
+      <w:r>
+        <w:t>Machine Learning: Perspective API (Toxicity Detection)</w:t>
+      </w:r>
+    </w:p>
+    <w:p>
+      <w:pPr>
+        <w:pStyle w:val="Heading2"/>
+      </w:pPr>
+      <w:r>
+        <w:t>How to Run (Frontend + Backend)</w:t>
+      </w:r>
+    </w:p>
+    <w:p>
+      <w:r>
+        <w:t>Backend:</w:t>
+      </w:r>
+    </w:p>
+    <w:p>
+      <w:r>
+        <w:t>1. Navigate to backend folder</w:t>
+      </w:r>
+    </w:p>
+    <w:p>
+      <w:r>
+        <w:t xml:space="preserve">2. Run: </w:t>
+      </w:r>
+      <w:proofErr w:type="spellStart"/>
+      <w:r>
+        <w:t>npm</w:t>
+      </w:r>
+      <w:proofErr w:type="spellEnd"/>
+      <w:r>
+        <w:t xml:space="preserve"> install</w:t>
+      </w:r>
+    </w:p>
+    <w:p>
+      <w:r>
+        <w:t>3. Setup .</w:t>
+      </w:r>
+      <w:proofErr w:type="spellStart"/>
+      <w:r>
+        <w:t>env</w:t>
+      </w:r>
+      <w:proofErr w:type="spellEnd"/>
+      <w:r>
+        <w:t xml:space="preserve"> file with DB + Discord credentials</w:t>
+      </w:r>
+    </w:p>
+    <w:p>
+      <w:r>
+        <w:t xml:space="preserve">4. Run: </w:t>
+      </w:r>
+      <w:proofErr w:type="spellStart"/>
+      <w:r>
+        <w:t>npm</w:t>
+      </w:r>
+      <w:proofErr w:type="spellEnd"/>
+      <w:r>
+        <w:t xml:space="preserve"> start</w:t>
+      </w:r>
+    </w:p>
+    <w:p>
+      <w:pPr>
+        <w:spacing w:after="0"/>
+      </w:pPr>
+    </w:p>
+    <w:p>
+      <w:pPr>
+        <w:spacing w:after="0"/>
+      </w:pPr>
+    </w:p>
+    <w:p>
+      <w:pPr>
+        <w:spacing w:after="0"/>
+      </w:pPr>
+    </w:p>
+    <w:p>
+      <w:pPr>
+        <w:spacing w:after="0"/>
+      </w:pPr>
+    </w:p>
+    <w:p>
+      <w:pPr>
+        <w:spacing w:after="0"/>
+      </w:pPr>
+    </w:p>
+    <w:p>
+      <w:pPr>
+        <w:spacing w:after="0"/>
+      </w:pPr>
       <w:proofErr w:type="gramStart"/>
       <w:r>
-        <w:t>Run</w:t>
-      </w:r>
-      <w:proofErr w:type="gramEnd"/>
-      <w:r>
-        <w:t xml:space="preserve"> (frontend + backend)</w:t>
-      </w:r>
-    </w:p>
-    <w:p>
-      <w:pPr>
-        <w:pStyle w:val="Heading3"/>
-        <w:spacing w:after="160" w:afterAutospacing="0"/>
-      </w:pPr>
-      <w:r>
-        <w:rPr>
-          <w:rFonts w:ascii="Segoe UI Symbol" w:hAnsi="Segoe UI Symbol" w:cs="Segoe UI Symbol"/>
-        </w:rPr>
-        <w:t>✔</w:t>
-      </w:r>
-      <w:r>
-        <w:t xml:space="preserve"> API Endpoints</w:t>
-      </w:r>
-    </w:p>
-    <w:p>
-      <w:pPr>
-        <w:pStyle w:val="Heading3"/>
-        <w:spacing w:after="160" w:afterAutospacing="0"/>
-      </w:pPr>
-      <w:r>
-        <w:rPr>
-          <w:rFonts w:ascii="Segoe UI Symbol" w:hAnsi="Segoe UI Symbol" w:cs="Segoe UI Symbol"/>
-        </w:rPr>
-        <w:t>✔</w:t>
-      </w:r>
-      <w:r>
-        <w:t xml:space="preserve"> Screenshots</w:t>
-      </w:r>
-    </w:p>
-    <w:p>
-      <w:pPr>
-        <w:pStyle w:val="Heading3"/>
-        <w:spacing w:after="160" w:afterAutospacing="0"/>
-      </w:pPr>
-      <w:r>
-        <w:rPr>
-          <w:rFonts w:ascii="Segoe UI Symbol" w:hAnsi="Segoe UI Symbol" w:cs="Segoe UI Symbol"/>
-        </w:rPr>
-        <w:t>✔</w:t>
-      </w:r>
-      <w:r>
-        <w:t xml:space="preserve"> Folder Structure</w:t>
-      </w:r>
-    </w:p>
-    <w:p>
-      <w:pPr>
-        <w:pStyle w:val="Heading3"/>
-        <w:spacing w:after="160" w:afterAutospacing="0"/>
-      </w:pPr>
-      <w:r>
-        <w:rPr>
-          <w:rFonts w:ascii="Segoe UI Symbol" w:hAnsi="Segoe UI Symbol" w:cs="Segoe UI Symbol"/>
-        </w:rPr>
         <w:lastRenderedPageBreak/>
-        <w:t>✔</w:t>
-      </w:r>
-      <w:r>
-        <w:t xml:space="preserve"> Future Improvements</w:t>
-      </w:r>
-    </w:p>
-    <w:p>
-      <w:pPr>
-        <w:spacing w:after="0"/>
-      </w:pPr>
-    </w:p>
-    <w:p>
-      <w:pPr>
-        <w:spacing w:after="0"/>
-      </w:pPr>
-    </w:p>
-    <w:p>
-      <w:pPr>
-        <w:spacing w:after="0"/>
-      </w:pPr>
-      <w:proofErr w:type="gramStart"/>
-      <w:r>
         <w:t>backend</w:t>
       </w:r>
       <w:proofErr w:type="gramEnd"/>
@@ -1147,7 +2025,6 @@
           <w:b w:val="0"/>
           <w:bCs w:val="0"/>
         </w:rPr>
-        <w:lastRenderedPageBreak/>
         <w:t>1</w:t>
       </w:r>
       <w:r>
@@ -1234,6 +2111,7 @@
                 <w:b/>
                 <w:bCs/>
               </w:rPr>
+              <w:lastRenderedPageBreak/>
               <w:t>Method</w:t>
             </w:r>
           </w:p>
@@ -1831,7 +2709,6 @@
         <w:rPr>
           <w:rFonts w:ascii="Segoe UI Symbol" w:hAnsi="Segoe UI Symbol" w:cs="Segoe UI Symbol"/>
         </w:rPr>
-        <w:lastRenderedPageBreak/>
         <w:t>✔</w:t>
       </w:r>
       <w:r>
@@ -1894,6 +2771,7 @@
         <w:spacing w:after="0" w:afterAutospacing="0"/>
       </w:pPr>
       <w:r>
+        <w:lastRenderedPageBreak/>
         <w:t>top 5 channels with most messages</w:t>
       </w:r>
     </w:p>
@@ -2479,6 +3357,7 @@
         <w:spacing w:after="0"/>
       </w:pPr>
       <w:r>
+        <w:lastRenderedPageBreak/>
         <w:pict>
           <v:rect id="_x0000_i1032" style="width:0;height:1.5pt" o:hralign="center" o:hrstd="t" o:hr="t" fillcolor="#a0a0a0" stroked="f"/>
         </w:pict>
@@ -2829,7 +3708,6 @@
         <w:rPr>
           <w:rFonts w:ascii="Segoe UI Symbol" w:hAnsi="Segoe UI Symbol" w:cs="Segoe UI Symbol"/>
         </w:rPr>
-        <w:lastRenderedPageBreak/>
         <w:t>✔</w:t>
       </w:r>
       <w:r>
@@ -2971,6 +3849,7 @@
         <w:rPr>
           <w:rFonts w:ascii="Segoe UI Symbol" w:hAnsi="Segoe UI Symbol" w:cs="Segoe UI Symbol"/>
         </w:rPr>
+        <w:lastRenderedPageBreak/>
         <w:t>✔</w:t>
       </w:r>
       <w:r>
@@ -3610,7 +4489,6 @@
           <w:sz w:val="36"/>
           <w:szCs w:val="36"/>
         </w:rPr>
-        <w:lastRenderedPageBreak/>
         <w:t>FULL API TESTING (POSTMAN)</w:t>
       </w:r>
     </w:p>
@@ -3865,6 +4743,7 @@
         <w:spacing w:after="0" w:afterAutospacing="0"/>
       </w:pPr>
       <w:r>
+        <w:lastRenderedPageBreak/>
         <w:t>Expected Response</w:t>
       </w:r>
     </w:p>
@@ -5438,6 +6317,7 @@
           <w:sz w:val="18"/>
           <w:szCs w:val="18"/>
         </w:rPr>
+        <w:lastRenderedPageBreak/>
         <w:t>}</w:t>
       </w:r>
     </w:p>
@@ -5691,7 +6571,7 @@
                     <pic:cNvPicPr/>
                   </pic:nvPicPr>
                   <pic:blipFill>
-                    <a:blip r:embed="rId5"/>
+                    <a:blip r:embed="rId6"/>
                     <a:stretch>
                       <a:fillRect/>
                     </a:stretch>
@@ -5727,7 +6607,6 @@
         <w:pStyle w:val="Heading1"/>
       </w:pPr>
       <w:r>
-        <w:lastRenderedPageBreak/>
         <w:t xml:space="preserve"> </w:t>
       </w:r>
       <w:r>
@@ -5841,6 +6720,7 @@
         <w:rPr>
           <w:rStyle w:val="HTMLCode"/>
         </w:rPr>
+        <w:lastRenderedPageBreak/>
         <w:t xml:space="preserve">  </w:t>
       </w:r>
       <w:r>
@@ -6685,7 +7565,6 @@
         <w:spacing w:after="0"/>
       </w:pPr>
       <w:r>
-        <w:lastRenderedPageBreak/>
         <w:pict>
           <v:rect id="_x0000_i1043" style="width:0;height:1.5pt" o:hralign="center" o:hrstd="t" o:hr="t" fillcolor="#a0a0a0" stroked="f"/>
         </w:pict>
@@ -6739,6 +7618,7 @@
         </w:rPr>
       </w:pPr>
       <w:r>
+        <w:lastRenderedPageBreak/>
         <w:t xml:space="preserve"> </w:t>
       </w:r>
       <w:r>
@@ -6768,7 +7648,7 @@
         </w:rPr>
         <w:t xml:space="preserve">GET </w:t>
       </w:r>
-      <w:hyperlink r:id="rId6" w:history="1">
+      <w:hyperlink r:id="rId7" w:history="1">
         <w:r>
           <w:rPr>
             <w:rStyle w:val="Hyperlink"/>
@@ -6939,21 +7819,43 @@
           <w:szCs w:val="48"/>
         </w:rPr>
       </w:pPr>
-      <w:r>
+    </w:p>
+    <w:p>
+      <w:pPr>
+        <w:pStyle w:val="NormalWeb"/>
+        <w:jc w:val="center"/>
         <w:rPr>
           <w:rFonts w:ascii="Arial Rounded MT Bold" w:hAnsi="Arial Rounded MT Bold"/>
           <w:sz w:val="48"/>
           <w:szCs w:val="48"/>
         </w:rPr>
-        <w:lastRenderedPageBreak/>
-        <w:t>F</w:t>
-      </w:r>
-      <w:r>
+      </w:pPr>
+    </w:p>
+    <w:p>
+      <w:pPr>
+        <w:pStyle w:val="NormalWeb"/>
+        <w:jc w:val="center"/>
         <w:rPr>
           <w:rFonts w:ascii="Arial Rounded MT Bold" w:hAnsi="Arial Rounded MT Bold"/>
           <w:sz w:val="48"/>
           <w:szCs w:val="48"/>
         </w:rPr>
+      </w:pPr>
+      <w:r>
+        <w:rPr>
+          <w:rFonts w:ascii="Arial Rounded MT Bold" w:hAnsi="Arial Rounded MT Bold"/>
+          <w:sz w:val="48"/>
+          <w:szCs w:val="48"/>
+        </w:rPr>
+        <w:lastRenderedPageBreak/>
+        <w:t>F</w:t>
+      </w:r>
+      <w:r>
+        <w:rPr>
+          <w:rFonts w:ascii="Arial Rounded MT Bold" w:hAnsi="Arial Rounded MT Bold"/>
+          <w:sz w:val="48"/>
+          <w:szCs w:val="48"/>
+        </w:rPr>
         <w:t>rontend</w:t>
       </w:r>
     </w:p>
@@ -6969,712 +7871,1514 @@
         </w:rPr>
       </w:pPr>
     </w:p>
+    <w:tbl>
+      <w:tblPr>
+        <w:tblStyle w:val="GridTable1Light"/>
+        <w:tblW w:w="9934" w:type="dxa"/>
+        <w:tblLook w:val="04A0" w:firstRow="1" w:lastRow="0" w:firstColumn="1" w:lastColumn="0" w:noHBand="0" w:noVBand="1"/>
+      </w:tblPr>
+      <w:tblGrid>
+        <w:gridCol w:w="9934"/>
+      </w:tblGrid>
+      <w:tr>
+        <w:trPr>
+          <w:cnfStyle w:val="100000000000" w:firstRow="1" w:lastRow="0" w:firstColumn="0" w:lastColumn="0" w:oddVBand="0" w:evenVBand="0" w:oddHBand="0" w:evenHBand="0" w:firstRowFirstColumn="0" w:firstRowLastColumn="0" w:lastRowFirstColumn="0" w:lastRowLastColumn="0"/>
+          <w:trHeight w:val="1127"/>
+        </w:trPr>
+        <w:tc>
+          <w:tcPr>
+            <w:cnfStyle w:val="001000000000" w:firstRow="0" w:lastRow="0" w:firstColumn="1" w:lastColumn="0" w:oddVBand="0" w:evenVBand="0" w:oddHBand="0" w:evenHBand="0" w:firstRowFirstColumn="0" w:firstRowLastColumn="0" w:lastRowFirstColumn="0" w:lastRowLastColumn="0"/>
+            <w:tcW w:w="9934" w:type="dxa"/>
+          </w:tcPr>
+          <w:p>
+            <w:pPr>
+              <w:pStyle w:val="NormalWeb"/>
+              <w:numPr>
+                <w:ilvl w:val="0"/>
+                <w:numId w:val="13"/>
+              </w:numPr>
+              <w:spacing w:after="0" w:afterAutospacing="0"/>
+              <w:rPr>
+                <w:rFonts w:ascii="Arial Rounded MT Bold" w:hAnsi="Arial Rounded MT Bold"/>
+                <w:sz w:val="28"/>
+                <w:szCs w:val="28"/>
+              </w:rPr>
+            </w:pPr>
+            <w:proofErr w:type="spellStart"/>
+            <w:r>
+              <w:rPr>
+                <w:rFonts w:ascii="Arial Rounded MT Bold" w:hAnsi="Arial Rounded MT Bold"/>
+                <w:sz w:val="28"/>
+                <w:szCs w:val="28"/>
+              </w:rPr>
+              <w:t>Tte</w:t>
+            </w:r>
+            <w:proofErr w:type="spellEnd"/>
+            <w:r>
+              <w:rPr>
+                <w:rFonts w:ascii="Arial Rounded MT Bold" w:hAnsi="Arial Rounded MT Bold"/>
+                <w:sz w:val="28"/>
+                <w:szCs w:val="28"/>
+              </w:rPr>
+              <w:t xml:space="preserve"> React app with Tailwind CSS</w:t>
+            </w:r>
+          </w:p>
+        </w:tc>
+      </w:tr>
+      <w:tr>
+        <w:trPr>
+          <w:trHeight w:val="2308"/>
+        </w:trPr>
+        <w:tc>
+          <w:tcPr>
+            <w:cnfStyle w:val="001000000000" w:firstRow="0" w:lastRow="0" w:firstColumn="1" w:lastColumn="0" w:oddVBand="0" w:evenVBand="0" w:oddHBand="0" w:evenHBand="0" w:firstRowFirstColumn="0" w:firstRowLastColumn="0" w:lastRowFirstColumn="0" w:lastRowLastColumn="0"/>
+            <w:tcW w:w="9934" w:type="dxa"/>
+          </w:tcPr>
+          <w:p>
+            <w:pPr>
+              <w:pStyle w:val="NormalWeb"/>
+              <w:numPr>
+                <w:ilvl w:val="0"/>
+                <w:numId w:val="13"/>
+              </w:numPr>
+              <w:spacing w:after="0" w:afterAutospacing="0"/>
+              <w:rPr>
+                <w:rFonts w:ascii="Arial Rounded MT Bold" w:hAnsi="Arial Rounded MT Bold"/>
+                <w:sz w:val="28"/>
+                <w:szCs w:val="28"/>
+              </w:rPr>
+            </w:pPr>
+            <w:proofErr w:type="spellStart"/>
+            <w:r>
+              <w:rPr>
+                <w:rFonts w:ascii="Arial Rounded MT Bold" w:hAnsi="Arial Rounded MT Bold"/>
+                <w:sz w:val="28"/>
+                <w:szCs w:val="28"/>
+              </w:rPr>
+              <w:t>Axios</w:t>
+            </w:r>
+            <w:proofErr w:type="spellEnd"/>
+            <w:r>
+              <w:rPr>
+                <w:rFonts w:ascii="Arial Rounded MT Bold" w:hAnsi="Arial Rounded MT Bold"/>
+                <w:sz w:val="28"/>
+                <w:szCs w:val="28"/>
+              </w:rPr>
+              <w:t xml:space="preserve"> instance that automatically adds </w:t>
+            </w:r>
+            <w:r>
+              <w:rPr>
+                <w:rStyle w:val="HTMLCode"/>
+                <w:rFonts w:ascii="Arial Rounded MT Bold" w:eastAsiaTheme="majorEastAsia" w:hAnsi="Arial Rounded MT Bold"/>
+                <w:sz w:val="28"/>
+                <w:szCs w:val="28"/>
+              </w:rPr>
+              <w:t>Authorization: Bearer &lt;token&gt;</w:t>
+            </w:r>
+            <w:r>
+              <w:rPr>
+                <w:rFonts w:ascii="Arial Rounded MT Bold" w:hAnsi="Arial Rounded MT Bold"/>
+                <w:sz w:val="28"/>
+                <w:szCs w:val="28"/>
+              </w:rPr>
+              <w:t xml:space="preserve"> from </w:t>
+            </w:r>
+            <w:proofErr w:type="spellStart"/>
+            <w:r>
+              <w:rPr>
+                <w:rStyle w:val="HTMLCode"/>
+                <w:rFonts w:ascii="Arial Rounded MT Bold" w:eastAsiaTheme="majorEastAsia" w:hAnsi="Arial Rounded MT Bold"/>
+                <w:sz w:val="28"/>
+                <w:szCs w:val="28"/>
+              </w:rPr>
+              <w:t>localStorage</w:t>
+            </w:r>
+            <w:proofErr w:type="spellEnd"/>
+          </w:p>
+        </w:tc>
+      </w:tr>
+      <w:tr>
+        <w:trPr>
+          <w:trHeight w:val="1181"/>
+        </w:trPr>
+        <w:tc>
+          <w:tcPr>
+            <w:cnfStyle w:val="001000000000" w:firstRow="0" w:lastRow="0" w:firstColumn="1" w:lastColumn="0" w:oddVBand="0" w:evenVBand="0" w:oddHBand="0" w:evenHBand="0" w:firstRowFirstColumn="0" w:firstRowLastColumn="0" w:lastRowFirstColumn="0" w:lastRowLastColumn="0"/>
+            <w:tcW w:w="9934" w:type="dxa"/>
+          </w:tcPr>
+          <w:p>
+            <w:pPr>
+              <w:pStyle w:val="NormalWeb"/>
+              <w:numPr>
+                <w:ilvl w:val="0"/>
+                <w:numId w:val="13"/>
+              </w:numPr>
+              <w:spacing w:after="0" w:afterAutospacing="0"/>
+              <w:rPr>
+                <w:rFonts w:ascii="Arial Rounded MT Bold" w:hAnsi="Arial Rounded MT Bold"/>
+                <w:sz w:val="28"/>
+                <w:szCs w:val="28"/>
+              </w:rPr>
+            </w:pPr>
+            <w:r>
+              <w:rPr>
+                <w:rFonts w:ascii="Arial Rounded MT Bold" w:hAnsi="Arial Rounded MT Bold"/>
+                <w:sz w:val="28"/>
+                <w:szCs w:val="28"/>
+              </w:rPr>
+              <w:t xml:space="preserve">Pages: </w:t>
+            </w:r>
+            <w:r>
+              <w:rPr>
+                <w:rStyle w:val="HTMLCode"/>
+                <w:rFonts w:ascii="Arial Rounded MT Bold" w:eastAsiaTheme="majorEastAsia" w:hAnsi="Arial Rounded MT Bold"/>
+                <w:sz w:val="28"/>
+                <w:szCs w:val="28"/>
+              </w:rPr>
+              <w:t>Login</w:t>
+            </w:r>
+            <w:r>
+              <w:rPr>
+                <w:rFonts w:ascii="Arial Rounded MT Bold" w:hAnsi="Arial Rounded MT Bold"/>
+                <w:sz w:val="28"/>
+                <w:szCs w:val="28"/>
+              </w:rPr>
+              <w:t xml:space="preserve">, </w:t>
+            </w:r>
+            <w:r>
+              <w:rPr>
+                <w:rStyle w:val="HTMLCode"/>
+                <w:rFonts w:ascii="Arial Rounded MT Bold" w:eastAsiaTheme="majorEastAsia" w:hAnsi="Arial Rounded MT Bold"/>
+                <w:sz w:val="28"/>
+                <w:szCs w:val="28"/>
+              </w:rPr>
+              <w:t>Register</w:t>
+            </w:r>
+            <w:r>
+              <w:rPr>
+                <w:rFonts w:ascii="Arial Rounded MT Bold" w:hAnsi="Arial Rounded MT Bold"/>
+                <w:sz w:val="28"/>
+                <w:szCs w:val="28"/>
+              </w:rPr>
+              <w:t xml:space="preserve">, </w:t>
+            </w:r>
+            <w:r>
+              <w:rPr>
+                <w:rStyle w:val="HTMLCode"/>
+                <w:rFonts w:ascii="Arial Rounded MT Bold" w:eastAsiaTheme="majorEastAsia" w:hAnsi="Arial Rounded MT Bold"/>
+                <w:sz w:val="28"/>
+                <w:szCs w:val="28"/>
+              </w:rPr>
+              <w:t>Dashboard</w:t>
+            </w:r>
+          </w:p>
+        </w:tc>
+      </w:tr>
+      <w:tr>
+        <w:trPr>
+          <w:trHeight w:val="2308"/>
+        </w:trPr>
+        <w:tc>
+          <w:tcPr>
+            <w:cnfStyle w:val="001000000000" w:firstRow="0" w:lastRow="0" w:firstColumn="1" w:lastColumn="0" w:oddVBand="0" w:evenVBand="0" w:oddHBand="0" w:evenHBand="0" w:firstRowFirstColumn="0" w:firstRowLastColumn="0" w:lastRowFirstColumn="0" w:lastRowLastColumn="0"/>
+            <w:tcW w:w="9934" w:type="dxa"/>
+          </w:tcPr>
+          <w:p>
+            <w:pPr>
+              <w:pStyle w:val="NormalWeb"/>
+              <w:numPr>
+                <w:ilvl w:val="0"/>
+                <w:numId w:val="13"/>
+              </w:numPr>
+              <w:spacing w:after="0" w:afterAutospacing="0"/>
+              <w:rPr>
+                <w:rFonts w:ascii="Arial Rounded MT Bold" w:hAnsi="Arial Rounded MT Bold"/>
+                <w:sz w:val="28"/>
+                <w:szCs w:val="28"/>
+              </w:rPr>
+            </w:pPr>
+            <w:r>
+              <w:rPr>
+                <w:rFonts w:ascii="Arial Rounded MT Bold" w:hAnsi="Arial Rounded MT Bold"/>
+                <w:sz w:val="28"/>
+                <w:szCs w:val="28"/>
+              </w:rPr>
+              <w:t xml:space="preserve">Components: </w:t>
+            </w:r>
+            <w:proofErr w:type="spellStart"/>
+            <w:r>
+              <w:rPr>
+                <w:rStyle w:val="HTMLCode"/>
+                <w:rFonts w:ascii="Arial Rounded MT Bold" w:eastAsiaTheme="majorEastAsia" w:hAnsi="Arial Rounded MT Bold"/>
+                <w:sz w:val="28"/>
+                <w:szCs w:val="28"/>
+              </w:rPr>
+              <w:t>GrowthChart</w:t>
+            </w:r>
+            <w:proofErr w:type="spellEnd"/>
+            <w:r>
+              <w:rPr>
+                <w:rFonts w:ascii="Arial Rounded MT Bold" w:hAnsi="Arial Rounded MT Bold"/>
+                <w:sz w:val="28"/>
+                <w:szCs w:val="28"/>
+              </w:rPr>
+              <w:t xml:space="preserve">, </w:t>
+            </w:r>
+            <w:proofErr w:type="spellStart"/>
+            <w:r>
+              <w:rPr>
+                <w:rStyle w:val="HTMLCode"/>
+                <w:rFonts w:ascii="Arial Rounded MT Bold" w:eastAsiaTheme="majorEastAsia" w:hAnsi="Arial Rounded MT Bold"/>
+                <w:sz w:val="28"/>
+                <w:szCs w:val="28"/>
+              </w:rPr>
+              <w:t>ActiveUsers</w:t>
+            </w:r>
+            <w:proofErr w:type="spellEnd"/>
+            <w:r>
+              <w:rPr>
+                <w:rFonts w:ascii="Arial Rounded MT Bold" w:hAnsi="Arial Rounded MT Bold"/>
+                <w:sz w:val="28"/>
+                <w:szCs w:val="28"/>
+              </w:rPr>
+              <w:t xml:space="preserve">, </w:t>
+            </w:r>
+            <w:proofErr w:type="spellStart"/>
+            <w:r>
+              <w:rPr>
+                <w:rStyle w:val="HTMLCode"/>
+                <w:rFonts w:ascii="Arial Rounded MT Bold" w:eastAsiaTheme="majorEastAsia" w:hAnsi="Arial Rounded MT Bold"/>
+                <w:sz w:val="28"/>
+                <w:szCs w:val="28"/>
+              </w:rPr>
+              <w:t>TrendingTopics</w:t>
+            </w:r>
+            <w:proofErr w:type="spellEnd"/>
+            <w:r>
+              <w:rPr>
+                <w:rFonts w:ascii="Arial Rounded MT Bold" w:hAnsi="Arial Rounded MT Bold"/>
+                <w:sz w:val="28"/>
+                <w:szCs w:val="28"/>
+              </w:rPr>
+              <w:t xml:space="preserve">, </w:t>
+            </w:r>
+            <w:proofErr w:type="spellStart"/>
+            <w:r>
+              <w:rPr>
+                <w:rStyle w:val="HTMLCode"/>
+                <w:rFonts w:ascii="Arial Rounded MT Bold" w:eastAsiaTheme="majorEastAsia" w:hAnsi="Arial Rounded MT Bold"/>
+                <w:sz w:val="28"/>
+                <w:szCs w:val="28"/>
+              </w:rPr>
+              <w:t>TopChannels</w:t>
+            </w:r>
+            <w:proofErr w:type="spellEnd"/>
+            <w:r>
+              <w:rPr>
+                <w:rFonts w:ascii="Arial Rounded MT Bold" w:hAnsi="Arial Rounded MT Bold"/>
+                <w:sz w:val="28"/>
+                <w:szCs w:val="28"/>
+              </w:rPr>
+              <w:t xml:space="preserve">, </w:t>
+            </w:r>
+            <w:proofErr w:type="spellStart"/>
+            <w:r>
+              <w:rPr>
+                <w:rStyle w:val="HTMLCode"/>
+                <w:rFonts w:ascii="Arial Rounded MT Bold" w:eastAsiaTheme="majorEastAsia" w:hAnsi="Arial Rounded MT Bold"/>
+                <w:sz w:val="28"/>
+                <w:szCs w:val="28"/>
+              </w:rPr>
+              <w:t>SummaryCard</w:t>
+            </w:r>
+            <w:proofErr w:type="spellEnd"/>
+          </w:p>
+        </w:tc>
+      </w:tr>
+      <w:tr>
+        <w:trPr>
+          <w:trHeight w:val="1127"/>
+        </w:trPr>
+        <w:tc>
+          <w:tcPr>
+            <w:cnfStyle w:val="001000000000" w:firstRow="0" w:lastRow="0" w:firstColumn="1" w:lastColumn="0" w:oddVBand="0" w:evenVBand="0" w:oddHBand="0" w:evenHBand="0" w:firstRowFirstColumn="0" w:firstRowLastColumn="0" w:lastRowFirstColumn="0" w:lastRowLastColumn="0"/>
+            <w:tcW w:w="9934" w:type="dxa"/>
+          </w:tcPr>
+          <w:p>
+            <w:pPr>
+              <w:pStyle w:val="NormalWeb"/>
+              <w:numPr>
+                <w:ilvl w:val="0"/>
+                <w:numId w:val="13"/>
+              </w:numPr>
+              <w:spacing w:after="0" w:afterAutospacing="0"/>
+              <w:rPr>
+                <w:rFonts w:ascii="Arial Rounded MT Bold" w:hAnsi="Arial Rounded MT Bold"/>
+                <w:sz w:val="28"/>
+                <w:szCs w:val="28"/>
+              </w:rPr>
+            </w:pPr>
+            <w:r>
+              <w:rPr>
+                <w:rFonts w:ascii="Arial Rounded MT Bold" w:hAnsi="Arial Rounded MT Bold"/>
+                <w:sz w:val="28"/>
+                <w:szCs w:val="28"/>
+              </w:rPr>
+              <w:t>Protected routes (redirect to login if not logged in)</w:t>
+            </w:r>
+          </w:p>
+        </w:tc>
+      </w:tr>
+      <w:tr>
+        <w:trPr>
+          <w:trHeight w:val="1127"/>
+        </w:trPr>
+        <w:tc>
+          <w:tcPr>
+            <w:cnfStyle w:val="001000000000" w:firstRow="0" w:lastRow="0" w:firstColumn="1" w:lastColumn="0" w:oddVBand="0" w:evenVBand="0" w:oddHBand="0" w:evenHBand="0" w:firstRowFirstColumn="0" w:firstRowLastColumn="0" w:lastRowFirstColumn="0" w:lastRowLastColumn="0"/>
+            <w:tcW w:w="9934" w:type="dxa"/>
+          </w:tcPr>
+          <w:p>
+            <w:pPr>
+              <w:pStyle w:val="NormalWeb"/>
+              <w:numPr>
+                <w:ilvl w:val="0"/>
+                <w:numId w:val="13"/>
+              </w:numPr>
+              <w:spacing w:after="0" w:afterAutospacing="0"/>
+              <w:rPr>
+                <w:rFonts w:ascii="Arial Rounded MT Bold" w:hAnsi="Arial Rounded MT Bold"/>
+                <w:sz w:val="28"/>
+                <w:szCs w:val="28"/>
+              </w:rPr>
+            </w:pPr>
+            <w:r>
+              <w:rPr>
+                <w:rFonts w:ascii="Arial Rounded MT Bold" w:hAnsi="Arial Rounded MT Bold"/>
+                <w:sz w:val="28"/>
+                <w:szCs w:val="28"/>
+              </w:rPr>
+              <w:t xml:space="preserve">Charts using </w:t>
+            </w:r>
+            <w:proofErr w:type="spellStart"/>
+            <w:r>
+              <w:rPr>
+                <w:rStyle w:val="Strong"/>
+                <w:rFonts w:ascii="Arial Rounded MT Bold" w:hAnsi="Arial Rounded MT Bold"/>
+                <w:sz w:val="28"/>
+                <w:szCs w:val="28"/>
+              </w:rPr>
+              <w:t>recharts</w:t>
+            </w:r>
+            <w:proofErr w:type="spellEnd"/>
+            <w:r>
+              <w:rPr>
+                <w:rFonts w:ascii="Arial Rounded MT Bold" w:hAnsi="Arial Rounded MT Bold"/>
+                <w:sz w:val="28"/>
+                <w:szCs w:val="28"/>
+              </w:rPr>
+              <w:t xml:space="preserve"> (simple and clean)</w:t>
+            </w:r>
+          </w:p>
+        </w:tc>
+      </w:tr>
+      <w:tr>
+        <w:trPr>
+          <w:trHeight w:val="1127"/>
+        </w:trPr>
+        <w:tc>
+          <w:tcPr>
+            <w:cnfStyle w:val="001000000000" w:firstRow="0" w:lastRow="0" w:firstColumn="1" w:lastColumn="0" w:oddVBand="0" w:evenVBand="0" w:oddHBand="0" w:evenHBand="0" w:firstRowFirstColumn="0" w:firstRowLastColumn="0" w:lastRowFirstColumn="0" w:lastRowLastColumn="0"/>
+            <w:tcW w:w="9934" w:type="dxa"/>
+          </w:tcPr>
+          <w:p>
+            <w:pPr>
+              <w:pStyle w:val="NormalWeb"/>
+              <w:numPr>
+                <w:ilvl w:val="0"/>
+                <w:numId w:val="13"/>
+              </w:numPr>
+              <w:spacing w:after="0" w:afterAutospacing="0"/>
+              <w:rPr>
+                <w:rFonts w:ascii="Arial Rounded MT Bold" w:hAnsi="Arial Rounded MT Bold"/>
+                <w:sz w:val="28"/>
+                <w:szCs w:val="28"/>
+              </w:rPr>
+            </w:pPr>
+            <w:r>
+              <w:rPr>
+                <w:rFonts w:ascii="Arial Rounded MT Bold" w:hAnsi="Arial Rounded MT Bold"/>
+                <w:sz w:val="28"/>
+                <w:szCs w:val="28"/>
+              </w:rPr>
+              <w:t>Clear install + run instructions</w:t>
+            </w:r>
+          </w:p>
+        </w:tc>
+      </w:tr>
+    </w:tbl>
     <w:p>
       <w:pPr>
         <w:pStyle w:val="NormalWeb"/>
-        <w:spacing w:after="0" w:afterAutospacing="0"/>
-        <w:rPr>
-          <w:rFonts w:ascii="Arial Rounded MT Bold" w:hAnsi="Arial Rounded MT Bold"/>
-        </w:rPr>
+        <w:spacing w:after="240" w:afterAutospacing="0"/>
+      </w:pPr>
+    </w:p>
+    <w:p>
+      <w:pPr>
+        <w:pStyle w:val="NormalWeb"/>
+        <w:spacing w:after="240" w:afterAutospacing="0"/>
+      </w:pPr>
+    </w:p>
+    <w:p>
+      <w:pPr>
+        <w:pStyle w:val="NormalWeb"/>
+        <w:spacing w:after="240" w:afterAutospacing="0"/>
       </w:pPr>
       <w:proofErr w:type="gramStart"/>
       <w:r>
-        <w:rPr>
-          <w:rFonts w:ascii="Arial Rounded MT Bold" w:hAnsi="Arial Rounded MT Bold"/>
-        </w:rPr>
-        <w:t xml:space="preserve">  </w:t>
+        <w:lastRenderedPageBreak/>
+        <w:t>frontend</w:t>
+      </w:r>
+      <w:proofErr w:type="gramEnd"/>
+      <w:r>
+        <w:t>/</w:t>
+      </w:r>
+    </w:p>
+    <w:p>
+      <w:pPr>
+        <w:pStyle w:val="NormalWeb"/>
+        <w:spacing w:after="240" w:afterAutospacing="0"/>
+      </w:pPr>
+      <w:r>
+        <w:t xml:space="preserve">├── </w:t>
       </w:r>
       <w:proofErr w:type="spellStart"/>
       <w:r>
-        <w:rPr>
-          <w:rFonts w:ascii="Arial Rounded MT Bold" w:hAnsi="Arial Rounded MT Bold"/>
-        </w:rPr>
-        <w:t>Tte</w:t>
+        <w:t>package.json</w:t>
+      </w:r>
+      <w:proofErr w:type="spellEnd"/>
+    </w:p>
+    <w:p>
+      <w:pPr>
+        <w:pStyle w:val="NormalWeb"/>
+        <w:spacing w:after="240" w:afterAutospacing="0"/>
+      </w:pPr>
+      <w:r>
+        <w:t>├── index.html</w:t>
+      </w:r>
+    </w:p>
+    <w:p>
+      <w:pPr>
+        <w:pStyle w:val="NormalWeb"/>
+        <w:spacing w:after="240" w:afterAutospacing="0"/>
+      </w:pPr>
+      <w:r>
+        <w:t xml:space="preserve">├── </w:t>
+      </w:r>
+      <w:proofErr w:type="spellStart"/>
+      <w:r>
+        <w:t>postcss.config.cjs</w:t>
+      </w:r>
+      <w:proofErr w:type="spellEnd"/>
+    </w:p>
+    <w:p>
+      <w:pPr>
+        <w:pStyle w:val="NormalWeb"/>
+        <w:spacing w:after="240" w:afterAutospacing="0"/>
+      </w:pPr>
+      <w:r>
+        <w:t xml:space="preserve">├── </w:t>
+      </w:r>
+      <w:proofErr w:type="spellStart"/>
+      <w:r>
+        <w:t>tailwind.config.cjs</w:t>
+      </w:r>
+      <w:proofErr w:type="spellEnd"/>
+    </w:p>
+    <w:p>
+      <w:pPr>
+        <w:pStyle w:val="NormalWeb"/>
+        <w:spacing w:after="240" w:afterAutospacing="0"/>
+      </w:pPr>
+      <w:r>
+        <w:t xml:space="preserve">├── </w:t>
+      </w:r>
+      <w:proofErr w:type="spellStart"/>
+      <w:proofErr w:type="gramStart"/>
+      <w:r>
+        <w:t>src</w:t>
       </w:r>
       <w:proofErr w:type="spellEnd"/>
       <w:proofErr w:type="gramEnd"/>
       <w:r>
-        <w:rPr>
-          <w:rFonts w:ascii="Arial Rounded MT Bold" w:hAnsi="Arial Rounded MT Bold"/>
-        </w:rPr>
-        <w:t xml:space="preserve"> React app with Tailwind CSS</w:t>
+        <w:t>/</w:t>
       </w:r>
     </w:p>
     <w:p>
       <w:pPr>
         <w:pStyle w:val="NormalWeb"/>
-        <w:spacing w:after="0" w:afterAutospacing="0"/>
-        <w:rPr>
-          <w:rFonts w:ascii="Arial Rounded MT Bold" w:hAnsi="Arial Rounded MT Bold"/>
-        </w:rPr>
-      </w:pPr>
+        <w:spacing w:after="240" w:afterAutospacing="0"/>
+      </w:pPr>
+      <w:r>
+        <w:t xml:space="preserve">│   ├── </w:t>
+      </w:r>
+      <w:proofErr w:type="spellStart"/>
+      <w:r>
+        <w:t>main.jsx</w:t>
+      </w:r>
+      <w:proofErr w:type="spellEnd"/>
+    </w:p>
+    <w:p>
+      <w:pPr>
+        <w:pStyle w:val="NormalWeb"/>
+        <w:spacing w:after="240" w:afterAutospacing="0"/>
+      </w:pPr>
+      <w:r>
+        <w:t xml:space="preserve">│   ├── </w:t>
+      </w:r>
+      <w:proofErr w:type="spellStart"/>
+      <w:r>
+        <w:t>App.jsx</w:t>
+      </w:r>
+      <w:proofErr w:type="spellEnd"/>
+    </w:p>
+    <w:p>
+      <w:pPr>
+        <w:pStyle w:val="NormalWeb"/>
+        <w:spacing w:after="240" w:afterAutospacing="0"/>
+      </w:pPr>
+      <w:r>
+        <w:t>│   ├── index.css</w:t>
+      </w:r>
+    </w:p>
+    <w:p>
+      <w:pPr>
+        <w:pStyle w:val="NormalWeb"/>
+        <w:spacing w:after="240" w:afterAutospacing="0"/>
+      </w:pPr>
+      <w:r>
+        <w:t xml:space="preserve">│   ├── </w:t>
+      </w:r>
+      <w:proofErr w:type="spellStart"/>
       <w:proofErr w:type="gramStart"/>
       <w:r>
-        <w:rPr>
-          <w:rFonts w:ascii="Arial Rounded MT Bold" w:hAnsi="Arial Rounded MT Bold"/>
-        </w:rPr>
-        <w:t xml:space="preserve">  </w:t>
-      </w:r>
-      <w:proofErr w:type="spellStart"/>
-      <w:r>
-        <w:rPr>
-          <w:rFonts w:ascii="Arial Rounded MT Bold" w:hAnsi="Arial Rounded MT Bold"/>
-        </w:rPr>
-        <w:t>Axios</w:t>
+        <w:t>api</w:t>
       </w:r>
       <w:proofErr w:type="spellEnd"/>
       <w:proofErr w:type="gramEnd"/>
       <w:r>
-        <w:rPr>
-          <w:rFonts w:ascii="Arial Rounded MT Bold" w:hAnsi="Arial Rounded MT Bold"/>
-        </w:rPr>
-        <w:t xml:space="preserve"> instance that automatically adds </w:t>
-      </w:r>
-      <w:r>
-        <w:rPr>
-          <w:rStyle w:val="HTMLCode"/>
-          <w:rFonts w:ascii="Arial Rounded MT Bold" w:eastAsiaTheme="majorEastAsia" w:hAnsi="Arial Rounded MT Bold"/>
-        </w:rPr>
-        <w:t>Authorization: Bearer &lt;token&gt;</w:t>
-      </w:r>
-      <w:r>
-        <w:rPr>
-          <w:rFonts w:ascii="Arial Rounded MT Bold" w:hAnsi="Arial Rounded MT Bold"/>
-        </w:rPr>
-        <w:t xml:space="preserve"> from </w:t>
-      </w:r>
-      <w:proofErr w:type="spellStart"/>
-      <w:r>
-        <w:rPr>
-          <w:rStyle w:val="HTMLCode"/>
-          <w:rFonts w:ascii="Arial Rounded MT Bold" w:eastAsiaTheme="majorEastAsia" w:hAnsi="Arial Rounded MT Bold"/>
-        </w:rPr>
-        <w:t>localStorage</w:t>
-      </w:r>
-      <w:proofErr w:type="spellEnd"/>
-    </w:p>
-    <w:p>
-      <w:pPr>
-        <w:pStyle w:val="NormalWeb"/>
-        <w:spacing w:after="0" w:afterAutospacing="0"/>
-        <w:rPr>
-          <w:rFonts w:ascii="Arial Rounded MT Bold" w:hAnsi="Arial Rounded MT Bold"/>
-        </w:rPr>
-      </w:pPr>
-      <w:proofErr w:type="gramStart"/>
-      <w:r>
-        <w:rPr>
-          <w:rFonts w:ascii="Arial Rounded MT Bold" w:hAnsi="Arial Rounded MT Bold"/>
-        </w:rPr>
-        <w:t>  Pages</w:t>
-      </w:r>
-      <w:proofErr w:type="gramEnd"/>
-      <w:r>
-        <w:rPr>
-          <w:rFonts w:ascii="Arial Rounded MT Bold" w:hAnsi="Arial Rounded MT Bold"/>
-        </w:rPr>
-        <w:t xml:space="preserve">: </w:t>
-      </w:r>
-      <w:r>
-        <w:rPr>
-          <w:rStyle w:val="HTMLCode"/>
-          <w:rFonts w:ascii="Arial Rounded MT Bold" w:eastAsiaTheme="majorEastAsia" w:hAnsi="Arial Rounded MT Bold"/>
-        </w:rPr>
-        <w:t>Login</w:t>
-      </w:r>
-      <w:r>
-        <w:rPr>
-          <w:rFonts w:ascii="Arial Rounded MT Bold" w:hAnsi="Arial Rounded MT Bold"/>
-        </w:rPr>
-        <w:t xml:space="preserve">, </w:t>
-      </w:r>
-      <w:r>
-        <w:rPr>
-          <w:rStyle w:val="HTMLCode"/>
-          <w:rFonts w:ascii="Arial Rounded MT Bold" w:eastAsiaTheme="majorEastAsia" w:hAnsi="Arial Rounded MT Bold"/>
-        </w:rPr>
-        <w:t>Register</w:t>
-      </w:r>
-      <w:r>
-        <w:rPr>
-          <w:rFonts w:ascii="Arial Rounded MT Bold" w:hAnsi="Arial Rounded MT Bold"/>
-        </w:rPr>
-        <w:t xml:space="preserve">, </w:t>
-      </w:r>
-      <w:r>
-        <w:rPr>
-          <w:rStyle w:val="HTMLCode"/>
-          <w:rFonts w:ascii="Arial Rounded MT Bold" w:eastAsiaTheme="majorEastAsia" w:hAnsi="Arial Rounded MT Bold"/>
-        </w:rPr>
-        <w:t>Dashboard</w:t>
-      </w:r>
-    </w:p>
-    <w:p>
-      <w:pPr>
-        <w:pStyle w:val="NormalWeb"/>
-        <w:spacing w:after="0" w:afterAutospacing="0"/>
-        <w:rPr>
-          <w:rFonts w:ascii="Arial Rounded MT Bold" w:hAnsi="Arial Rounded MT Bold"/>
-        </w:rPr>
-      </w:pPr>
-      <w:proofErr w:type="gramStart"/>
-      <w:r>
-        <w:rPr>
-          <w:rFonts w:ascii="Arial Rounded MT Bold" w:hAnsi="Arial Rounded MT Bold"/>
-        </w:rPr>
-        <w:t>  Components</w:t>
-      </w:r>
-      <w:proofErr w:type="gramEnd"/>
-      <w:r>
-        <w:rPr>
-          <w:rFonts w:ascii="Arial Rounded MT Bold" w:hAnsi="Arial Rounded MT Bold"/>
-        </w:rPr>
-        <w:t xml:space="preserve">: </w:t>
-      </w:r>
-      <w:proofErr w:type="spellStart"/>
-      <w:r>
-        <w:rPr>
-          <w:rStyle w:val="HTMLCode"/>
-          <w:rFonts w:ascii="Arial Rounded MT Bold" w:eastAsiaTheme="majorEastAsia" w:hAnsi="Arial Rounded MT Bold"/>
-        </w:rPr>
-        <w:t>GrowthChart</w:t>
-      </w:r>
-      <w:proofErr w:type="spellEnd"/>
-      <w:r>
-        <w:rPr>
-          <w:rFonts w:ascii="Arial Rounded MT Bold" w:hAnsi="Arial Rounded MT Bold"/>
-        </w:rPr>
-        <w:t xml:space="preserve">, </w:t>
-      </w:r>
-      <w:proofErr w:type="spellStart"/>
-      <w:r>
-        <w:rPr>
-          <w:rStyle w:val="HTMLCode"/>
-          <w:rFonts w:ascii="Arial Rounded MT Bold" w:eastAsiaTheme="majorEastAsia" w:hAnsi="Arial Rounded MT Bold"/>
-        </w:rPr>
-        <w:t>ActiveUsers</w:t>
-      </w:r>
-      <w:proofErr w:type="spellEnd"/>
-      <w:r>
-        <w:rPr>
-          <w:rFonts w:ascii="Arial Rounded MT Bold" w:hAnsi="Arial Rounded MT Bold"/>
-        </w:rPr>
-        <w:t xml:space="preserve">, </w:t>
-      </w:r>
-      <w:proofErr w:type="spellStart"/>
-      <w:r>
-        <w:rPr>
-          <w:rStyle w:val="HTMLCode"/>
-          <w:rFonts w:ascii="Arial Rounded MT Bold" w:eastAsiaTheme="majorEastAsia" w:hAnsi="Arial Rounded MT Bold"/>
-        </w:rPr>
-        <w:t>TrendingTopics</w:t>
-      </w:r>
-      <w:proofErr w:type="spellEnd"/>
-      <w:r>
-        <w:rPr>
-          <w:rFonts w:ascii="Arial Rounded MT Bold" w:hAnsi="Arial Rounded MT Bold"/>
-        </w:rPr>
-        <w:t xml:space="preserve">, </w:t>
-      </w:r>
-      <w:proofErr w:type="spellStart"/>
-      <w:r>
-        <w:rPr>
-          <w:rStyle w:val="HTMLCode"/>
-          <w:rFonts w:ascii="Arial Rounded MT Bold" w:eastAsiaTheme="majorEastAsia" w:hAnsi="Arial Rounded MT Bold"/>
-        </w:rPr>
-        <w:t>TopChannels</w:t>
-      </w:r>
-      <w:proofErr w:type="spellEnd"/>
-      <w:r>
-        <w:rPr>
-          <w:rFonts w:ascii="Arial Rounded MT Bold" w:hAnsi="Arial Rounded MT Bold"/>
-        </w:rPr>
-        <w:t xml:space="preserve">, </w:t>
-      </w:r>
-      <w:proofErr w:type="spellStart"/>
-      <w:r>
-        <w:rPr>
-          <w:rStyle w:val="HTMLCode"/>
-          <w:rFonts w:ascii="Arial Rounded MT Bold" w:eastAsiaTheme="majorEastAsia" w:hAnsi="Arial Rounded MT Bold"/>
-        </w:rPr>
-        <w:t>SummaryCard</w:t>
-      </w:r>
-      <w:proofErr w:type="spellEnd"/>
-    </w:p>
-    <w:p>
-      <w:pPr>
-        <w:pStyle w:val="NormalWeb"/>
-        <w:spacing w:after="0" w:afterAutospacing="0"/>
-        <w:rPr>
-          <w:rFonts w:ascii="Arial Rounded MT Bold" w:hAnsi="Arial Rounded MT Bold"/>
-        </w:rPr>
-      </w:pPr>
-      <w:proofErr w:type="gramStart"/>
-      <w:r>
-        <w:rPr>
-          <w:rFonts w:ascii="Arial Rounded MT Bold" w:hAnsi="Arial Rounded MT Bold"/>
-        </w:rPr>
-        <w:t>  Protected</w:t>
-      </w:r>
-      <w:proofErr w:type="gramEnd"/>
-      <w:r>
-        <w:rPr>
-          <w:rFonts w:ascii="Arial Rounded MT Bold" w:hAnsi="Arial Rounded MT Bold"/>
-        </w:rPr>
-        <w:t xml:space="preserve"> routes (redirect to login if not logged in)</w:t>
-      </w:r>
-    </w:p>
-    <w:p>
-      <w:pPr>
-        <w:pStyle w:val="NormalWeb"/>
-        <w:spacing w:after="0" w:afterAutospacing="0"/>
-        <w:rPr>
-          <w:rFonts w:ascii="Arial Rounded MT Bold" w:hAnsi="Arial Rounded MT Bold"/>
-        </w:rPr>
-      </w:pPr>
-      <w:proofErr w:type="gramStart"/>
-      <w:r>
-        <w:rPr>
-          <w:rFonts w:ascii="Arial Rounded MT Bold" w:hAnsi="Arial Rounded MT Bold"/>
-        </w:rPr>
-        <w:t>  Charts</w:t>
-      </w:r>
-      <w:proofErr w:type="gramEnd"/>
-      <w:r>
-        <w:rPr>
-          <w:rFonts w:ascii="Arial Rounded MT Bold" w:hAnsi="Arial Rounded MT Bold"/>
-        </w:rPr>
-        <w:t xml:space="preserve"> using </w:t>
-      </w:r>
-      <w:proofErr w:type="spellStart"/>
-      <w:r>
-        <w:rPr>
-          <w:rStyle w:val="Strong"/>
-          <w:rFonts w:ascii="Arial Rounded MT Bold" w:hAnsi="Arial Rounded MT Bold"/>
-        </w:rPr>
-        <w:t>recharts</w:t>
-      </w:r>
-      <w:proofErr w:type="spellEnd"/>
-      <w:r>
-        <w:rPr>
-          <w:rFonts w:ascii="Arial Rounded MT Bold" w:hAnsi="Arial Rounded MT Bold"/>
-        </w:rPr>
-        <w:t xml:space="preserve"> (simple and clean)</w:t>
-      </w:r>
-    </w:p>
-    <w:p>
-      <w:pPr>
-        <w:pStyle w:val="NormalWeb"/>
-        <w:spacing w:after="0" w:afterAutospacing="0"/>
-        <w:rPr>
-          <w:rFonts w:ascii="Arial Rounded MT Bold" w:hAnsi="Arial Rounded MT Bold"/>
-        </w:rPr>
-      </w:pPr>
-      <w:proofErr w:type="gramStart"/>
-      <w:r>
-        <w:rPr>
-          <w:rFonts w:ascii="Arial Rounded MT Bold" w:hAnsi="Arial Rounded MT Bold"/>
-        </w:rPr>
-        <w:t>  Clear</w:t>
-      </w:r>
-      <w:proofErr w:type="gramEnd"/>
-      <w:r>
-        <w:rPr>
-          <w:rFonts w:ascii="Arial Rounded MT Bold" w:hAnsi="Arial Rounded MT Bold"/>
-        </w:rPr>
-        <w:t xml:space="preserve"> install + run instructions</w:t>
-      </w:r>
-    </w:p>
-    <w:p>
-      <w:pPr>
-        <w:pStyle w:val="NormalWeb"/>
-        <w:spacing w:after="0" w:afterAutospacing="0"/>
-      </w:pPr>
-    </w:p>
-    <w:p>
-      <w:pPr>
-        <w:pStyle w:val="NormalWeb"/>
-        <w:spacing w:after="0" w:afterAutospacing="0"/>
-      </w:pPr>
+        <w:t>/</w:t>
+      </w:r>
     </w:p>
     <w:p>
       <w:pPr>
         <w:pStyle w:val="NormalWeb"/>
         <w:spacing w:after="240" w:afterAutospacing="0"/>
       </w:pPr>
+      <w:r>
+        <w:t>│   │    └── axios.js</w:t>
+      </w:r>
+    </w:p>
+    <w:p>
+      <w:pPr>
+        <w:pStyle w:val="NormalWeb"/>
+        <w:spacing w:after="240" w:afterAutospacing="0"/>
+      </w:pPr>
+      <w:r>
+        <w:t>│   ├── pages/</w:t>
+      </w:r>
+    </w:p>
+    <w:p>
+      <w:pPr>
+        <w:pStyle w:val="NormalWeb"/>
+        <w:spacing w:after="240" w:afterAutospacing="0"/>
+      </w:pPr>
+      <w:r>
+        <w:t xml:space="preserve">│   │    ├── </w:t>
+      </w:r>
+      <w:proofErr w:type="spellStart"/>
+      <w:r>
+        <w:t>Login.jsx</w:t>
+      </w:r>
+      <w:proofErr w:type="spellEnd"/>
+    </w:p>
+    <w:p>
+      <w:pPr>
+        <w:pStyle w:val="NormalWeb"/>
+        <w:spacing w:after="240" w:afterAutospacing="0"/>
+      </w:pPr>
+      <w:r>
+        <w:t xml:space="preserve">│   │    ├── </w:t>
+      </w:r>
+      <w:proofErr w:type="spellStart"/>
+      <w:r>
+        <w:t>Register.jsx</w:t>
+      </w:r>
+      <w:proofErr w:type="spellEnd"/>
+    </w:p>
+    <w:p>
+      <w:pPr>
+        <w:pStyle w:val="NormalWeb"/>
+        <w:spacing w:after="240" w:afterAutospacing="0"/>
+      </w:pPr>
+      <w:r>
+        <w:t xml:space="preserve">│   │    └── </w:t>
+      </w:r>
+      <w:proofErr w:type="spellStart"/>
+      <w:r>
+        <w:t>Dashboard.jsx</w:t>
+      </w:r>
+      <w:proofErr w:type="spellEnd"/>
+    </w:p>
+    <w:p>
+      <w:pPr>
+        <w:pStyle w:val="NormalWeb"/>
+        <w:spacing w:after="240" w:afterAutospacing="0"/>
+      </w:pPr>
+      <w:r>
+        <w:t>│   ├── components/</w:t>
+      </w:r>
+    </w:p>
+    <w:p>
+      <w:pPr>
+        <w:pStyle w:val="NormalWeb"/>
+        <w:spacing w:after="240" w:afterAutospacing="0"/>
+      </w:pPr>
+      <w:r>
+        <w:t xml:space="preserve">│   │    ├── </w:t>
+      </w:r>
+      <w:proofErr w:type="spellStart"/>
+      <w:r>
+        <w:t>ProtectedRoute.jsx</w:t>
+      </w:r>
+      <w:proofErr w:type="spellEnd"/>
+    </w:p>
+    <w:p>
+      <w:pPr>
+        <w:pStyle w:val="NormalWeb"/>
+        <w:spacing w:after="240" w:afterAutospacing="0"/>
+      </w:pPr>
+      <w:r>
+        <w:t xml:space="preserve">│   │    ├── </w:t>
+      </w:r>
+      <w:proofErr w:type="spellStart"/>
+      <w:r>
+        <w:t>SummaryCard.jsx</w:t>
+      </w:r>
+      <w:proofErr w:type="spellEnd"/>
+    </w:p>
+    <w:p>
+      <w:pPr>
+        <w:pStyle w:val="NormalWeb"/>
+        <w:spacing w:after="240" w:afterAutospacing="0"/>
+      </w:pPr>
+      <w:r>
+        <w:t xml:space="preserve">│   │    ├── </w:t>
+      </w:r>
+      <w:proofErr w:type="spellStart"/>
+      <w:r>
+        <w:t>GrowthChart.jsx</w:t>
+      </w:r>
+      <w:proofErr w:type="spellEnd"/>
+    </w:p>
+    <w:p>
+      <w:pPr>
+        <w:pStyle w:val="NormalWeb"/>
+        <w:spacing w:after="240" w:afterAutospacing="0"/>
+      </w:pPr>
+      <w:r>
+        <w:t xml:space="preserve">│   │    ├── </w:t>
+      </w:r>
+      <w:proofErr w:type="spellStart"/>
+      <w:r>
+        <w:t>ActiveUsers.jsx</w:t>
+      </w:r>
+      <w:proofErr w:type="spellEnd"/>
+    </w:p>
+    <w:p>
+      <w:pPr>
+        <w:pStyle w:val="NormalWeb"/>
+        <w:spacing w:after="240" w:afterAutospacing="0"/>
+      </w:pPr>
+      <w:r>
+        <w:t xml:space="preserve">│   │    ├── </w:t>
+      </w:r>
+      <w:proofErr w:type="spellStart"/>
+      <w:r>
+        <w:t>TrendingTopics.jsx</w:t>
+      </w:r>
+      <w:proofErr w:type="spellEnd"/>
+    </w:p>
+    <w:p>
+      <w:pPr>
+        <w:pStyle w:val="NormalWeb"/>
+        <w:spacing w:after="240" w:afterAutospacing="0"/>
+      </w:pPr>
+      <w:r>
+        <w:t xml:space="preserve">│   │    └── </w:t>
+      </w:r>
+      <w:proofErr w:type="spellStart"/>
+      <w:r>
+        <w:t>TopChannels.jsx</w:t>
+      </w:r>
+      <w:proofErr w:type="spellEnd"/>
+      <w:r>
+        <w:t xml:space="preserve"> </w:t>
+      </w:r>
+    </w:p>
+    <w:p>
+      <w:pPr>
+        <w:pStyle w:val="NormalWeb"/>
+        <w:spacing w:after="240" w:afterAutospacing="0"/>
+      </w:pPr>
+      <w:r>
+        <w:t>└── README.md</w:t>
+      </w:r>
+    </w:p>
+    <w:p>
+      <w:pPr>
+        <w:spacing w:after="240"/>
+        <w:rPr>
+          <w:noProof/>
+        </w:rPr>
+      </w:pPr>
+      <w:r>
+        <w:rPr>
+          <w:noProof/>
+        </w:rPr>
+        <w:lastRenderedPageBreak/>
+        <w:t>Output</w:t>
+      </w:r>
+    </w:p>
+    <w:p>
+      <w:pPr>
+        <w:spacing w:after="0"/>
+        <w:rPr>
+          <w:noProof/>
+        </w:rPr>
+      </w:pPr>
+    </w:p>
+    <w:p>
+      <w:pPr>
+        <w:spacing w:after="0"/>
+      </w:pPr>
+      <w:r>
+        <w:rPr>
+          <w:noProof/>
+        </w:rPr>
+        <w:drawing>
+          <wp:inline distT="0" distB="0" distL="0" distR="0" wp14:anchorId="44CCD091" wp14:editId="53071D6E">
+            <wp:extent cx="5943600" cy="3035935"/>
+            <wp:effectExtent l="0" t="0" r="0" b="0"/>
+            <wp:docPr id="2" name="Picture 2"/>
+            <wp:cNvGraphicFramePr>
+              <a:graphicFrameLocks xmlns:a="http://schemas.openxmlformats.org/drawingml/2006/main" noChangeAspect="1"/>
+            </wp:cNvGraphicFramePr>
+            <a:graphic xmlns:a="http://schemas.openxmlformats.org/drawingml/2006/main">
+              <a:graphicData uri="http://schemas.openxmlformats.org/drawingml/2006/picture">
+                <pic:pic xmlns:pic="http://schemas.openxmlformats.org/drawingml/2006/picture">
+                  <pic:nvPicPr>
+                    <pic:cNvPr id="1" name=""/>
+                    <pic:cNvPicPr/>
+                  </pic:nvPicPr>
+                  <pic:blipFill>
+                    <a:blip r:embed="rId8"/>
+                    <a:stretch>
+                      <a:fillRect/>
+                    </a:stretch>
+                  </pic:blipFill>
+                  <pic:spPr>
+                    <a:xfrm>
+                      <a:off x="0" y="0"/>
+                      <a:ext cx="5943600" cy="3035935"/>
+                    </a:xfrm>
+                    <a:prstGeom prst="rect">
+                      <a:avLst/>
+                    </a:prstGeom>
+                  </pic:spPr>
+                </pic:pic>
+              </a:graphicData>
+            </a:graphic>
+          </wp:inline>
+        </w:drawing>
+      </w:r>
+    </w:p>
+    <w:p>
+      <w:pPr>
+        <w:spacing w:after="0"/>
+      </w:pPr>
+      <w:r>
+        <w:rPr>
+          <w:noProof/>
+        </w:rPr>
+        <w:drawing>
+          <wp:inline distT="0" distB="0" distL="0" distR="0" wp14:anchorId="063AD715" wp14:editId="5DB87D82">
+            <wp:extent cx="5943600" cy="3035935"/>
+            <wp:effectExtent l="0" t="0" r="0" b="0"/>
+            <wp:docPr id="4" name="Picture 4"/>
+            <wp:cNvGraphicFramePr>
+              <a:graphicFrameLocks xmlns:a="http://schemas.openxmlformats.org/drawingml/2006/main" noChangeAspect="1"/>
+            </wp:cNvGraphicFramePr>
+            <a:graphic xmlns:a="http://schemas.openxmlformats.org/drawingml/2006/main">
+              <a:graphicData uri="http://schemas.openxmlformats.org/drawingml/2006/picture">
+                <pic:pic xmlns:pic="http://schemas.openxmlformats.org/drawingml/2006/picture">
+                  <pic:nvPicPr>
+                    <pic:cNvPr id="1" name=""/>
+                    <pic:cNvPicPr/>
+                  </pic:nvPicPr>
+                  <pic:blipFill>
+                    <a:blip r:embed="rId8"/>
+                    <a:stretch>
+                      <a:fillRect/>
+                    </a:stretch>
+                  </pic:blipFill>
+                  <pic:spPr>
+                    <a:xfrm>
+                      <a:off x="0" y="0"/>
+                      <a:ext cx="5943600" cy="3035935"/>
+                    </a:xfrm>
+                    <a:prstGeom prst="rect">
+                      <a:avLst/>
+                    </a:prstGeom>
+                  </pic:spPr>
+                </pic:pic>
+              </a:graphicData>
+            </a:graphic>
+          </wp:inline>
+        </w:drawing>
+      </w:r>
+    </w:p>
+    <w:p>
+      <w:pPr>
+        <w:spacing w:after="0"/>
+      </w:pPr>
+    </w:p>
+    <w:p>
+      <w:pPr>
+        <w:spacing w:after="0"/>
+      </w:pPr>
+    </w:p>
+    <w:p>
+      <w:pPr>
+        <w:spacing w:after="0"/>
+      </w:pPr>
+    </w:p>
+    <w:p>
+      <w:pPr>
+        <w:spacing w:after="0"/>
+      </w:pPr>
+      <w:r>
+        <w:lastRenderedPageBreak/>
+        <w:drawing>
+          <wp:inline distT="0" distB="0" distL="0" distR="0" wp14:anchorId="3EA5CE44" wp14:editId="31C4F717">
+            <wp:extent cx="5943600" cy="2755900"/>
+            <wp:effectExtent l="0" t="0" r="0" b="6350"/>
+            <wp:docPr id="5" name="Picture 5"/>
+            <wp:cNvGraphicFramePr>
+              <a:graphicFrameLocks xmlns:a="http://schemas.openxmlformats.org/drawingml/2006/main" noChangeAspect="1"/>
+            </wp:cNvGraphicFramePr>
+            <a:graphic xmlns:a="http://schemas.openxmlformats.org/drawingml/2006/main">
+              <a:graphicData uri="http://schemas.openxmlformats.org/drawingml/2006/picture">
+                <pic:pic xmlns:pic="http://schemas.openxmlformats.org/drawingml/2006/picture">
+                  <pic:nvPicPr>
+                    <pic:cNvPr id="1" name=""/>
+                    <pic:cNvPicPr/>
+                  </pic:nvPicPr>
+                  <pic:blipFill>
+                    <a:blip r:embed="rId9"/>
+                    <a:stretch>
+                      <a:fillRect/>
+                    </a:stretch>
+                  </pic:blipFill>
+                  <pic:spPr>
+                    <a:xfrm>
+                      <a:off x="0" y="0"/>
+                      <a:ext cx="5943600" cy="2755900"/>
+                    </a:xfrm>
+                    <a:prstGeom prst="rect">
+                      <a:avLst/>
+                    </a:prstGeom>
+                  </pic:spPr>
+                </pic:pic>
+              </a:graphicData>
+            </a:graphic>
+          </wp:inline>
+        </w:drawing>
+      </w:r>
+    </w:p>
+    <w:p>
+      <w:pPr>
+        <w:spacing w:after="0"/>
+      </w:pPr>
+      <w:r>
+        <w:drawing>
+          <wp:inline distT="0" distB="0" distL="0" distR="0" wp14:anchorId="7A3D77A6" wp14:editId="1E20A9C7">
+            <wp:extent cx="5943600" cy="2668270"/>
+            <wp:effectExtent l="0" t="0" r="0" b="0"/>
+            <wp:docPr id="6" name="Picture 6"/>
+            <wp:cNvGraphicFramePr>
+              <a:graphicFrameLocks xmlns:a="http://schemas.openxmlformats.org/drawingml/2006/main" noChangeAspect="1"/>
+            </wp:cNvGraphicFramePr>
+            <a:graphic xmlns:a="http://schemas.openxmlformats.org/drawingml/2006/main">
+              <a:graphicData uri="http://schemas.openxmlformats.org/drawingml/2006/picture">
+                <pic:pic xmlns:pic="http://schemas.openxmlformats.org/drawingml/2006/picture">
+                  <pic:nvPicPr>
+                    <pic:cNvPr id="1" name=""/>
+                    <pic:cNvPicPr/>
+                  </pic:nvPicPr>
+                  <pic:blipFill>
+                    <a:blip r:embed="rId10"/>
+                    <a:stretch>
+                      <a:fillRect/>
+                    </a:stretch>
+                  </pic:blipFill>
+                  <pic:spPr>
+                    <a:xfrm>
+                      <a:off x="0" y="0"/>
+                      <a:ext cx="5943600" cy="2668270"/>
+                    </a:xfrm>
+                    <a:prstGeom prst="rect">
+                      <a:avLst/>
+                    </a:prstGeom>
+                  </pic:spPr>
+                </pic:pic>
+              </a:graphicData>
+            </a:graphic>
+          </wp:inline>
+        </w:drawing>
+      </w:r>
+    </w:p>
+    <w:p>
+      <w:pPr>
+        <w:spacing w:after="0"/>
+      </w:pPr>
+      <w:r>
+        <w:drawing>
+          <wp:inline distT="0" distB="0" distL="0" distR="0" wp14:anchorId="4FDBC636" wp14:editId="3D4FD365">
+            <wp:extent cx="5943600" cy="2694305"/>
+            <wp:effectExtent l="0" t="0" r="0" b="0"/>
+            <wp:docPr id="7" name="Picture 7"/>
+            <wp:cNvGraphicFramePr>
+              <a:graphicFrameLocks xmlns:a="http://schemas.openxmlformats.org/drawingml/2006/main" noChangeAspect="1"/>
+            </wp:cNvGraphicFramePr>
+            <a:graphic xmlns:a="http://schemas.openxmlformats.org/drawingml/2006/main">
+              <a:graphicData uri="http://schemas.openxmlformats.org/drawingml/2006/picture">
+                <pic:pic xmlns:pic="http://schemas.openxmlformats.org/drawingml/2006/picture">
+                  <pic:nvPicPr>
+                    <pic:cNvPr id="1" name=""/>
+                    <pic:cNvPicPr/>
+                  </pic:nvPicPr>
+                  <pic:blipFill>
+                    <a:blip r:embed="rId11"/>
+                    <a:stretch>
+                      <a:fillRect/>
+                    </a:stretch>
+                  </pic:blipFill>
+                  <pic:spPr>
+                    <a:xfrm>
+                      <a:off x="0" y="0"/>
+                      <a:ext cx="5943600" cy="2694305"/>
+                    </a:xfrm>
+                    <a:prstGeom prst="rect">
+                      <a:avLst/>
+                    </a:prstGeom>
+                  </pic:spPr>
+                </pic:pic>
+              </a:graphicData>
+            </a:graphic>
+          </wp:inline>
+        </w:drawing>
+      </w:r>
+    </w:p>
+    <w:p>
+      <w:pPr>
+        <w:spacing w:after="0"/>
+      </w:pPr>
+      <w:r>
+        <w:lastRenderedPageBreak/>
+        <w:drawing>
+          <wp:inline distT="0" distB="0" distL="0" distR="0" wp14:anchorId="44833054" wp14:editId="77E1DBEE">
+            <wp:extent cx="5943600" cy="2682875"/>
+            <wp:effectExtent l="0" t="0" r="0" b="3175"/>
+            <wp:docPr id="10" name="Picture 10"/>
+            <wp:cNvGraphicFramePr>
+              <a:graphicFrameLocks xmlns:a="http://schemas.openxmlformats.org/drawingml/2006/main" noChangeAspect="1"/>
+            </wp:cNvGraphicFramePr>
+            <a:graphic xmlns:a="http://schemas.openxmlformats.org/drawingml/2006/main">
+              <a:graphicData uri="http://schemas.openxmlformats.org/drawingml/2006/picture">
+                <pic:pic xmlns:pic="http://schemas.openxmlformats.org/drawingml/2006/picture">
+                  <pic:nvPicPr>
+                    <pic:cNvPr id="1" name=""/>
+                    <pic:cNvPicPr/>
+                  </pic:nvPicPr>
+                  <pic:blipFill>
+                    <a:blip r:embed="rId12"/>
+                    <a:stretch>
+                      <a:fillRect/>
+                    </a:stretch>
+                  </pic:blipFill>
+                  <pic:spPr>
+                    <a:xfrm>
+                      <a:off x="0" y="0"/>
+                      <a:ext cx="5943600" cy="2682875"/>
+                    </a:xfrm>
+                    <a:prstGeom prst="rect">
+                      <a:avLst/>
+                    </a:prstGeom>
+                  </pic:spPr>
+                </pic:pic>
+              </a:graphicData>
+            </a:graphic>
+          </wp:inline>
+        </w:drawing>
+      </w:r>
+      <w:r>
+        <w:drawing>
+          <wp:inline distT="0" distB="0" distL="0" distR="0" wp14:anchorId="4854A749" wp14:editId="72A27F65">
+            <wp:extent cx="5943600" cy="2677160"/>
+            <wp:effectExtent l="0" t="0" r="0" b="8890"/>
+            <wp:docPr id="9" name="Picture 9"/>
+            <wp:cNvGraphicFramePr>
+              <a:graphicFrameLocks xmlns:a="http://schemas.openxmlformats.org/drawingml/2006/main" noChangeAspect="1"/>
+            </wp:cNvGraphicFramePr>
+            <a:graphic xmlns:a="http://schemas.openxmlformats.org/drawingml/2006/main">
+              <a:graphicData uri="http://schemas.openxmlformats.org/drawingml/2006/picture">
+                <pic:pic xmlns:pic="http://schemas.openxmlformats.org/drawingml/2006/picture">
+                  <pic:nvPicPr>
+                    <pic:cNvPr id="1" name=""/>
+                    <pic:cNvPicPr/>
+                  </pic:nvPicPr>
+                  <pic:blipFill>
+                    <a:blip r:embed="rId13"/>
+                    <a:stretch>
+                      <a:fillRect/>
+                    </a:stretch>
+                  </pic:blipFill>
+                  <pic:spPr>
+                    <a:xfrm>
+                      <a:off x="0" y="0"/>
+                      <a:ext cx="5943600" cy="2677160"/>
+                    </a:xfrm>
+                    <a:prstGeom prst="rect">
+                      <a:avLst/>
+                    </a:prstGeom>
+                  </pic:spPr>
+                </pic:pic>
+              </a:graphicData>
+            </a:graphic>
+          </wp:inline>
+        </w:drawing>
+      </w:r>
+      <w:r>
+        <w:drawing>
+          <wp:inline distT="0" distB="0" distL="0" distR="0" wp14:anchorId="1FE9283D" wp14:editId="5B9EEB68">
+            <wp:extent cx="5905500" cy="2643505"/>
+            <wp:effectExtent l="0" t="0" r="0" b="4445"/>
+            <wp:docPr id="8" name="Picture 8"/>
+            <wp:cNvGraphicFramePr>
+              <a:graphicFrameLocks xmlns:a="http://schemas.openxmlformats.org/drawingml/2006/main" noChangeAspect="1"/>
+            </wp:cNvGraphicFramePr>
+            <a:graphic xmlns:a="http://schemas.openxmlformats.org/drawingml/2006/main">
+              <a:graphicData uri="http://schemas.openxmlformats.org/drawingml/2006/picture">
+                <pic:pic xmlns:pic="http://schemas.openxmlformats.org/drawingml/2006/picture">
+                  <pic:nvPicPr>
+                    <pic:cNvPr id="1" name=""/>
+                    <pic:cNvPicPr/>
+                  </pic:nvPicPr>
+                  <pic:blipFill>
+                    <a:blip r:embed="rId14"/>
+                    <a:stretch>
+                      <a:fillRect/>
+                    </a:stretch>
+                  </pic:blipFill>
+                  <pic:spPr>
+                    <a:xfrm>
+                      <a:off x="0" y="0"/>
+                      <a:ext cx="5911710" cy="2646285"/>
+                    </a:xfrm>
+                    <a:prstGeom prst="rect">
+                      <a:avLst/>
+                    </a:prstGeom>
+                  </pic:spPr>
+                </pic:pic>
+              </a:graphicData>
+            </a:graphic>
+          </wp:inline>
+        </w:drawing>
+      </w:r>
+    </w:p>
+    <w:p>
+      <w:pPr>
+        <w:spacing w:after="0"/>
+      </w:pPr>
+      <w:r>
+        <w:lastRenderedPageBreak/>
+        <w:drawing>
+          <wp:inline distT="0" distB="0" distL="0" distR="0" wp14:anchorId="3E576DCB" wp14:editId="2848EB63">
+            <wp:extent cx="5943600" cy="2703195"/>
+            <wp:effectExtent l="0" t="0" r="0" b="1905"/>
+            <wp:docPr id="12" name="Picture 12"/>
+            <wp:cNvGraphicFramePr>
+              <a:graphicFrameLocks xmlns:a="http://schemas.openxmlformats.org/drawingml/2006/main" noChangeAspect="1"/>
+            </wp:cNvGraphicFramePr>
+            <a:graphic xmlns:a="http://schemas.openxmlformats.org/drawingml/2006/main">
+              <a:graphicData uri="http://schemas.openxmlformats.org/drawingml/2006/picture">
+                <pic:pic xmlns:pic="http://schemas.openxmlformats.org/drawingml/2006/picture">
+                  <pic:nvPicPr>
+                    <pic:cNvPr id="1" name=""/>
+                    <pic:cNvPicPr/>
+                  </pic:nvPicPr>
+                  <pic:blipFill>
+                    <a:blip r:embed="rId15"/>
+                    <a:stretch>
+                      <a:fillRect/>
+                    </a:stretch>
+                  </pic:blipFill>
+                  <pic:spPr>
+                    <a:xfrm>
+                      <a:off x="0" y="0"/>
+                      <a:ext cx="5943600" cy="2703195"/>
+                    </a:xfrm>
+                    <a:prstGeom prst="rect">
+                      <a:avLst/>
+                    </a:prstGeom>
+                  </pic:spPr>
+                </pic:pic>
+              </a:graphicData>
+            </a:graphic>
+          </wp:inline>
+        </w:drawing>
+      </w:r>
+      <w:r>
+        <w:drawing>
+          <wp:inline distT="0" distB="0" distL="0" distR="0" wp14:anchorId="1E3934D7" wp14:editId="13ACF13A">
+            <wp:extent cx="5943600" cy="2701925"/>
+            <wp:effectExtent l="0" t="0" r="0" b="3175"/>
+            <wp:docPr id="13" name="Picture 13"/>
+            <wp:cNvGraphicFramePr>
+              <a:graphicFrameLocks xmlns:a="http://schemas.openxmlformats.org/drawingml/2006/main" noChangeAspect="1"/>
+            </wp:cNvGraphicFramePr>
+            <a:graphic xmlns:a="http://schemas.openxmlformats.org/drawingml/2006/main">
+              <a:graphicData uri="http://schemas.openxmlformats.org/drawingml/2006/picture">
+                <pic:pic xmlns:pic="http://schemas.openxmlformats.org/drawingml/2006/picture">
+                  <pic:nvPicPr>
+                    <pic:cNvPr id="1" name=""/>
+                    <pic:cNvPicPr/>
+                  </pic:nvPicPr>
+                  <pic:blipFill>
+                    <a:blip r:embed="rId16"/>
+                    <a:stretch>
+                      <a:fillRect/>
+                    </a:stretch>
+                  </pic:blipFill>
+                  <pic:spPr>
+                    <a:xfrm>
+                      <a:off x="0" y="0"/>
+                      <a:ext cx="5943600" cy="2701925"/>
+                    </a:xfrm>
+                    <a:prstGeom prst="rect">
+                      <a:avLst/>
+                    </a:prstGeom>
+                  </pic:spPr>
+                </pic:pic>
+              </a:graphicData>
+            </a:graphic>
+          </wp:inline>
+        </w:drawing>
+      </w:r>
+      <w:r>
+        <w:drawing>
+          <wp:inline distT="0" distB="0" distL="0" distR="0" wp14:anchorId="08EC5222" wp14:editId="125A0C48">
+            <wp:extent cx="5943600" cy="2753995"/>
+            <wp:effectExtent l="0" t="0" r="0" b="8255"/>
+            <wp:docPr id="16" name="Picture 16"/>
+            <wp:cNvGraphicFramePr>
+              <a:graphicFrameLocks xmlns:a="http://schemas.openxmlformats.org/drawingml/2006/main" noChangeAspect="1"/>
+            </wp:cNvGraphicFramePr>
+            <a:graphic xmlns:a="http://schemas.openxmlformats.org/drawingml/2006/main">
+              <a:graphicData uri="http://schemas.openxmlformats.org/drawingml/2006/picture">
+                <pic:pic xmlns:pic="http://schemas.openxmlformats.org/drawingml/2006/picture">
+                  <pic:nvPicPr>
+                    <pic:cNvPr id="1" name=""/>
+                    <pic:cNvPicPr/>
+                  </pic:nvPicPr>
+                  <pic:blipFill>
+                    <a:blip r:embed="rId17"/>
+                    <a:stretch>
+                      <a:fillRect/>
+                    </a:stretch>
+                  </pic:blipFill>
+                  <pic:spPr>
+                    <a:xfrm>
+                      <a:off x="0" y="0"/>
+                      <a:ext cx="5943600" cy="2753995"/>
+                    </a:xfrm>
+                    <a:prstGeom prst="rect">
+                      <a:avLst/>
+                    </a:prstGeom>
+                  </pic:spPr>
+                </pic:pic>
+              </a:graphicData>
+            </a:graphic>
+          </wp:inline>
+        </w:drawing>
+      </w:r>
+    </w:p>
+    <w:p>
+      <w:pPr>
+        <w:spacing w:after="0"/>
+      </w:pPr>
+      <w:r>
+        <w:lastRenderedPageBreak/>
+        <w:drawing>
+          <wp:inline distT="0" distB="0" distL="0" distR="0" wp14:anchorId="2B72AC3F" wp14:editId="0A7573A7">
+            <wp:extent cx="5943600" cy="2717800"/>
+            <wp:effectExtent l="0" t="0" r="0" b="6350"/>
+            <wp:docPr id="17" name="Picture 17"/>
+            <wp:cNvGraphicFramePr>
+              <a:graphicFrameLocks xmlns:a="http://schemas.openxmlformats.org/drawingml/2006/main" noChangeAspect="1"/>
+            </wp:cNvGraphicFramePr>
+            <a:graphic xmlns:a="http://schemas.openxmlformats.org/drawingml/2006/main">
+              <a:graphicData uri="http://schemas.openxmlformats.org/drawingml/2006/picture">
+                <pic:pic xmlns:pic="http://schemas.openxmlformats.org/drawingml/2006/picture">
+                  <pic:nvPicPr>
+                    <pic:cNvPr id="1" name=""/>
+                    <pic:cNvPicPr/>
+                  </pic:nvPicPr>
+                  <pic:blipFill>
+                    <a:blip r:embed="rId18"/>
+                    <a:stretch>
+                      <a:fillRect/>
+                    </a:stretch>
+                  </pic:blipFill>
+                  <pic:spPr>
+                    <a:xfrm>
+                      <a:off x="0" y="0"/>
+                      <a:ext cx="5943600" cy="2717800"/>
+                    </a:xfrm>
+                    <a:prstGeom prst="rect">
+                      <a:avLst/>
+                    </a:prstGeom>
+                  </pic:spPr>
+                </pic:pic>
+              </a:graphicData>
+            </a:graphic>
+          </wp:inline>
+        </w:drawing>
+      </w:r>
+    </w:p>
+    <w:p>
+      <w:pPr>
+        <w:spacing w:after="0"/>
+      </w:pPr>
+      <w:r>
+        <w:drawing>
+          <wp:inline distT="0" distB="0" distL="0" distR="0" wp14:anchorId="35AE0A81" wp14:editId="4E9643DF">
+            <wp:extent cx="5943600" cy="2736850"/>
+            <wp:effectExtent l="0" t="0" r="0" b="6350"/>
+            <wp:docPr id="18" name="Picture 18"/>
+            <wp:cNvGraphicFramePr>
+              <a:graphicFrameLocks xmlns:a="http://schemas.openxmlformats.org/drawingml/2006/main" noChangeAspect="1"/>
+            </wp:cNvGraphicFramePr>
+            <a:graphic xmlns:a="http://schemas.openxmlformats.org/drawingml/2006/main">
+              <a:graphicData uri="http://schemas.openxmlformats.org/drawingml/2006/picture">
+                <pic:pic xmlns:pic="http://schemas.openxmlformats.org/drawingml/2006/picture">
+                  <pic:nvPicPr>
+                    <pic:cNvPr id="1" name=""/>
+                    <pic:cNvPicPr/>
+                  </pic:nvPicPr>
+                  <pic:blipFill>
+                    <a:blip r:embed="rId19"/>
+                    <a:stretch>
+                      <a:fillRect/>
+                    </a:stretch>
+                  </pic:blipFill>
+                  <pic:spPr>
+                    <a:xfrm>
+                      <a:off x="0" y="0"/>
+                      <a:ext cx="5943600" cy="2736850"/>
+                    </a:xfrm>
+                    <a:prstGeom prst="rect">
+                      <a:avLst/>
+                    </a:prstGeom>
+                  </pic:spPr>
+                </pic:pic>
+              </a:graphicData>
+            </a:graphic>
+          </wp:inline>
+        </w:drawing>
+      </w:r>
+    </w:p>
+    <w:p>
+      <w:pPr>
+        <w:spacing w:after="0"/>
+      </w:pPr>
+      <w:r>
+        <w:drawing>
+          <wp:inline distT="0" distB="0" distL="0" distR="0" wp14:anchorId="2CB32A5D" wp14:editId="6DD1273C">
+            <wp:extent cx="5943600" cy="2728595"/>
+            <wp:effectExtent l="0" t="0" r="0" b="0"/>
+            <wp:docPr id="19" name="Picture 19"/>
+            <wp:cNvGraphicFramePr>
+              <a:graphicFrameLocks xmlns:a="http://schemas.openxmlformats.org/drawingml/2006/main" noChangeAspect="1"/>
+            </wp:cNvGraphicFramePr>
+            <a:graphic xmlns:a="http://schemas.openxmlformats.org/drawingml/2006/main">
+              <a:graphicData uri="http://schemas.openxmlformats.org/drawingml/2006/picture">
+                <pic:pic xmlns:pic="http://schemas.openxmlformats.org/drawingml/2006/picture">
+                  <pic:nvPicPr>
+                    <pic:cNvPr id="1" name=""/>
+                    <pic:cNvPicPr/>
+                  </pic:nvPicPr>
+                  <pic:blipFill>
+                    <a:blip r:embed="rId20"/>
+                    <a:stretch>
+                      <a:fillRect/>
+                    </a:stretch>
+                  </pic:blipFill>
+                  <pic:spPr>
+                    <a:xfrm>
+                      <a:off x="0" y="0"/>
+                      <a:ext cx="5943600" cy="2728595"/>
+                    </a:xfrm>
+                    <a:prstGeom prst="rect">
+                      <a:avLst/>
+                    </a:prstGeom>
+                  </pic:spPr>
+                </pic:pic>
+              </a:graphicData>
+            </a:graphic>
+          </wp:inline>
+        </w:drawing>
+      </w:r>
+    </w:p>
+    <w:p>
+      <w:pPr>
+        <w:spacing w:after="0"/>
+      </w:pPr>
+      <w:r>
+        <w:lastRenderedPageBreak/>
+        <w:drawing>
+          <wp:inline distT="0" distB="0" distL="0" distR="0" wp14:anchorId="2D2A1B50" wp14:editId="2A458D72">
+            <wp:extent cx="5943600" cy="2703830"/>
+            <wp:effectExtent l="0" t="0" r="0" b="1270"/>
+            <wp:docPr id="20" name="Picture 20"/>
+            <wp:cNvGraphicFramePr>
+              <a:graphicFrameLocks xmlns:a="http://schemas.openxmlformats.org/drawingml/2006/main" noChangeAspect="1"/>
+            </wp:cNvGraphicFramePr>
+            <a:graphic xmlns:a="http://schemas.openxmlformats.org/drawingml/2006/main">
+              <a:graphicData uri="http://schemas.openxmlformats.org/drawingml/2006/picture">
+                <pic:pic xmlns:pic="http://schemas.openxmlformats.org/drawingml/2006/picture">
+                  <pic:nvPicPr>
+                    <pic:cNvPr id="1" name=""/>
+                    <pic:cNvPicPr/>
+                  </pic:nvPicPr>
+                  <pic:blipFill>
+                    <a:blip r:embed="rId21"/>
+                    <a:stretch>
+                      <a:fillRect/>
+                    </a:stretch>
+                  </pic:blipFill>
+                  <pic:spPr>
+                    <a:xfrm>
+                      <a:off x="0" y="0"/>
+                      <a:ext cx="5943600" cy="2703830"/>
+                    </a:xfrm>
+                    <a:prstGeom prst="rect">
+                      <a:avLst/>
+                    </a:prstGeom>
+                  </pic:spPr>
+                </pic:pic>
+              </a:graphicData>
+            </a:graphic>
+          </wp:inline>
+        </w:drawing>
+      </w:r>
+    </w:p>
+    <w:p>
+      <w:pPr>
+        <w:spacing w:after="0"/>
+      </w:pPr>
+      <w:r>
+        <w:drawing>
+          <wp:inline distT="0" distB="0" distL="0" distR="0" wp14:anchorId="101D8CD1" wp14:editId="25EC72F7">
+            <wp:extent cx="5943600" cy="2697480"/>
+            <wp:effectExtent l="0" t="0" r="0" b="7620"/>
+            <wp:docPr id="21" name="Picture 21"/>
+            <wp:cNvGraphicFramePr>
+              <a:graphicFrameLocks xmlns:a="http://schemas.openxmlformats.org/drawingml/2006/main" noChangeAspect="1"/>
+            </wp:cNvGraphicFramePr>
+            <a:graphic xmlns:a="http://schemas.openxmlformats.org/drawingml/2006/main">
+              <a:graphicData uri="http://schemas.openxmlformats.org/drawingml/2006/picture">
+                <pic:pic xmlns:pic="http://schemas.openxmlformats.org/drawingml/2006/picture">
+                  <pic:nvPicPr>
+                    <pic:cNvPr id="1" name=""/>
+                    <pic:cNvPicPr/>
+                  </pic:nvPicPr>
+                  <pic:blipFill>
+                    <a:blip r:embed="rId22"/>
+                    <a:stretch>
+                      <a:fillRect/>
+                    </a:stretch>
+                  </pic:blipFill>
+                  <pic:spPr>
+                    <a:xfrm>
+                      <a:off x="0" y="0"/>
+                      <a:ext cx="5943600" cy="2697480"/>
+                    </a:xfrm>
+                    <a:prstGeom prst="rect">
+                      <a:avLst/>
+                    </a:prstGeom>
+                  </pic:spPr>
+                </pic:pic>
+              </a:graphicData>
+            </a:graphic>
+          </wp:inline>
+        </w:drawing>
+      </w:r>
+    </w:p>
+    <w:p>
+      <w:pPr>
+        <w:spacing w:after="240"/>
+      </w:pPr>
+      <w:r>
+        <w:drawing>
+          <wp:inline distT="0" distB="0" distL="0" distR="0" wp14:anchorId="729EBF6C" wp14:editId="25716A8C">
+            <wp:extent cx="5943600" cy="2707640"/>
+            <wp:effectExtent l="0" t="0" r="0" b="0"/>
+            <wp:docPr id="22" name="Picture 22"/>
+            <wp:cNvGraphicFramePr>
+              <a:graphicFrameLocks xmlns:a="http://schemas.openxmlformats.org/drawingml/2006/main" noChangeAspect="1"/>
+            </wp:cNvGraphicFramePr>
+            <a:graphic xmlns:a="http://schemas.openxmlformats.org/drawingml/2006/main">
+              <a:graphicData uri="http://schemas.openxmlformats.org/drawingml/2006/picture">
+                <pic:pic xmlns:pic="http://schemas.openxmlformats.org/drawingml/2006/picture">
+                  <pic:nvPicPr>
+                    <pic:cNvPr id="1" name=""/>
+                    <pic:cNvPicPr/>
+                  </pic:nvPicPr>
+                  <pic:blipFill>
+                    <a:blip r:embed="rId23"/>
+                    <a:stretch>
+                      <a:fillRect/>
+                    </a:stretch>
+                  </pic:blipFill>
+                  <pic:spPr>
+                    <a:xfrm>
+                      <a:off x="0" y="0"/>
+                      <a:ext cx="5943600" cy="2707640"/>
+                    </a:xfrm>
+                    <a:prstGeom prst="rect">
+                      <a:avLst/>
+                    </a:prstGeom>
+                  </pic:spPr>
+                </pic:pic>
+              </a:graphicData>
+            </a:graphic>
+          </wp:inline>
+        </w:drawing>
+      </w:r>
       <w:bookmarkStart w:id="0" w:name="_GoBack"/>
       <w:bookmarkEnd w:id="0"/>
-    </w:p>
-    <w:p>
-      <w:pPr>
-        <w:pStyle w:val="NormalWeb"/>
-        <w:spacing w:after="240" w:afterAutospacing="0"/>
-      </w:pPr>
-    </w:p>
-    <w:p>
-      <w:pPr>
-        <w:pStyle w:val="NormalWeb"/>
-        <w:spacing w:after="240" w:afterAutospacing="0"/>
-      </w:pPr>
-    </w:p>
-    <w:p>
-      <w:pPr>
-        <w:pStyle w:val="NormalWeb"/>
-        <w:spacing w:after="240" w:afterAutospacing="0"/>
-      </w:pPr>
-    </w:p>
-    <w:p>
-      <w:pPr>
-        <w:pStyle w:val="NormalWeb"/>
-        <w:spacing w:after="240" w:afterAutospacing="0"/>
-      </w:pPr>
-    </w:p>
-    <w:p>
-      <w:pPr>
-        <w:pStyle w:val="NormalWeb"/>
-        <w:spacing w:after="240" w:afterAutospacing="0"/>
-      </w:pPr>
-    </w:p>
-    <w:p>
-      <w:pPr>
-        <w:pStyle w:val="NormalWeb"/>
-        <w:spacing w:after="240" w:afterAutospacing="0"/>
-      </w:pPr>
-    </w:p>
-    <w:p>
-      <w:pPr>
-        <w:pStyle w:val="NormalWeb"/>
-        <w:spacing w:after="240" w:afterAutospacing="0"/>
-      </w:pPr>
-    </w:p>
-    <w:p>
-      <w:pPr>
-        <w:pStyle w:val="NormalWeb"/>
-        <w:spacing w:after="240" w:afterAutospacing="0"/>
-      </w:pPr>
-    </w:p>
-    <w:p>
-      <w:pPr>
-        <w:pStyle w:val="NormalWeb"/>
-        <w:spacing w:after="240" w:afterAutospacing="0"/>
-      </w:pPr>
-    </w:p>
-    <w:p>
-      <w:pPr>
-        <w:pStyle w:val="NormalWeb"/>
-        <w:spacing w:after="240" w:afterAutospacing="0"/>
-      </w:pPr>
-    </w:p>
-    <w:p>
-      <w:pPr>
-        <w:pStyle w:val="NormalWeb"/>
-        <w:spacing w:after="240" w:afterAutospacing="0"/>
-      </w:pPr>
-      <w:proofErr w:type="gramStart"/>
-      <w:r>
-        <w:lastRenderedPageBreak/>
-        <w:t>frontend</w:t>
-      </w:r>
-      <w:proofErr w:type="gramEnd"/>
-      <w:r>
-        <w:t>/</w:t>
-      </w:r>
-    </w:p>
-    <w:p>
-      <w:pPr>
-        <w:pStyle w:val="NormalWeb"/>
-        <w:spacing w:after="240" w:afterAutospacing="0"/>
-      </w:pPr>
-      <w:r>
-        <w:t xml:space="preserve">├── </w:t>
-      </w:r>
-      <w:proofErr w:type="spellStart"/>
-      <w:r>
-        <w:t>package.json</w:t>
-      </w:r>
-      <w:proofErr w:type="spellEnd"/>
-    </w:p>
-    <w:p>
-      <w:pPr>
-        <w:pStyle w:val="NormalWeb"/>
-        <w:spacing w:after="240" w:afterAutospacing="0"/>
-      </w:pPr>
-      <w:r>
-        <w:t>├── index.html</w:t>
-      </w:r>
-    </w:p>
-    <w:p>
-      <w:pPr>
-        <w:pStyle w:val="NormalWeb"/>
-        <w:spacing w:after="240" w:afterAutospacing="0"/>
-      </w:pPr>
-      <w:r>
-        <w:t xml:space="preserve">├── </w:t>
-      </w:r>
-      <w:proofErr w:type="spellStart"/>
-      <w:r>
-        <w:t>postcss.config.cjs</w:t>
-      </w:r>
-      <w:proofErr w:type="spellEnd"/>
-    </w:p>
-    <w:p>
-      <w:pPr>
-        <w:pStyle w:val="NormalWeb"/>
-        <w:spacing w:after="240" w:afterAutospacing="0"/>
-      </w:pPr>
-      <w:r>
-        <w:t xml:space="preserve">├── </w:t>
-      </w:r>
-      <w:proofErr w:type="spellStart"/>
-      <w:r>
-        <w:t>tailwind.config.cjs</w:t>
-      </w:r>
-      <w:proofErr w:type="spellEnd"/>
-    </w:p>
-    <w:p>
-      <w:pPr>
-        <w:pStyle w:val="NormalWeb"/>
-        <w:spacing w:after="240" w:afterAutospacing="0"/>
-      </w:pPr>
-      <w:r>
-        <w:t xml:space="preserve">├── </w:t>
-      </w:r>
-      <w:proofErr w:type="spellStart"/>
-      <w:proofErr w:type="gramStart"/>
-      <w:r>
-        <w:t>src</w:t>
-      </w:r>
-      <w:proofErr w:type="spellEnd"/>
-      <w:proofErr w:type="gramEnd"/>
-      <w:r>
-        <w:t>/</w:t>
-      </w:r>
-    </w:p>
-    <w:p>
-      <w:pPr>
-        <w:pStyle w:val="NormalWeb"/>
-        <w:spacing w:after="240" w:afterAutospacing="0"/>
-      </w:pPr>
-      <w:r>
-        <w:t xml:space="preserve">│   ├── </w:t>
-      </w:r>
-      <w:proofErr w:type="spellStart"/>
-      <w:r>
-        <w:t>main.jsx</w:t>
-      </w:r>
-      <w:proofErr w:type="spellEnd"/>
-    </w:p>
-    <w:p>
-      <w:pPr>
-        <w:pStyle w:val="NormalWeb"/>
-        <w:spacing w:after="240" w:afterAutospacing="0"/>
-      </w:pPr>
-      <w:r>
-        <w:t xml:space="preserve">│   ├── </w:t>
-      </w:r>
-      <w:proofErr w:type="spellStart"/>
-      <w:r>
-        <w:t>App.jsx</w:t>
-      </w:r>
-      <w:proofErr w:type="spellEnd"/>
-    </w:p>
-    <w:p>
-      <w:pPr>
-        <w:pStyle w:val="NormalWeb"/>
-        <w:spacing w:after="240" w:afterAutospacing="0"/>
-      </w:pPr>
-      <w:r>
-        <w:t>│   ├── index.css</w:t>
-      </w:r>
-    </w:p>
-    <w:p>
-      <w:pPr>
-        <w:pStyle w:val="NormalWeb"/>
-        <w:spacing w:after="240" w:afterAutospacing="0"/>
-      </w:pPr>
-      <w:r>
-        <w:t xml:space="preserve">│   ├── </w:t>
-      </w:r>
-      <w:proofErr w:type="spellStart"/>
-      <w:proofErr w:type="gramStart"/>
-      <w:r>
-        <w:t>api</w:t>
-      </w:r>
-      <w:proofErr w:type="spellEnd"/>
-      <w:proofErr w:type="gramEnd"/>
-      <w:r>
-        <w:t>/</w:t>
-      </w:r>
-    </w:p>
-    <w:p>
-      <w:pPr>
-        <w:pStyle w:val="NormalWeb"/>
-        <w:spacing w:after="240" w:afterAutospacing="0"/>
-      </w:pPr>
-      <w:r>
-        <w:t>│   │    └── axios.js</w:t>
-      </w:r>
-    </w:p>
-    <w:p>
-      <w:pPr>
-        <w:pStyle w:val="NormalWeb"/>
-        <w:spacing w:after="240" w:afterAutospacing="0"/>
-      </w:pPr>
-      <w:r>
-        <w:t>│   ├── pages/</w:t>
-      </w:r>
-    </w:p>
-    <w:p>
-      <w:pPr>
-        <w:pStyle w:val="NormalWeb"/>
-        <w:spacing w:after="240" w:afterAutospacing="0"/>
-      </w:pPr>
-      <w:r>
-        <w:t xml:space="preserve">│   │    ├── </w:t>
-      </w:r>
-      <w:proofErr w:type="spellStart"/>
-      <w:r>
-        <w:t>Login.jsx</w:t>
-      </w:r>
-      <w:proofErr w:type="spellEnd"/>
-    </w:p>
-    <w:p>
-      <w:pPr>
-        <w:pStyle w:val="NormalWeb"/>
-        <w:spacing w:after="240" w:afterAutospacing="0"/>
-      </w:pPr>
-      <w:r>
-        <w:t xml:space="preserve">│   │    ├── </w:t>
-      </w:r>
-      <w:proofErr w:type="spellStart"/>
-      <w:r>
-        <w:t>Register.jsx</w:t>
-      </w:r>
-      <w:proofErr w:type="spellEnd"/>
-    </w:p>
-    <w:p>
-      <w:pPr>
-        <w:pStyle w:val="NormalWeb"/>
-        <w:spacing w:after="240" w:afterAutospacing="0"/>
-      </w:pPr>
-      <w:r>
-        <w:t xml:space="preserve">│   │    └── </w:t>
-      </w:r>
-      <w:proofErr w:type="spellStart"/>
-      <w:r>
-        <w:t>Dashboard.jsx</w:t>
-      </w:r>
-      <w:proofErr w:type="spellEnd"/>
-    </w:p>
-    <w:p>
-      <w:pPr>
-        <w:pStyle w:val="NormalWeb"/>
-        <w:spacing w:after="240" w:afterAutospacing="0"/>
-      </w:pPr>
-      <w:r>
-        <w:t>│   ├── components/</w:t>
-      </w:r>
-    </w:p>
-    <w:p>
-      <w:pPr>
-        <w:pStyle w:val="NormalWeb"/>
-        <w:spacing w:after="240" w:afterAutospacing="0"/>
-      </w:pPr>
-      <w:r>
-        <w:t xml:space="preserve">│   │    ├── </w:t>
-      </w:r>
-      <w:proofErr w:type="spellStart"/>
-      <w:r>
-        <w:t>ProtectedRoute.jsx</w:t>
-      </w:r>
-      <w:proofErr w:type="spellEnd"/>
-    </w:p>
-    <w:p>
-      <w:pPr>
-        <w:pStyle w:val="NormalWeb"/>
-        <w:spacing w:after="240" w:afterAutospacing="0"/>
-      </w:pPr>
-      <w:r>
-        <w:t xml:space="preserve">│   │    ├── </w:t>
-      </w:r>
-      <w:proofErr w:type="spellStart"/>
-      <w:r>
-        <w:t>SummaryCard.jsx</w:t>
-      </w:r>
-      <w:proofErr w:type="spellEnd"/>
-    </w:p>
-    <w:p>
-      <w:pPr>
-        <w:pStyle w:val="NormalWeb"/>
-        <w:spacing w:after="240" w:afterAutospacing="0"/>
-      </w:pPr>
-      <w:r>
-        <w:t xml:space="preserve">│   │    ├── </w:t>
-      </w:r>
-      <w:proofErr w:type="spellStart"/>
-      <w:r>
-        <w:t>GrowthChart.jsx</w:t>
-      </w:r>
-      <w:proofErr w:type="spellEnd"/>
-    </w:p>
-    <w:p>
-      <w:pPr>
-        <w:pStyle w:val="NormalWeb"/>
-        <w:spacing w:after="240" w:afterAutospacing="0"/>
-      </w:pPr>
-      <w:r>
-        <w:t xml:space="preserve">│   │    ├── </w:t>
-      </w:r>
-      <w:proofErr w:type="spellStart"/>
-      <w:r>
-        <w:t>ActiveUsers.jsx</w:t>
-      </w:r>
-      <w:proofErr w:type="spellEnd"/>
-    </w:p>
-    <w:p>
-      <w:pPr>
-        <w:pStyle w:val="NormalWeb"/>
-        <w:spacing w:after="240" w:afterAutospacing="0"/>
-      </w:pPr>
-      <w:r>
-        <w:t xml:space="preserve">│   │    ├── </w:t>
-      </w:r>
-      <w:proofErr w:type="spellStart"/>
-      <w:r>
-        <w:t>TrendingTopics.jsx</w:t>
-      </w:r>
-      <w:proofErr w:type="spellEnd"/>
-    </w:p>
-    <w:p>
-      <w:pPr>
-        <w:pStyle w:val="NormalWeb"/>
-        <w:spacing w:after="240" w:afterAutospacing="0"/>
-      </w:pPr>
-      <w:r>
-        <w:t xml:space="preserve">│   │    └── </w:t>
-      </w:r>
-      <w:proofErr w:type="spellStart"/>
-      <w:r>
-        <w:t>TopChannels.jsx</w:t>
-      </w:r>
-      <w:proofErr w:type="spellEnd"/>
-      <w:r>
-        <w:t xml:space="preserve"> </w:t>
-      </w:r>
-    </w:p>
-    <w:p>
-      <w:pPr>
-        <w:pStyle w:val="NormalWeb"/>
-        <w:spacing w:after="240" w:afterAutospacing="0"/>
-      </w:pPr>
-      <w:r>
-        <w:t>└── README.md</w:t>
-      </w:r>
-    </w:p>
-    <w:p>
-      <w:pPr>
-        <w:spacing w:after="240"/>
-      </w:pPr>
     </w:p>
     <w:sectPr>
       <w:pgSz w:w="12240" w:h="15840"/>
@@ -7838,6 +9542,119 @@
     </w:lvl>
   </w:abstractNum>
   <w:abstractNum w:abstractNumId="1" w15:restartNumberingAfterBreak="0">
+    <w:nsid w:val="04A149EB"/>
+    <w:multiLevelType w:val="hybridMultilevel"/>
+    <w:tmpl w:val="E29051F6"/>
+    <w:lvl w:ilvl="0" w:tplc="04090001">
+      <w:start w:val="1"/>
+      <w:numFmt w:val="bullet"/>
+      <w:lvlText w:val=""/>
+      <w:lvlJc w:val="left"/>
+      <w:pPr>
+        <w:ind w:left="720" w:hanging="360"/>
+      </w:pPr>
+      <w:rPr>
+        <w:rFonts w:ascii="Symbol" w:hAnsi="Symbol" w:hint="default"/>
+      </w:rPr>
+    </w:lvl>
+    <w:lvl w:ilvl="1" w:tplc="04090003" w:tentative="1">
+      <w:start w:val="1"/>
+      <w:numFmt w:val="bullet"/>
+      <w:lvlText w:val="o"/>
+      <w:lvlJc w:val="left"/>
+      <w:pPr>
+        <w:ind w:left="1440" w:hanging="360"/>
+      </w:pPr>
+      <w:rPr>
+        <w:rFonts w:ascii="Courier New" w:hAnsi="Courier New" w:cs="Courier New" w:hint="default"/>
+      </w:rPr>
+    </w:lvl>
+    <w:lvl w:ilvl="2" w:tplc="04090005" w:tentative="1">
+      <w:start w:val="1"/>
+      <w:numFmt w:val="bullet"/>
+      <w:lvlText w:val=""/>
+      <w:lvlJc w:val="left"/>
+      <w:pPr>
+        <w:ind w:left="2160" w:hanging="360"/>
+      </w:pPr>
+      <w:rPr>
+        <w:rFonts w:ascii="Wingdings" w:hAnsi="Wingdings" w:hint="default"/>
+      </w:rPr>
+    </w:lvl>
+    <w:lvl w:ilvl="3" w:tplc="04090001" w:tentative="1">
+      <w:start w:val="1"/>
+      <w:numFmt w:val="bullet"/>
+      <w:lvlText w:val=""/>
+      <w:lvlJc w:val="left"/>
+      <w:pPr>
+        <w:ind w:left="2880" w:hanging="360"/>
+      </w:pPr>
+      <w:rPr>
+        <w:rFonts w:ascii="Symbol" w:hAnsi="Symbol" w:hint="default"/>
+      </w:rPr>
+    </w:lvl>
+    <w:lvl w:ilvl="4" w:tplc="04090003" w:tentative="1">
+      <w:start w:val="1"/>
+      <w:numFmt w:val="bullet"/>
+      <w:lvlText w:val="o"/>
+      <w:lvlJc w:val="left"/>
+      <w:pPr>
+        <w:ind w:left="3600" w:hanging="360"/>
+      </w:pPr>
+      <w:rPr>
+        <w:rFonts w:ascii="Courier New" w:hAnsi="Courier New" w:cs="Courier New" w:hint="default"/>
+      </w:rPr>
+    </w:lvl>
+    <w:lvl w:ilvl="5" w:tplc="04090005" w:tentative="1">
+      <w:start w:val="1"/>
+      <w:numFmt w:val="bullet"/>
+      <w:lvlText w:val=""/>
+      <w:lvlJc w:val="left"/>
+      <w:pPr>
+        <w:ind w:left="4320" w:hanging="360"/>
+      </w:pPr>
+      <w:rPr>
+        <w:rFonts w:ascii="Wingdings" w:hAnsi="Wingdings" w:hint="default"/>
+      </w:rPr>
+    </w:lvl>
+    <w:lvl w:ilvl="6" w:tplc="04090001" w:tentative="1">
+      <w:start w:val="1"/>
+      <w:numFmt w:val="bullet"/>
+      <w:lvlText w:val=""/>
+      <w:lvlJc w:val="left"/>
+      <w:pPr>
+        <w:ind w:left="5040" w:hanging="360"/>
+      </w:pPr>
+      <w:rPr>
+        <w:rFonts w:ascii="Symbol" w:hAnsi="Symbol" w:hint="default"/>
+      </w:rPr>
+    </w:lvl>
+    <w:lvl w:ilvl="7" w:tplc="04090003" w:tentative="1">
+      <w:start w:val="1"/>
+      <w:numFmt w:val="bullet"/>
+      <w:lvlText w:val="o"/>
+      <w:lvlJc w:val="left"/>
+      <w:pPr>
+        <w:ind w:left="5760" w:hanging="360"/>
+      </w:pPr>
+      <w:rPr>
+        <w:rFonts w:ascii="Courier New" w:hAnsi="Courier New" w:cs="Courier New" w:hint="default"/>
+      </w:rPr>
+    </w:lvl>
+    <w:lvl w:ilvl="8" w:tplc="04090005" w:tentative="1">
+      <w:start w:val="1"/>
+      <w:numFmt w:val="bullet"/>
+      <w:lvlText w:val=""/>
+      <w:lvlJc w:val="left"/>
+      <w:pPr>
+        <w:ind w:left="6480" w:hanging="360"/>
+      </w:pPr>
+      <w:rPr>
+        <w:rFonts w:ascii="Wingdings" w:hAnsi="Wingdings" w:hint="default"/>
+      </w:rPr>
+    </w:lvl>
+  </w:abstractNum>
+  <w:abstractNum w:abstractNumId="2" w15:restartNumberingAfterBreak="0">
     <w:nsid w:val="075E581A"/>
     <w:multiLevelType w:val="multilevel"/>
     <w:tmpl w:val="474C9F26"/>
@@ -7986,7 +9803,7 @@
       </w:rPr>
     </w:lvl>
   </w:abstractNum>
-  <w:abstractNum w:abstractNumId="2" w15:restartNumberingAfterBreak="0">
+  <w:abstractNum w:abstractNumId="3" w15:restartNumberingAfterBreak="0">
     <w:nsid w:val="09320336"/>
     <w:multiLevelType w:val="multilevel"/>
     <w:tmpl w:val="BEC07D52"/>
@@ -8135,7 +9952,7 @@
       </w:rPr>
     </w:lvl>
   </w:abstractNum>
-  <w:abstractNum w:abstractNumId="3" w15:restartNumberingAfterBreak="0">
+  <w:abstractNum w:abstractNumId="4" w15:restartNumberingAfterBreak="0">
     <w:nsid w:val="17013B3B"/>
     <w:multiLevelType w:val="multilevel"/>
     <w:tmpl w:val="29283B28"/>
@@ -8284,7 +10101,7 @@
       </w:rPr>
     </w:lvl>
   </w:abstractNum>
-  <w:abstractNum w:abstractNumId="4" w15:restartNumberingAfterBreak="0">
+  <w:abstractNum w:abstractNumId="5" w15:restartNumberingAfterBreak="0">
     <w:nsid w:val="3EE819EB"/>
     <w:multiLevelType w:val="multilevel"/>
     <w:tmpl w:val="1DA25204"/>
@@ -8433,7 +10250,7 @@
       </w:rPr>
     </w:lvl>
   </w:abstractNum>
-  <w:abstractNum w:abstractNumId="5" w15:restartNumberingAfterBreak="0">
+  <w:abstractNum w:abstractNumId="6" w15:restartNumberingAfterBreak="0">
     <w:nsid w:val="433A4A12"/>
     <w:multiLevelType w:val="multilevel"/>
     <w:tmpl w:val="CCBAA4AE"/>
@@ -8582,7 +10399,7 @@
       </w:rPr>
     </w:lvl>
   </w:abstractNum>
-  <w:abstractNum w:abstractNumId="6" w15:restartNumberingAfterBreak="0">
+  <w:abstractNum w:abstractNumId="7" w15:restartNumberingAfterBreak="0">
     <w:nsid w:val="444962E0"/>
     <w:multiLevelType w:val="multilevel"/>
     <w:tmpl w:val="D952D8FC"/>
@@ -8731,7 +10548,242 @@
       </w:rPr>
     </w:lvl>
   </w:abstractNum>
-  <w:abstractNum w:abstractNumId="7" w15:restartNumberingAfterBreak="0">
+  <w:abstractNum w:abstractNumId="8" w15:restartNumberingAfterBreak="0">
+    <w:nsid w:val="56C1796D"/>
+    <w:multiLevelType w:val="hybridMultilevel"/>
+    <w:tmpl w:val="4AAE70D0"/>
+    <w:lvl w:ilvl="0" w:tplc="0409000F">
+      <w:start w:val="1"/>
+      <w:numFmt w:val="decimal"/>
+      <w:lvlText w:val="%1."/>
+      <w:lvlJc w:val="left"/>
+      <w:pPr>
+        <w:ind w:left="720" w:hanging="360"/>
+      </w:pPr>
+    </w:lvl>
+    <w:lvl w:ilvl="1" w:tplc="04090019" w:tentative="1">
+      <w:start w:val="1"/>
+      <w:numFmt w:val="lowerLetter"/>
+      <w:lvlText w:val="%2."/>
+      <w:lvlJc w:val="left"/>
+      <w:pPr>
+        <w:ind w:left="1440" w:hanging="360"/>
+      </w:pPr>
+    </w:lvl>
+    <w:lvl w:ilvl="2" w:tplc="0409001B" w:tentative="1">
+      <w:start w:val="1"/>
+      <w:numFmt w:val="lowerRoman"/>
+      <w:lvlText w:val="%3."/>
+      <w:lvlJc w:val="right"/>
+      <w:pPr>
+        <w:ind w:left="2160" w:hanging="180"/>
+      </w:pPr>
+    </w:lvl>
+    <w:lvl w:ilvl="3" w:tplc="0409000F" w:tentative="1">
+      <w:start w:val="1"/>
+      <w:numFmt w:val="decimal"/>
+      <w:lvlText w:val="%4."/>
+      <w:lvlJc w:val="left"/>
+      <w:pPr>
+        <w:ind w:left="2880" w:hanging="360"/>
+      </w:pPr>
+    </w:lvl>
+    <w:lvl w:ilvl="4" w:tplc="04090019" w:tentative="1">
+      <w:start w:val="1"/>
+      <w:numFmt w:val="lowerLetter"/>
+      <w:lvlText w:val="%5."/>
+      <w:lvlJc w:val="left"/>
+      <w:pPr>
+        <w:ind w:left="3600" w:hanging="360"/>
+      </w:pPr>
+    </w:lvl>
+    <w:lvl w:ilvl="5" w:tplc="0409001B" w:tentative="1">
+      <w:start w:val="1"/>
+      <w:numFmt w:val="lowerRoman"/>
+      <w:lvlText w:val="%6."/>
+      <w:lvlJc w:val="right"/>
+      <w:pPr>
+        <w:ind w:left="4320" w:hanging="180"/>
+      </w:pPr>
+    </w:lvl>
+    <w:lvl w:ilvl="6" w:tplc="0409000F" w:tentative="1">
+      <w:start w:val="1"/>
+      <w:numFmt w:val="decimal"/>
+      <w:lvlText w:val="%7."/>
+      <w:lvlJc w:val="left"/>
+      <w:pPr>
+        <w:ind w:left="5040" w:hanging="360"/>
+      </w:pPr>
+    </w:lvl>
+    <w:lvl w:ilvl="7" w:tplc="04090019" w:tentative="1">
+      <w:start w:val="1"/>
+      <w:numFmt w:val="lowerLetter"/>
+      <w:lvlText w:val="%8."/>
+      <w:lvlJc w:val="left"/>
+      <w:pPr>
+        <w:ind w:left="5760" w:hanging="360"/>
+      </w:pPr>
+    </w:lvl>
+    <w:lvl w:ilvl="8" w:tplc="0409001B" w:tentative="1">
+      <w:start w:val="1"/>
+      <w:numFmt w:val="lowerRoman"/>
+      <w:lvlText w:val="%9."/>
+      <w:lvlJc w:val="right"/>
+      <w:pPr>
+        <w:ind w:left="6480" w:hanging="180"/>
+      </w:pPr>
+    </w:lvl>
+  </w:abstractNum>
+  <w:abstractNum w:abstractNumId="9" w15:restartNumberingAfterBreak="0">
+    <w:nsid w:val="632D7E77"/>
+    <w:multiLevelType w:val="multilevel"/>
+    <w:tmpl w:val="EB5CD916"/>
+    <w:lvl w:ilvl="0">
+      <w:start w:val="1"/>
+      <w:numFmt w:val="upperRoman"/>
+      <w:lvlText w:val="%1."/>
+      <w:lvlJc w:val="right"/>
+      <w:pPr>
+        <w:tabs>
+          <w:tab w:val="num" w:pos="720"/>
+        </w:tabs>
+        <w:ind w:left="720" w:hanging="360"/>
+      </w:pPr>
+      <w:rPr>
+        <w:rFonts w:hint="default"/>
+        <w:sz w:val="20"/>
+      </w:rPr>
+    </w:lvl>
+    <w:lvl w:ilvl="1" w:tentative="1">
+      <w:start w:val="1"/>
+      <w:numFmt w:val="bullet"/>
+      <w:lvlText w:val="o"/>
+      <w:lvlJc w:val="left"/>
+      <w:pPr>
+        <w:tabs>
+          <w:tab w:val="num" w:pos="1440"/>
+        </w:tabs>
+        <w:ind w:left="1440" w:hanging="360"/>
+      </w:pPr>
+      <w:rPr>
+        <w:rFonts w:ascii="Courier New" w:hAnsi="Courier New" w:hint="default"/>
+        <w:sz w:val="20"/>
+      </w:rPr>
+    </w:lvl>
+    <w:lvl w:ilvl="2" w:tentative="1">
+      <w:start w:val="1"/>
+      <w:numFmt w:val="bullet"/>
+      <w:lvlText w:val=""/>
+      <w:lvlJc w:val="left"/>
+      <w:pPr>
+        <w:tabs>
+          <w:tab w:val="num" w:pos="2160"/>
+        </w:tabs>
+        <w:ind w:left="2160" w:hanging="360"/>
+      </w:pPr>
+      <w:rPr>
+        <w:rFonts w:ascii="Wingdings" w:hAnsi="Wingdings" w:hint="default"/>
+        <w:sz w:val="20"/>
+      </w:rPr>
+    </w:lvl>
+    <w:lvl w:ilvl="3" w:tentative="1">
+      <w:start w:val="1"/>
+      <w:numFmt w:val="bullet"/>
+      <w:lvlText w:val=""/>
+      <w:lvlJc w:val="left"/>
+      <w:pPr>
+        <w:tabs>
+          <w:tab w:val="num" w:pos="2880"/>
+        </w:tabs>
+        <w:ind w:left="2880" w:hanging="360"/>
+      </w:pPr>
+      <w:rPr>
+        <w:rFonts w:ascii="Wingdings" w:hAnsi="Wingdings" w:hint="default"/>
+        <w:sz w:val="20"/>
+      </w:rPr>
+    </w:lvl>
+    <w:lvl w:ilvl="4" w:tentative="1">
+      <w:start w:val="1"/>
+      <w:numFmt w:val="bullet"/>
+      <w:lvlText w:val=""/>
+      <w:lvlJc w:val="left"/>
+      <w:pPr>
+        <w:tabs>
+          <w:tab w:val="num" w:pos="3600"/>
+        </w:tabs>
+        <w:ind w:left="3600" w:hanging="360"/>
+      </w:pPr>
+      <w:rPr>
+        <w:rFonts w:ascii="Wingdings" w:hAnsi="Wingdings" w:hint="default"/>
+        <w:sz w:val="20"/>
+      </w:rPr>
+    </w:lvl>
+    <w:lvl w:ilvl="5" w:tentative="1">
+      <w:start w:val="1"/>
+      <w:numFmt w:val="bullet"/>
+      <w:lvlText w:val=""/>
+      <w:lvlJc w:val="left"/>
+      <w:pPr>
+        <w:tabs>
+          <w:tab w:val="num" w:pos="4320"/>
+        </w:tabs>
+        <w:ind w:left="4320" w:hanging="360"/>
+      </w:pPr>
+      <w:rPr>
+        <w:rFonts w:ascii="Wingdings" w:hAnsi="Wingdings" w:hint="default"/>
+        <w:sz w:val="20"/>
+      </w:rPr>
+    </w:lvl>
+    <w:lvl w:ilvl="6" w:tentative="1">
+      <w:start w:val="1"/>
+      <w:numFmt w:val="bullet"/>
+      <w:lvlText w:val=""/>
+      <w:lvlJc w:val="left"/>
+      <w:pPr>
+        <w:tabs>
+          <w:tab w:val="num" w:pos="5040"/>
+        </w:tabs>
+        <w:ind w:left="5040" w:hanging="360"/>
+      </w:pPr>
+      <w:rPr>
+        <w:rFonts w:ascii="Wingdings" w:hAnsi="Wingdings" w:hint="default"/>
+        <w:sz w:val="20"/>
+      </w:rPr>
+    </w:lvl>
+    <w:lvl w:ilvl="7" w:tentative="1">
+      <w:start w:val="1"/>
+      <w:numFmt w:val="bullet"/>
+      <w:lvlText w:val=""/>
+      <w:lvlJc w:val="left"/>
+      <w:pPr>
+        <w:tabs>
+          <w:tab w:val="num" w:pos="5760"/>
+        </w:tabs>
+        <w:ind w:left="5760" w:hanging="360"/>
+      </w:pPr>
+      <w:rPr>
+        <w:rFonts w:ascii="Wingdings" w:hAnsi="Wingdings" w:hint="default"/>
+        <w:sz w:val="20"/>
+      </w:rPr>
+    </w:lvl>
+    <w:lvl w:ilvl="8" w:tentative="1">
+      <w:start w:val="1"/>
+      <w:numFmt w:val="bullet"/>
+      <w:lvlText w:val=""/>
+      <w:lvlJc w:val="left"/>
+      <w:pPr>
+        <w:tabs>
+          <w:tab w:val="num" w:pos="6480"/>
+        </w:tabs>
+        <w:ind w:left="6480" w:hanging="360"/>
+      </w:pPr>
+      <w:rPr>
+        <w:rFonts w:ascii="Wingdings" w:hAnsi="Wingdings" w:hint="default"/>
+        <w:sz w:val="20"/>
+      </w:rPr>
+    </w:lvl>
+  </w:abstractNum>
+  <w:abstractNum w:abstractNumId="10" w15:restartNumberingAfterBreak="0">
     <w:nsid w:val="64B411CB"/>
     <w:multiLevelType w:val="multilevel"/>
     <w:tmpl w:val="7756AA70"/>
@@ -8880,7 +10932,7 @@
       </w:rPr>
     </w:lvl>
   </w:abstractNum>
-  <w:abstractNum w:abstractNumId="8" w15:restartNumberingAfterBreak="0">
+  <w:abstractNum w:abstractNumId="11" w15:restartNumberingAfterBreak="0">
     <w:nsid w:val="666F0E60"/>
     <w:multiLevelType w:val="multilevel"/>
     <w:tmpl w:val="6FC41636"/>
@@ -9029,7 +11081,7 @@
       </w:rPr>
     </w:lvl>
   </w:abstractNum>
-  <w:abstractNum w:abstractNumId="9" w15:restartNumberingAfterBreak="0">
+  <w:abstractNum w:abstractNumId="12" w15:restartNumberingAfterBreak="0">
     <w:nsid w:val="74E01638"/>
     <w:multiLevelType w:val="multilevel"/>
     <w:tmpl w:val="12F4874C"/>
@@ -9182,31 +11234,40 @@
     <w:abstractNumId w:val="0"/>
   </w:num>
   <w:num w:numId="2">
+    <w:abstractNumId w:val="6"/>
+  </w:num>
+  <w:num w:numId="3">
+    <w:abstractNumId w:val="10"/>
+  </w:num>
+  <w:num w:numId="4">
     <w:abstractNumId w:val="5"/>
   </w:num>
-  <w:num w:numId="3">
+  <w:num w:numId="5">
+    <w:abstractNumId w:val="4"/>
+  </w:num>
+  <w:num w:numId="6">
+    <w:abstractNumId w:val="3"/>
+  </w:num>
+  <w:num w:numId="7">
+    <w:abstractNumId w:val="11"/>
+  </w:num>
+  <w:num w:numId="8">
     <w:abstractNumId w:val="7"/>
   </w:num>
-  <w:num w:numId="4">
-    <w:abstractNumId w:val="4"/>
+  <w:num w:numId="9">
+    <w:abstractNumId w:val="12"/>
   </w:num>
-  <w:num w:numId="5">
-    <w:abstractNumId w:val="3"/>
-  </w:num>
-  <w:num w:numId="6">
+  <w:num w:numId="10">
     <w:abstractNumId w:val="2"/>
   </w:num>
-  <w:num w:numId="7">
+  <w:num w:numId="11">
     <w:abstractNumId w:val="8"/>
   </w:num>
-  <w:num w:numId="8">
-    <w:abstractNumId w:val="6"/>
+  <w:num w:numId="12">
+    <w:abstractNumId w:val="1"/>
   </w:num>
-  <w:num w:numId="9">
+  <w:num w:numId="13">
     <w:abstractNumId w:val="9"/>
-  </w:num>
-  <w:num w:numId="10">
-    <w:abstractNumId w:val="1"/>
   </w:num>
 </w:numbering>
 </file>
@@ -9873,6 +11934,186 @@
       <w:u w:val="single"/>
     </w:rPr>
   </w:style>
+  <w:style w:type="table" w:styleId="TableGrid">
+    <w:name w:val="Table Grid"/>
+    <w:basedOn w:val="TableNormal"/>
+    <w:uiPriority w:val="39"/>
+    <w:rsid w:val="00476A86"/>
+    <w:pPr>
+      <w:spacing w:after="0" w:line="240" w:lineRule="auto"/>
+    </w:pPr>
+    <w:tblPr>
+      <w:tblBorders>
+        <w:top w:val="single" w:sz="4" w:space="0" w:color="auto"/>
+        <w:left w:val="single" w:sz="4" w:space="0" w:color="auto"/>
+        <w:bottom w:val="single" w:sz="4" w:space="0" w:color="auto"/>
+        <w:right w:val="single" w:sz="4" w:space="0" w:color="auto"/>
+        <w:insideH w:val="single" w:sz="4" w:space="0" w:color="auto"/>
+        <w:insideV w:val="single" w:sz="4" w:space="0" w:color="auto"/>
+      </w:tblBorders>
+    </w:tblPr>
+  </w:style>
+  <w:style w:type="table" w:styleId="PlainTable3">
+    <w:name w:val="Plain Table 3"/>
+    <w:basedOn w:val="TableNormal"/>
+    <w:uiPriority w:val="43"/>
+    <w:rsid w:val="00476A86"/>
+    <w:pPr>
+      <w:spacing w:after="0" w:line="240" w:lineRule="auto"/>
+    </w:pPr>
+    <w:tblPr>
+      <w:tblStyleRowBandSize w:val="1"/>
+      <w:tblStyleColBandSize w:val="1"/>
+    </w:tblPr>
+    <w:tblStylePr w:type="firstRow">
+      <w:rPr>
+        <w:b/>
+        <w:bCs/>
+        <w:caps/>
+      </w:rPr>
+      <w:tblPr/>
+      <w:tcPr>
+        <w:tcBorders>
+          <w:bottom w:val="single" w:sz="4" w:space="0" w:color="7F7F7F" w:themeColor="text1" w:themeTint="80"/>
+        </w:tcBorders>
+      </w:tcPr>
+    </w:tblStylePr>
+    <w:tblStylePr w:type="lastRow">
+      <w:rPr>
+        <w:b/>
+        <w:bCs/>
+        <w:caps/>
+      </w:rPr>
+      <w:tblPr/>
+      <w:tcPr>
+        <w:tcBorders>
+          <w:top w:val="nil"/>
+        </w:tcBorders>
+      </w:tcPr>
+    </w:tblStylePr>
+    <w:tblStylePr w:type="firstCol">
+      <w:rPr>
+        <w:b/>
+        <w:bCs/>
+        <w:caps/>
+      </w:rPr>
+      <w:tblPr/>
+      <w:tcPr>
+        <w:tcBorders>
+          <w:right w:val="single" w:sz="4" w:space="0" w:color="7F7F7F" w:themeColor="text1" w:themeTint="80"/>
+        </w:tcBorders>
+      </w:tcPr>
+    </w:tblStylePr>
+    <w:tblStylePr w:type="lastCol">
+      <w:rPr>
+        <w:b/>
+        <w:bCs/>
+        <w:caps/>
+      </w:rPr>
+      <w:tblPr/>
+      <w:tcPr>
+        <w:tcBorders>
+          <w:left w:val="nil"/>
+        </w:tcBorders>
+      </w:tcPr>
+    </w:tblStylePr>
+    <w:tblStylePr w:type="band1Vert">
+      <w:tblPr/>
+      <w:tcPr>
+        <w:shd w:val="clear" w:color="auto" w:fill="F2F2F2" w:themeFill="background1" w:themeFillShade="F2"/>
+      </w:tcPr>
+    </w:tblStylePr>
+    <w:tblStylePr w:type="band1Horz">
+      <w:tblPr/>
+      <w:tcPr>
+        <w:shd w:val="clear" w:color="auto" w:fill="F2F2F2" w:themeFill="background1" w:themeFillShade="F2"/>
+      </w:tcPr>
+    </w:tblStylePr>
+    <w:tblStylePr w:type="neCell">
+      <w:tblPr/>
+      <w:tcPr>
+        <w:tcBorders>
+          <w:left w:val="nil"/>
+        </w:tcBorders>
+      </w:tcPr>
+    </w:tblStylePr>
+    <w:tblStylePr w:type="nwCell">
+      <w:tblPr/>
+      <w:tcPr>
+        <w:tcBorders>
+          <w:right w:val="nil"/>
+        </w:tcBorders>
+      </w:tcPr>
+    </w:tblStylePr>
+  </w:style>
+  <w:style w:type="table" w:styleId="GridTable1Light">
+    <w:name w:val="Grid Table 1 Light"/>
+    <w:basedOn w:val="TableNormal"/>
+    <w:uiPriority w:val="46"/>
+    <w:rsid w:val="00476A86"/>
+    <w:pPr>
+      <w:spacing w:after="0" w:line="240" w:lineRule="auto"/>
+    </w:pPr>
+    <w:tblPr>
+      <w:tblStyleRowBandSize w:val="1"/>
+      <w:tblStyleColBandSize w:val="1"/>
+      <w:tblBorders>
+        <w:top w:val="single" w:sz="4" w:space="0" w:color="999999" w:themeColor="text1" w:themeTint="66"/>
+        <w:left w:val="single" w:sz="4" w:space="0" w:color="999999" w:themeColor="text1" w:themeTint="66"/>
+        <w:bottom w:val="single" w:sz="4" w:space="0" w:color="999999" w:themeColor="text1" w:themeTint="66"/>
+        <w:right w:val="single" w:sz="4" w:space="0" w:color="999999" w:themeColor="text1" w:themeTint="66"/>
+        <w:insideH w:val="single" w:sz="4" w:space="0" w:color="999999" w:themeColor="text1" w:themeTint="66"/>
+        <w:insideV w:val="single" w:sz="4" w:space="0" w:color="999999" w:themeColor="text1" w:themeTint="66"/>
+      </w:tblBorders>
+    </w:tblPr>
+    <w:tblStylePr w:type="firstRow">
+      <w:rPr>
+        <w:b/>
+        <w:bCs/>
+      </w:rPr>
+      <w:tblPr/>
+      <w:tcPr>
+        <w:tcBorders>
+          <w:bottom w:val="single" w:sz="12" w:space="0" w:color="666666" w:themeColor="text1" w:themeTint="99"/>
+        </w:tcBorders>
+      </w:tcPr>
+    </w:tblStylePr>
+    <w:tblStylePr w:type="lastRow">
+      <w:rPr>
+        <w:b/>
+        <w:bCs/>
+      </w:rPr>
+      <w:tblPr/>
+      <w:tcPr>
+        <w:tcBorders>
+          <w:top w:val="double" w:sz="2" w:space="0" w:color="666666" w:themeColor="text1" w:themeTint="99"/>
+        </w:tcBorders>
+      </w:tcPr>
+    </w:tblStylePr>
+    <w:tblStylePr w:type="firstCol">
+      <w:rPr>
+        <w:b/>
+        <w:bCs/>
+      </w:rPr>
+    </w:tblStylePr>
+    <w:tblStylePr w:type="lastCol">
+      <w:rPr>
+        <w:b/>
+        <w:bCs/>
+      </w:rPr>
+    </w:tblStylePr>
+  </w:style>
+  <w:style w:type="paragraph" w:styleId="ListParagraph">
+    <w:name w:val="List Paragraph"/>
+    <w:basedOn w:val="Normal"/>
+    <w:uiPriority w:val="34"/>
+    <w:qFormat/>
+    <w:rsid w:val="00476A86"/>
+    <w:pPr>
+      <w:ind w:left="720"/>
+      <w:contextualSpacing/>
+    </w:pPr>
+  </w:style>
 </w:styles>
 </file>
 

</xml_diff>